<commit_message>
fixed program, removed notes.
</commit_message>
<xml_diff>
--- a/cidr2019/CIDR-sessions.docx
+++ b/cidr2019/CIDR-sessions.docx
@@ -4,7 +4,172 @@
   <w:body>
     <w:p>
       <w:pPr>
-        <w:ind w:left="1080" w:hanging="360"/>
+        <w:autoSpaceDE w:val="0"/>
+        <w:autoSpaceDN w:val="0"/>
+        <w:rPr>
+          <w:rFonts w:asciiTheme="majorBidi" w:hAnsiTheme="majorBidi" w:cstheme="majorBidi"/>
+          <w:b/>
+          <w:bCs/>
+        </w:rPr>
+      </w:pPr>
+    </w:p>
+    <w:p>
+      <w:pPr>
+        <w:autoSpaceDE w:val="0"/>
+        <w:autoSpaceDN w:val="0"/>
+        <w:rPr>
+          <w:rFonts w:asciiTheme="majorBidi" w:hAnsiTheme="majorBidi" w:cstheme="majorBidi"/>
+          <w:b/>
+          <w:bCs/>
+          <w:u w:val="single"/>
+        </w:rPr>
+      </w:pPr>
+      <w:r>
+        <w:rPr>
+          <w:rFonts w:asciiTheme="majorBidi" w:hAnsiTheme="majorBidi" w:cstheme="majorBidi"/>
+          <w:b/>
+          <w:bCs/>
+          <w:u w:val="single"/>
+        </w:rPr>
+        <w:t xml:space="preserve">SUNDAY JANUARY </w:t>
+      </w:r>
+      <w:r>
+        <w:rPr>
+          <w:rFonts w:asciiTheme="majorBidi" w:hAnsiTheme="majorBidi" w:cstheme="majorBidi"/>
+          <w:b/>
+          <w:bCs/>
+          <w:u w:val="single"/>
+        </w:rPr>
+        <w:t>8</w:t>
+      </w:r>
+      <w:r>
+        <w:rPr>
+          <w:rFonts w:asciiTheme="majorBidi" w:hAnsiTheme="majorBidi" w:cstheme="majorBidi"/>
+          <w:b/>
+          <w:bCs/>
+          <w:u w:val="single"/>
+          <w:vertAlign w:val="superscript"/>
+        </w:rPr>
+        <w:t>th</w:t>
+      </w:r>
+      <w:proofErr w:type="gramStart"/>
+      <w:r>
+        <w:rPr>
+          <w:rFonts w:asciiTheme="majorBidi" w:hAnsiTheme="majorBidi" w:cstheme="majorBidi"/>
+          <w:b/>
+          <w:bCs/>
+          <w:u w:val="single"/>
+        </w:rPr>
+        <w:t xml:space="preserve"> 2017</w:t>
+      </w:r>
+      <w:proofErr w:type="gramEnd"/>
+    </w:p>
+    <w:p>
+      <w:pPr>
+        <w:autoSpaceDE w:val="0"/>
+        <w:autoSpaceDN w:val="0"/>
+        <w:rPr>
+          <w:rFonts w:asciiTheme="majorBidi" w:hAnsiTheme="majorBidi" w:cstheme="majorBidi"/>
+        </w:rPr>
+      </w:pPr>
+    </w:p>
+    <w:p>
+      <w:pPr>
+        <w:autoSpaceDE w:val="0"/>
+        <w:autoSpaceDN w:val="0"/>
+        <w:rPr>
+          <w:rFonts w:asciiTheme="majorBidi" w:hAnsiTheme="majorBidi" w:cstheme="majorBidi"/>
+        </w:rPr>
+      </w:pPr>
+      <w:r>
+        <w:rPr>
+          <w:rFonts w:asciiTheme="majorBidi" w:hAnsiTheme="majorBidi" w:cstheme="majorBidi"/>
+        </w:rPr>
+        <w:t xml:space="preserve">6pm - 7pm Dinner </w:t>
+      </w:r>
+    </w:p>
+    <w:p>
+      <w:pPr>
+        <w:autoSpaceDE w:val="0"/>
+        <w:autoSpaceDN w:val="0"/>
+        <w:rPr>
+          <w:rFonts w:asciiTheme="majorBidi" w:hAnsiTheme="majorBidi" w:cstheme="majorBidi"/>
+        </w:rPr>
+      </w:pPr>
+      <w:r>
+        <w:rPr>
+          <w:rFonts w:asciiTheme="majorBidi" w:hAnsiTheme="majorBidi" w:cstheme="majorBidi"/>
+        </w:rPr>
+        <w:t xml:space="preserve">7pm - 8pm Reception </w:t>
+      </w:r>
+    </w:p>
+    <w:p>
+      <w:pPr>
+        <w:autoSpaceDE w:val="0"/>
+        <w:autoSpaceDN w:val="0"/>
+        <w:rPr>
+          <w:rFonts w:asciiTheme="majorBidi" w:hAnsiTheme="majorBidi" w:cstheme="majorBidi"/>
+        </w:rPr>
+      </w:pPr>
+    </w:p>
+    <w:p>
+      <w:pPr>
+        <w:autoSpaceDE w:val="0"/>
+        <w:autoSpaceDN w:val="0"/>
+        <w:rPr>
+          <w:rFonts w:asciiTheme="majorBidi" w:hAnsiTheme="majorBidi" w:cstheme="majorBidi"/>
+          <w:b/>
+          <w:bCs/>
+          <w:u w:val="single"/>
+        </w:rPr>
+      </w:pPr>
+    </w:p>
+    <w:p>
+      <w:pPr>
+        <w:autoSpaceDE w:val="0"/>
+        <w:autoSpaceDN w:val="0"/>
+        <w:rPr>
+          <w:rFonts w:asciiTheme="majorBidi" w:hAnsiTheme="majorBidi" w:cstheme="majorBidi"/>
+          <w:b/>
+          <w:bCs/>
+          <w:u w:val="single"/>
+        </w:rPr>
+      </w:pPr>
+      <w:r>
+        <w:rPr>
+          <w:rFonts w:asciiTheme="majorBidi" w:hAnsiTheme="majorBidi" w:cstheme="majorBidi"/>
+          <w:b/>
+          <w:bCs/>
+          <w:u w:val="single"/>
+        </w:rPr>
+        <w:t>MONDAY JANUARY 9</w:t>
+      </w:r>
+      <w:r>
+        <w:rPr>
+          <w:rFonts w:asciiTheme="majorBidi" w:hAnsiTheme="majorBidi" w:cstheme="majorBidi"/>
+          <w:b/>
+          <w:bCs/>
+          <w:u w:val="single"/>
+          <w:vertAlign w:val="superscript"/>
+        </w:rPr>
+        <w:t>th</w:t>
+      </w:r>
+      <w:proofErr w:type="gramStart"/>
+      <w:r>
+        <w:rPr>
+          <w:rFonts w:asciiTheme="majorBidi" w:hAnsiTheme="majorBidi" w:cstheme="majorBidi"/>
+          <w:b/>
+          <w:bCs/>
+          <w:u w:val="single"/>
+        </w:rPr>
+        <w:t xml:space="preserve"> 2017</w:t>
+      </w:r>
+      <w:proofErr w:type="gramEnd"/>
+    </w:p>
+    <w:p>
+      <w:pPr>
+        <w:autoSpaceDE w:val="0"/>
+        <w:autoSpaceDN w:val="0"/>
         <w:rPr>
           <w:rFonts w:asciiTheme="majorBidi" w:hAnsiTheme="majorBidi" w:cstheme="majorBidi"/>
         </w:rPr>
@@ -18,8 +183,168 @@
     </w:p>
     <w:p>
       <w:pPr>
-        <w:pStyle w:val="NormalWeb"/>
-        <w:spacing w:before="0" w:beforeAutospacing="0" w:after="0" w:afterAutospacing="0"/>
+        <w:autoSpaceDE w:val="0"/>
+        <w:autoSpaceDN w:val="0"/>
+        <w:rPr>
+          <w:rFonts w:asciiTheme="majorBidi" w:hAnsiTheme="majorBidi" w:cstheme="majorBidi"/>
+          <w:lang w:val="de-DE"/>
+        </w:rPr>
+      </w:pPr>
+      <w:r>
+        <w:rPr>
+          <w:rFonts w:asciiTheme="majorBidi" w:eastAsiaTheme="minorEastAsia" w:hAnsiTheme="majorBidi" w:cstheme="majorBidi"/>
+          <w:u w:val="single"/>
+          <w:lang w:val="de-DE"/>
+        </w:rPr>
+        <w:t>7:30</w:t>
+      </w:r>
+      <w:r>
+        <w:rPr>
+          <w:rFonts w:asciiTheme="majorBidi" w:hAnsiTheme="majorBidi" w:cstheme="majorBidi"/>
+          <w:u w:val="single"/>
+          <w:lang w:val="de-DE"/>
+        </w:rPr>
+        <w:t xml:space="preserve"> AM – </w:t>
+      </w:r>
+      <w:r>
+        <w:rPr>
+          <w:rFonts w:asciiTheme="majorBidi" w:eastAsiaTheme="minorEastAsia" w:hAnsiTheme="majorBidi" w:cstheme="majorBidi"/>
+          <w:u w:val="single"/>
+          <w:lang w:val="de-DE"/>
+        </w:rPr>
+        <w:t>9</w:t>
+      </w:r>
+      <w:r>
+        <w:rPr>
+          <w:rFonts w:asciiTheme="majorBidi" w:hAnsiTheme="majorBidi" w:cstheme="majorBidi"/>
+          <w:u w:val="single"/>
+          <w:lang w:val="de-DE"/>
+        </w:rPr>
+        <w:t>:00 AM</w:t>
+      </w:r>
+      <w:r>
+        <w:rPr>
+          <w:rFonts w:asciiTheme="majorBidi" w:eastAsiaTheme="minorEastAsia" w:hAnsiTheme="majorBidi" w:cstheme="majorBidi"/>
+          <w:u w:val="single"/>
+          <w:lang w:val="de-DE"/>
+        </w:rPr>
+        <w:t xml:space="preserve"> </w:t>
+      </w:r>
+      <w:r>
+        <w:rPr>
+          <w:rFonts w:asciiTheme="majorBidi" w:hAnsiTheme="majorBidi" w:cstheme="majorBidi"/>
+          <w:u w:val="single"/>
+          <w:lang w:val="de-DE"/>
+        </w:rPr>
+        <w:t>BREAKFAST</w:t>
+      </w:r>
+    </w:p>
+    <w:p>
+      <w:pPr>
+        <w:autoSpaceDE w:val="0"/>
+        <w:autoSpaceDN w:val="0"/>
+        <w:rPr>
+          <w:rFonts w:asciiTheme="majorBidi" w:hAnsiTheme="majorBidi" w:cstheme="majorBidi"/>
+          <w:u w:val="single"/>
+          <w:lang w:val="de-DE"/>
+        </w:rPr>
+      </w:pPr>
+    </w:p>
+    <w:p>
+      <w:pPr>
+        <w:autoSpaceDE w:val="0"/>
+        <w:autoSpaceDN w:val="0"/>
+        <w:rPr>
+          <w:rFonts w:asciiTheme="majorBidi" w:hAnsiTheme="majorBidi" w:cstheme="majorBidi"/>
+          <w:u w:val="single"/>
+          <w:lang w:val="de-DE"/>
+        </w:rPr>
+      </w:pPr>
+      <w:r>
+        <w:rPr>
+          <w:rFonts w:asciiTheme="majorBidi" w:hAnsiTheme="majorBidi" w:cstheme="majorBidi"/>
+          <w:u w:val="single"/>
+          <w:lang w:val="de-DE"/>
+        </w:rPr>
+        <w:t xml:space="preserve">9:00 </w:t>
+      </w:r>
+      <w:r>
+        <w:rPr>
+          <w:rFonts w:asciiTheme="majorBidi" w:hAnsiTheme="majorBidi" w:cstheme="majorBidi"/>
+          <w:u w:val="single"/>
+          <w:lang w:val="de-DE"/>
+        </w:rPr>
+        <w:t xml:space="preserve">AM </w:t>
+      </w:r>
+      <w:r>
+        <w:rPr>
+          <w:rFonts w:asciiTheme="majorBidi" w:hAnsiTheme="majorBidi" w:cstheme="majorBidi"/>
+          <w:u w:val="single"/>
+          <w:lang w:val="de-DE"/>
+        </w:rPr>
+        <w:t>– 1</w:t>
+      </w:r>
+      <w:r>
+        <w:rPr>
+          <w:rFonts w:asciiTheme="majorBidi" w:hAnsiTheme="majorBidi" w:cstheme="majorBidi"/>
+          <w:u w:val="single"/>
+          <w:lang w:val="de-DE"/>
+        </w:rPr>
+        <w:t>0</w:t>
+      </w:r>
+      <w:r>
+        <w:rPr>
+          <w:rFonts w:asciiTheme="majorBidi" w:hAnsiTheme="majorBidi" w:cstheme="majorBidi"/>
+          <w:u w:val="single"/>
+          <w:lang w:val="de-DE"/>
+        </w:rPr>
+        <w:t>:0</w:t>
+      </w:r>
+      <w:r>
+        <w:rPr>
+          <w:rFonts w:asciiTheme="majorBidi" w:hAnsiTheme="majorBidi" w:cstheme="majorBidi"/>
+          <w:u w:val="single"/>
+          <w:lang w:val="de-DE"/>
+        </w:rPr>
+        <w:t>0</w:t>
+      </w:r>
+      <w:r>
+        <w:rPr>
+          <w:rFonts w:asciiTheme="majorBidi" w:hAnsiTheme="majorBidi" w:cstheme="majorBidi"/>
+          <w:u w:val="single"/>
+          <w:lang w:val="de-DE"/>
+        </w:rPr>
+        <w:t xml:space="preserve"> </w:t>
+      </w:r>
+      <w:proofErr w:type="gramStart"/>
+      <w:r>
+        <w:rPr>
+          <w:rFonts w:asciiTheme="majorBidi" w:hAnsiTheme="majorBidi" w:cstheme="majorBidi"/>
+          <w:u w:val="single"/>
+          <w:lang w:val="de-DE"/>
+        </w:rPr>
+        <w:t>AM</w:t>
+      </w:r>
+      <w:r>
+        <w:rPr>
+          <w:rFonts w:asciiTheme="majorBidi" w:hAnsiTheme="majorBidi" w:cstheme="majorBidi"/>
+          <w:u w:val="single"/>
+          <w:lang w:val="de-DE"/>
+        </w:rPr>
+        <w:t xml:space="preserve">  </w:t>
+      </w:r>
+      <w:r>
+        <w:rPr>
+          <w:rFonts w:asciiTheme="majorBidi" w:hAnsiTheme="majorBidi" w:cstheme="majorBidi"/>
+          <w:u w:val="single"/>
+          <w:lang w:val="de-DE"/>
+        </w:rPr>
+        <w:t>KEYNOTE</w:t>
+      </w:r>
+      <w:proofErr w:type="gramEnd"/>
+    </w:p>
+    <w:p>
+      <w:pPr>
         <w:rPr>
           <w:rFonts w:asciiTheme="majorBidi" w:hAnsiTheme="majorBidi" w:cstheme="majorBidi"/>
         </w:rPr>
@@ -30,93 +355,110 @@
           <w:b/>
           <w:bCs/>
           <w:color w:val="000000"/>
-          <w:sz w:val="22"/>
-          <w:szCs w:val="22"/>
-        </w:rPr>
-        <w:t xml:space="preserve">Note: </w:t>
-      </w:r>
-      <w:r>
-        <w:rPr>
-          <w:rFonts w:asciiTheme="majorBidi" w:hAnsiTheme="majorBidi" w:cstheme="majorBidi"/>
-          <w:b/>
-          <w:bCs/>
+        </w:rPr>
+        <w:t>“</w:t>
+      </w:r>
+      <w:r>
+        <w:rPr>
+          <w:rFonts w:asciiTheme="majorBidi" w:eastAsiaTheme="minorEastAsia" w:hAnsiTheme="majorBidi" w:cstheme="majorBidi"/>
+          <w:b/>
+          <w:bCs/>
+          <w:i/>
+          <w:iCs/>
+        </w:rPr>
+        <w:t>DNA Data Storage and Near-Molecule Processing for the Yottabyte Era</w:t>
+      </w:r>
+      <w:r>
+        <w:rPr>
+          <w:rFonts w:asciiTheme="majorBidi" w:eastAsiaTheme="minorEastAsia" w:hAnsiTheme="majorBidi" w:cstheme="majorBidi"/>
+          <w:b/>
+          <w:bCs/>
+          <w:i/>
+          <w:iCs/>
+        </w:rPr>
+        <w:t>”</w:t>
+      </w:r>
+      <w:r>
+        <w:rPr>
+          <w:rFonts w:asciiTheme="majorBidi" w:hAnsiTheme="majorBidi" w:cstheme="majorBidi"/>
           <w:color w:val="000000"/>
-          <w:sz w:val="22"/>
-          <w:szCs w:val="22"/>
-        </w:rPr>
-        <w:t>tentative s</w:t>
-      </w:r>
-      <w:r>
-        <w:rPr>
-          <w:rFonts w:asciiTheme="majorBidi" w:hAnsiTheme="majorBidi" w:cstheme="majorBidi"/>
-          <w:b/>
-          <w:bCs/>
+        </w:rPr>
+        <w:t xml:space="preserve"> by </w:t>
+      </w:r>
+      <w:r>
+        <w:rPr>
+          <w:rFonts w:asciiTheme="majorBidi" w:hAnsiTheme="majorBidi" w:cstheme="majorBidi"/>
           <w:color w:val="000000"/>
-          <w:sz w:val="22"/>
-          <w:szCs w:val="22"/>
-        </w:rPr>
-        <w:t xml:space="preserve">chedule </w:t>
-      </w:r>
-    </w:p>
-    <w:p>
-      <w:pPr>
-        <w:pStyle w:val="NormalWeb"/>
-        <w:numPr>
-          <w:ilvl w:val="0"/>
-          <w:numId w:val="13"/>
-        </w:numPr>
-        <w:spacing w:before="0" w:beforeAutospacing="0" w:after="0" w:afterAutospacing="0"/>
-        <w:textAlignment w:val="baseline"/>
-        <w:rPr>
-          <w:rFonts w:asciiTheme="majorBidi" w:hAnsiTheme="majorBidi" w:cstheme="majorBidi"/>
-          <w:b/>
-          <w:bCs/>
+        </w:rPr>
+        <w:t>Karin Strauss</w:t>
+      </w:r>
+      <w:r>
+        <w:rPr>
+          <w:rFonts w:asciiTheme="majorBidi" w:hAnsiTheme="majorBidi" w:cstheme="majorBidi"/>
           <w:color w:val="000000"/>
-          <w:sz w:val="22"/>
-          <w:szCs w:val="22"/>
-        </w:rPr>
-      </w:pPr>
-      <w:r>
-        <w:rPr>
-          <w:rFonts w:asciiTheme="majorBidi" w:hAnsiTheme="majorBidi" w:cstheme="majorBidi"/>
-          <w:b/>
-          <w:bCs/>
+        </w:rPr>
+        <w:t xml:space="preserve"> (</w:t>
+      </w:r>
+      <w:r>
+        <w:rPr>
+          <w:rFonts w:asciiTheme="majorBidi" w:hAnsiTheme="majorBidi" w:cstheme="majorBidi"/>
           <w:color w:val="000000"/>
-          <w:sz w:val="22"/>
-          <w:szCs w:val="22"/>
-        </w:rPr>
-        <w:t>Joe's talk on Monday or Tuesday morning.</w:t>
-      </w:r>
-    </w:p>
-    <w:p>
-      <w:pPr>
-        <w:pStyle w:val="NormalWeb"/>
-        <w:numPr>
-          <w:ilvl w:val="0"/>
-          <w:numId w:val="13"/>
-        </w:numPr>
-        <w:spacing w:before="0" w:beforeAutospacing="0" w:after="0" w:afterAutospacing="0"/>
-        <w:textAlignment w:val="baseline"/>
-        <w:rPr>
-          <w:rFonts w:asciiTheme="majorBidi" w:hAnsiTheme="majorBidi" w:cstheme="majorBidi"/>
-          <w:b/>
-          <w:bCs/>
+        </w:rPr>
+        <w:t>Microsoft</w:t>
+      </w:r>
+      <w:r>
+        <w:rPr>
+          <w:rFonts w:asciiTheme="majorBidi" w:hAnsiTheme="majorBidi" w:cstheme="majorBidi"/>
           <w:color w:val="000000"/>
-          <w:sz w:val="22"/>
-          <w:szCs w:val="22"/>
-        </w:rPr>
-      </w:pPr>
-      <w:r>
-        <w:rPr>
-          <w:rFonts w:asciiTheme="majorBidi" w:hAnsiTheme="majorBidi" w:cstheme="majorBidi"/>
-          <w:b/>
-          <w:bCs/>
+        </w:rPr>
+        <w:t>)</w:t>
+      </w:r>
+      <w:r>
+        <w:rPr>
+          <w:rFonts w:asciiTheme="majorBidi" w:hAnsiTheme="majorBidi" w:cstheme="majorBidi"/>
           <w:color w:val="000000"/>
-          <w:sz w:val="22"/>
-          <w:szCs w:val="22"/>
-        </w:rPr>
-        <w:t>Peter Alvaro on Tuesday or Wednesday.</w:t>
-      </w:r>
+        </w:rPr>
+        <w:t xml:space="preserve"> and Luis </w:t>
+      </w:r>
+      <w:proofErr w:type="spellStart"/>
+      <w:r>
+        <w:rPr>
+          <w:rFonts w:asciiTheme="majorBidi" w:hAnsiTheme="majorBidi" w:cstheme="majorBidi"/>
+          <w:color w:val="000000"/>
+        </w:rPr>
+        <w:t>Ceze</w:t>
+      </w:r>
+      <w:proofErr w:type="spellEnd"/>
+      <w:r>
+        <w:rPr>
+          <w:rFonts w:asciiTheme="majorBidi" w:hAnsiTheme="majorBidi" w:cstheme="majorBidi"/>
+          <w:color w:val="000000"/>
+        </w:rPr>
+        <w:t xml:space="preserve"> (</w:t>
+      </w:r>
+      <w:r>
+        <w:rPr>
+          <w:rFonts w:asciiTheme="majorBidi" w:hAnsiTheme="majorBidi" w:cstheme="majorBidi"/>
+          <w:color w:val="000000"/>
+        </w:rPr>
+        <w:t>University of Washington</w:t>
+      </w:r>
+      <w:r>
+        <w:rPr>
+          <w:rFonts w:asciiTheme="majorBidi" w:hAnsiTheme="majorBidi" w:cstheme="majorBidi"/>
+          <w:color w:val="000000"/>
+        </w:rPr>
+        <w:t>)</w:t>
+      </w:r>
+    </w:p>
+    <w:p>
+      <w:pPr>
+        <w:autoSpaceDE w:val="0"/>
+        <w:autoSpaceDN w:val="0"/>
+        <w:rPr>
+          <w:rFonts w:asciiTheme="majorBidi" w:hAnsiTheme="majorBidi" w:cstheme="majorBidi"/>
+        </w:rPr>
+      </w:pPr>
       <w:r>
         <w:rPr>
           <w:rFonts w:asciiTheme="majorBidi" w:hAnsiTheme="majorBidi" w:cstheme="majorBidi"/>
@@ -130,240 +472,174 @@
         <w:autoSpaceDN w:val="0"/>
         <w:rPr>
           <w:rFonts w:asciiTheme="majorBidi" w:hAnsiTheme="majorBidi" w:cstheme="majorBidi"/>
-          <w:b/>
-          <w:bCs/>
-        </w:rPr>
-      </w:pPr>
-    </w:p>
-    <w:p>
-      <w:pPr>
-        <w:autoSpaceDE w:val="0"/>
-        <w:autoSpaceDN w:val="0"/>
-        <w:rPr>
-          <w:rFonts w:asciiTheme="majorBidi" w:hAnsiTheme="majorBidi" w:cstheme="majorBidi"/>
-          <w:b/>
-          <w:bCs/>
-        </w:rPr>
-      </w:pPr>
-    </w:p>
-    <w:p>
-      <w:pPr>
-        <w:autoSpaceDE w:val="0"/>
-        <w:autoSpaceDN w:val="0"/>
-        <w:rPr>
-          <w:rFonts w:asciiTheme="majorBidi" w:hAnsiTheme="majorBidi" w:cstheme="majorBidi"/>
-          <w:b/>
-          <w:bCs/>
-        </w:rPr>
-      </w:pPr>
-    </w:p>
-    <w:p>
-      <w:pPr>
-        <w:autoSpaceDE w:val="0"/>
-        <w:autoSpaceDN w:val="0"/>
-        <w:rPr>
-          <w:rFonts w:asciiTheme="majorBidi" w:hAnsiTheme="majorBidi" w:cstheme="majorBidi"/>
-          <w:b/>
-          <w:bCs/>
-          <w:u w:val="single"/>
-        </w:rPr>
-      </w:pPr>
-      <w:r>
-        <w:rPr>
-          <w:rFonts w:asciiTheme="majorBidi" w:hAnsiTheme="majorBidi" w:cstheme="majorBidi"/>
-          <w:b/>
-          <w:bCs/>
-          <w:u w:val="single"/>
-        </w:rPr>
-        <w:t xml:space="preserve">SUNDAY JANUARY </w:t>
-      </w:r>
-      <w:r>
-        <w:rPr>
-          <w:rFonts w:asciiTheme="majorBidi" w:hAnsiTheme="majorBidi" w:cstheme="majorBidi"/>
-          <w:b/>
-          <w:bCs/>
-          <w:u w:val="single"/>
-        </w:rPr>
-        <w:t>8</w:t>
-      </w:r>
-      <w:r>
-        <w:rPr>
-          <w:rFonts w:asciiTheme="majorBidi" w:hAnsiTheme="majorBidi" w:cstheme="majorBidi"/>
-          <w:b/>
-          <w:bCs/>
-          <w:u w:val="single"/>
-          <w:vertAlign w:val="superscript"/>
-        </w:rPr>
-        <w:t>th</w:t>
-      </w:r>
-      <w:proofErr w:type="gramStart"/>
-      <w:r>
-        <w:rPr>
-          <w:rFonts w:asciiTheme="majorBidi" w:hAnsiTheme="majorBidi" w:cstheme="majorBidi"/>
-          <w:b/>
-          <w:bCs/>
-          <w:u w:val="single"/>
-        </w:rPr>
-        <w:t xml:space="preserve"> 2017</w:t>
-      </w:r>
-      <w:proofErr w:type="gramEnd"/>
-    </w:p>
-    <w:p>
-      <w:pPr>
-        <w:autoSpaceDE w:val="0"/>
-        <w:autoSpaceDN w:val="0"/>
-        <w:rPr>
-          <w:rFonts w:asciiTheme="majorBidi" w:hAnsiTheme="majorBidi" w:cstheme="majorBidi"/>
-        </w:rPr>
-      </w:pPr>
-    </w:p>
-    <w:p>
-      <w:pPr>
-        <w:autoSpaceDE w:val="0"/>
-        <w:autoSpaceDN w:val="0"/>
-        <w:rPr>
-          <w:rFonts w:asciiTheme="majorBidi" w:hAnsiTheme="majorBidi" w:cstheme="majorBidi"/>
-        </w:rPr>
-      </w:pPr>
-      <w:r>
-        <w:rPr>
-          <w:rFonts w:asciiTheme="majorBidi" w:hAnsiTheme="majorBidi" w:cstheme="majorBidi"/>
-        </w:rPr>
-        <w:t xml:space="preserve">6pm - 7pm Dinner </w:t>
-      </w:r>
-    </w:p>
-    <w:p>
-      <w:pPr>
-        <w:autoSpaceDE w:val="0"/>
-        <w:autoSpaceDN w:val="0"/>
-        <w:rPr>
-          <w:rFonts w:asciiTheme="majorBidi" w:hAnsiTheme="majorBidi" w:cstheme="majorBidi"/>
-        </w:rPr>
-      </w:pPr>
-      <w:r>
-        <w:rPr>
-          <w:rFonts w:asciiTheme="majorBidi" w:hAnsiTheme="majorBidi" w:cstheme="majorBidi"/>
-        </w:rPr>
-        <w:t xml:space="preserve">7pm - 8pm Reception </w:t>
-      </w:r>
-    </w:p>
-    <w:p>
-      <w:pPr>
-        <w:autoSpaceDE w:val="0"/>
-        <w:autoSpaceDN w:val="0"/>
-        <w:rPr>
-          <w:rFonts w:asciiTheme="majorBidi" w:hAnsiTheme="majorBidi" w:cstheme="majorBidi"/>
-        </w:rPr>
-      </w:pPr>
-    </w:p>
-    <w:p>
-      <w:pPr>
-        <w:autoSpaceDE w:val="0"/>
-        <w:autoSpaceDN w:val="0"/>
-        <w:rPr>
-          <w:rFonts w:asciiTheme="majorBidi" w:hAnsiTheme="majorBidi" w:cstheme="majorBidi"/>
-          <w:b/>
-          <w:bCs/>
-          <w:u w:val="single"/>
-        </w:rPr>
-      </w:pPr>
-    </w:p>
-    <w:p>
-      <w:pPr>
-        <w:autoSpaceDE w:val="0"/>
-        <w:autoSpaceDN w:val="0"/>
-        <w:rPr>
-          <w:rFonts w:asciiTheme="majorBidi" w:hAnsiTheme="majorBidi" w:cstheme="majorBidi"/>
-          <w:b/>
-          <w:bCs/>
-          <w:u w:val="single"/>
-        </w:rPr>
-      </w:pPr>
-      <w:r>
-        <w:rPr>
-          <w:rFonts w:asciiTheme="majorBidi" w:hAnsiTheme="majorBidi" w:cstheme="majorBidi"/>
-          <w:b/>
-          <w:bCs/>
-          <w:u w:val="single"/>
-        </w:rPr>
-        <w:t>MONDAY JANUARY 9</w:t>
-      </w:r>
-      <w:r>
-        <w:rPr>
-          <w:rFonts w:asciiTheme="majorBidi" w:hAnsiTheme="majorBidi" w:cstheme="majorBidi"/>
-          <w:b/>
-          <w:bCs/>
-          <w:u w:val="single"/>
-          <w:vertAlign w:val="superscript"/>
-        </w:rPr>
-        <w:t>th</w:t>
-      </w:r>
-      <w:proofErr w:type="gramStart"/>
-      <w:r>
-        <w:rPr>
-          <w:rFonts w:asciiTheme="majorBidi" w:hAnsiTheme="majorBidi" w:cstheme="majorBidi"/>
-          <w:b/>
-          <w:bCs/>
-          <w:u w:val="single"/>
-        </w:rPr>
-        <w:t xml:space="preserve"> 2017</w:t>
-      </w:r>
-      <w:proofErr w:type="gramEnd"/>
-    </w:p>
-    <w:p>
-      <w:pPr>
-        <w:autoSpaceDE w:val="0"/>
-        <w:autoSpaceDN w:val="0"/>
-        <w:rPr>
-          <w:rFonts w:asciiTheme="majorBidi" w:hAnsiTheme="majorBidi" w:cstheme="majorBidi"/>
-        </w:rPr>
-      </w:pPr>
-      <w:r>
-        <w:rPr>
-          <w:rFonts w:asciiTheme="majorBidi" w:hAnsiTheme="majorBidi" w:cstheme="majorBidi"/>
-        </w:rPr>
-        <w:t> </w:t>
-      </w:r>
-    </w:p>
-    <w:p>
-      <w:pPr>
-        <w:autoSpaceDE w:val="0"/>
-        <w:autoSpaceDN w:val="0"/>
-        <w:rPr>
-          <w:rFonts w:asciiTheme="majorBidi" w:hAnsiTheme="majorBidi" w:cstheme="majorBidi"/>
-        </w:rPr>
-      </w:pPr>
-      <w:r>
-        <w:rPr>
-          <w:rFonts w:asciiTheme="majorBidi" w:eastAsiaTheme="minorEastAsia" w:hAnsiTheme="majorBidi" w:cstheme="majorBidi"/>
-          <w:u w:val="single"/>
-        </w:rPr>
-        <w:t>7:30</w:t>
-      </w:r>
-      <w:r>
-        <w:rPr>
-          <w:rFonts w:asciiTheme="majorBidi" w:hAnsiTheme="majorBidi" w:cstheme="majorBidi"/>
-          <w:u w:val="single"/>
-        </w:rPr>
-        <w:t xml:space="preserve"> AM – </w:t>
-      </w:r>
-      <w:r>
-        <w:rPr>
-          <w:rFonts w:asciiTheme="majorBidi" w:eastAsiaTheme="minorEastAsia" w:hAnsiTheme="majorBidi" w:cstheme="majorBidi"/>
-          <w:u w:val="single"/>
-        </w:rPr>
-        <w:t>9</w:t>
-      </w:r>
-      <w:r>
-        <w:rPr>
-          <w:rFonts w:asciiTheme="majorBidi" w:hAnsiTheme="majorBidi" w:cstheme="majorBidi"/>
-          <w:u w:val="single"/>
-        </w:rPr>
-        <w:t>:00 AM</w:t>
-      </w:r>
-      <w:r>
-        <w:rPr>
-          <w:rFonts w:asciiTheme="majorBidi" w:eastAsiaTheme="minorEastAsia" w:hAnsiTheme="majorBidi" w:cstheme="majorBidi"/>
+          <w:u w:val="single"/>
+        </w:rPr>
+      </w:pPr>
+      <w:r>
+        <w:rPr>
+          <w:rFonts w:asciiTheme="majorBidi" w:hAnsiTheme="majorBidi" w:cstheme="majorBidi"/>
+          <w:u w:val="single"/>
+        </w:rPr>
+        <w:t>1</w:t>
+      </w:r>
+      <w:r>
+        <w:rPr>
+          <w:rFonts w:asciiTheme="majorBidi" w:hAnsiTheme="majorBidi" w:cstheme="majorBidi"/>
+          <w:u w:val="single"/>
+        </w:rPr>
+        <w:t>0</w:t>
+      </w:r>
+      <w:r>
+        <w:rPr>
+          <w:rFonts w:asciiTheme="majorBidi" w:hAnsiTheme="majorBidi" w:cstheme="majorBidi"/>
+          <w:u w:val="single"/>
+        </w:rPr>
+        <w:t>:</w:t>
+      </w:r>
+      <w:r>
+        <w:rPr>
+          <w:rFonts w:asciiTheme="majorBidi" w:hAnsiTheme="majorBidi" w:cstheme="majorBidi"/>
+          <w:u w:val="single"/>
+        </w:rPr>
+        <w:t>00</w:t>
+      </w:r>
+      <w:r>
+        <w:rPr>
+          <w:rFonts w:asciiTheme="majorBidi" w:hAnsiTheme="majorBidi" w:cstheme="majorBidi"/>
+          <w:u w:val="single"/>
+        </w:rPr>
+        <w:t xml:space="preserve"> AM – 1</w:t>
+      </w:r>
+      <w:r>
+        <w:rPr>
+          <w:rFonts w:asciiTheme="majorBidi" w:hAnsiTheme="majorBidi" w:cstheme="majorBidi"/>
+          <w:u w:val="single"/>
+        </w:rPr>
+        <w:t>0</w:t>
+      </w:r>
+      <w:r>
+        <w:rPr>
+          <w:rFonts w:asciiTheme="majorBidi" w:hAnsiTheme="majorBidi" w:cstheme="majorBidi"/>
+          <w:u w:val="single"/>
+        </w:rPr>
+        <w:t>:</w:t>
+      </w:r>
+      <w:r>
+        <w:rPr>
+          <w:rFonts w:asciiTheme="majorBidi" w:hAnsiTheme="majorBidi" w:cstheme="majorBidi"/>
+          <w:u w:val="single"/>
+        </w:rPr>
+        <w:t>3</w:t>
+      </w:r>
+      <w:r>
+        <w:rPr>
+          <w:rFonts w:asciiTheme="majorBidi" w:hAnsiTheme="majorBidi" w:cstheme="majorBidi"/>
+          <w:u w:val="single"/>
+        </w:rPr>
+        <w:t>0 BREAK</w:t>
+      </w:r>
+    </w:p>
+    <w:p>
+      <w:pPr>
+        <w:autoSpaceDE w:val="0"/>
+        <w:autoSpaceDN w:val="0"/>
+        <w:rPr>
+          <w:rFonts w:asciiTheme="majorBidi" w:hAnsiTheme="majorBidi" w:cstheme="majorBidi"/>
+          <w:u w:val="single"/>
+        </w:rPr>
+      </w:pPr>
+    </w:p>
+    <w:p>
+      <w:pPr>
+        <w:autoSpaceDE w:val="0"/>
+        <w:autoSpaceDN w:val="0"/>
+        <w:rPr>
+          <w:rFonts w:asciiTheme="majorBidi" w:hAnsiTheme="majorBidi" w:cstheme="majorBidi"/>
+          <w:b/>
+          <w:bCs/>
+          <w:u w:val="single"/>
+        </w:rPr>
+      </w:pPr>
+      <w:r>
+        <w:rPr>
+          <w:rFonts w:asciiTheme="majorBidi" w:hAnsiTheme="majorBidi" w:cstheme="majorBidi"/>
+          <w:u w:val="single"/>
+        </w:rPr>
+        <w:t>1</w:t>
+      </w:r>
+      <w:r>
+        <w:rPr>
+          <w:rFonts w:asciiTheme="majorBidi" w:hAnsiTheme="majorBidi" w:cstheme="majorBidi"/>
+          <w:u w:val="single"/>
+        </w:rPr>
+        <w:t>0</w:t>
+      </w:r>
+      <w:r>
+        <w:rPr>
+          <w:rFonts w:asciiTheme="majorBidi" w:hAnsiTheme="majorBidi" w:cstheme="majorBidi"/>
+          <w:u w:val="single"/>
+        </w:rPr>
+        <w:t>:</w:t>
+      </w:r>
+      <w:r>
+        <w:rPr>
+          <w:rFonts w:asciiTheme="majorBidi" w:hAnsiTheme="majorBidi" w:cstheme="majorBidi"/>
+          <w:u w:val="single"/>
+        </w:rPr>
+        <w:t>3</w:t>
+      </w:r>
+      <w:r>
+        <w:rPr>
+          <w:rFonts w:asciiTheme="majorBidi" w:hAnsiTheme="majorBidi" w:cstheme="majorBidi"/>
+          <w:u w:val="single"/>
+        </w:rPr>
+        <w:t xml:space="preserve">0 </w:t>
+      </w:r>
+      <w:r>
+        <w:rPr>
+          <w:rFonts w:asciiTheme="majorBidi" w:hAnsiTheme="majorBidi" w:cstheme="majorBidi"/>
+          <w:u w:val="single"/>
+        </w:rPr>
+        <w:t>A</w:t>
+      </w:r>
+      <w:r>
+        <w:rPr>
+          <w:rFonts w:asciiTheme="majorBidi" w:hAnsiTheme="majorBidi" w:cstheme="majorBidi"/>
+          <w:u w:val="single"/>
+        </w:rPr>
+        <w:t xml:space="preserve">M – </w:t>
+      </w:r>
+      <w:r>
+        <w:rPr>
+          <w:rFonts w:asciiTheme="majorBidi" w:hAnsiTheme="majorBidi" w:cstheme="majorBidi"/>
+          <w:u w:val="single"/>
+        </w:rPr>
+        <w:t>1</w:t>
+      </w:r>
+      <w:r>
+        <w:rPr>
+          <w:rFonts w:asciiTheme="majorBidi" w:hAnsiTheme="majorBidi" w:cstheme="majorBidi"/>
+          <w:u w:val="single"/>
+        </w:rPr>
+        <w:t>2</w:t>
+      </w:r>
+      <w:r>
+        <w:rPr>
+          <w:rFonts w:asciiTheme="majorBidi" w:hAnsiTheme="majorBidi" w:cstheme="majorBidi"/>
+          <w:u w:val="single"/>
+        </w:rPr>
+        <w:t>:00</w:t>
+      </w:r>
+      <w:r>
+        <w:rPr>
+          <w:rFonts w:asciiTheme="majorBidi" w:hAnsiTheme="majorBidi" w:cstheme="majorBidi"/>
+          <w:u w:val="single"/>
+        </w:rPr>
+        <w:t xml:space="preserve"> PM</w:t>
+      </w:r>
+      <w:r>
+        <w:rPr>
+          <w:rFonts w:asciiTheme="majorBidi" w:hAnsiTheme="majorBidi" w:cstheme="majorBidi"/>
           <w:u w:val="single"/>
         </w:rPr>
         <w:t xml:space="preserve"> </w:t>
@@ -373,233 +649,8 @@
           <w:rFonts w:asciiTheme="majorBidi" w:hAnsiTheme="majorBidi" w:cstheme="majorBidi"/>
           <w:u w:val="single"/>
         </w:rPr>
-        <w:t>BREAKFAST</w:t>
-      </w:r>
-    </w:p>
-    <w:p>
-      <w:pPr>
-        <w:autoSpaceDE w:val="0"/>
-        <w:autoSpaceDN w:val="0"/>
-        <w:rPr>
-          <w:rFonts w:asciiTheme="majorBidi" w:hAnsiTheme="majorBidi" w:cstheme="majorBidi"/>
-          <w:u w:val="single"/>
-        </w:rPr>
-      </w:pPr>
-    </w:p>
-    <w:p>
-      <w:pPr>
-        <w:autoSpaceDE w:val="0"/>
-        <w:autoSpaceDN w:val="0"/>
-        <w:rPr>
-          <w:rFonts w:asciiTheme="majorBidi" w:hAnsiTheme="majorBidi" w:cstheme="majorBidi"/>
-          <w:u w:val="single"/>
-        </w:rPr>
-      </w:pPr>
-      <w:r>
-        <w:rPr>
-          <w:rFonts w:asciiTheme="majorBidi" w:hAnsiTheme="majorBidi" w:cstheme="majorBidi"/>
-          <w:u w:val="single"/>
-        </w:rPr>
-        <w:t xml:space="preserve">9:00 </w:t>
-      </w:r>
-      <w:r>
-        <w:rPr>
-          <w:rFonts w:asciiTheme="majorBidi" w:hAnsiTheme="majorBidi" w:cstheme="majorBidi"/>
-          <w:u w:val="single"/>
-        </w:rPr>
-        <w:t xml:space="preserve">AM </w:t>
-      </w:r>
-      <w:r>
-        <w:rPr>
-          <w:rFonts w:asciiTheme="majorBidi" w:hAnsiTheme="majorBidi" w:cstheme="majorBidi"/>
-          <w:u w:val="single"/>
-        </w:rPr>
-        <w:t>– 1</w:t>
-      </w:r>
-      <w:r>
-        <w:rPr>
-          <w:rFonts w:asciiTheme="majorBidi" w:hAnsiTheme="majorBidi" w:cstheme="majorBidi"/>
-          <w:u w:val="single"/>
-        </w:rPr>
-        <w:t>0</w:t>
-      </w:r>
-      <w:r>
-        <w:rPr>
-          <w:rFonts w:asciiTheme="majorBidi" w:hAnsiTheme="majorBidi" w:cstheme="majorBidi"/>
-          <w:u w:val="single"/>
-        </w:rPr>
-        <w:t>:0</w:t>
-      </w:r>
-      <w:r>
-        <w:rPr>
-          <w:rFonts w:asciiTheme="majorBidi" w:hAnsiTheme="majorBidi" w:cstheme="majorBidi"/>
-          <w:u w:val="single"/>
-        </w:rPr>
-        <w:t>0</w:t>
-      </w:r>
-      <w:r>
-        <w:rPr>
-          <w:rFonts w:asciiTheme="majorBidi" w:hAnsiTheme="majorBidi" w:cstheme="majorBidi"/>
-          <w:u w:val="single"/>
-        </w:rPr>
-        <w:t xml:space="preserve"> </w:t>
-      </w:r>
-      <w:proofErr w:type="gramStart"/>
-      <w:r>
-        <w:rPr>
-          <w:rFonts w:asciiTheme="majorBidi" w:hAnsiTheme="majorBidi" w:cstheme="majorBidi"/>
-          <w:u w:val="single"/>
-        </w:rPr>
-        <w:t>AM</w:t>
-      </w:r>
-      <w:r>
-        <w:rPr>
-          <w:rFonts w:asciiTheme="majorBidi" w:hAnsiTheme="majorBidi" w:cstheme="majorBidi"/>
-          <w:u w:val="single"/>
-        </w:rPr>
-        <w:t xml:space="preserve">  </w:t>
-      </w:r>
-      <w:r>
-        <w:rPr>
-          <w:rFonts w:asciiTheme="majorBidi" w:hAnsiTheme="majorBidi" w:cstheme="majorBidi"/>
-          <w:u w:val="single"/>
-        </w:rPr>
-        <w:t>KEYNOTE</w:t>
-      </w:r>
-      <w:proofErr w:type="gramEnd"/>
-    </w:p>
-    <w:p>
-      <w:pPr>
-        <w:rPr>
-          <w:rFonts w:asciiTheme="majorBidi" w:hAnsiTheme="majorBidi" w:cstheme="majorBidi"/>
-        </w:rPr>
-      </w:pPr>
-      <w:r>
-        <w:rPr>
-          <w:rFonts w:asciiTheme="majorBidi" w:hAnsiTheme="majorBidi" w:cstheme="majorBidi"/>
-          <w:b/>
-          <w:bCs/>
-          <w:color w:val="000000"/>
-        </w:rPr>
-        <w:t>“</w:t>
-      </w:r>
-      <w:r>
-        <w:rPr>
-          <w:rFonts w:asciiTheme="majorBidi" w:eastAsiaTheme="minorEastAsia" w:hAnsiTheme="majorBidi" w:cstheme="majorBidi"/>
-          <w:b/>
-          <w:bCs/>
-          <w:i/>
-          <w:iCs/>
-        </w:rPr>
-        <w:t>DNA Data Storage and Near-Molecule Processing for the Yottabyte Era</w:t>
-      </w:r>
-      <w:r>
-        <w:rPr>
-          <w:rFonts w:asciiTheme="majorBidi" w:eastAsiaTheme="minorEastAsia" w:hAnsiTheme="majorBidi" w:cstheme="majorBidi"/>
-          <w:b/>
-          <w:bCs/>
-          <w:i/>
-          <w:iCs/>
-        </w:rPr>
-        <w:t>”</w:t>
-      </w:r>
-      <w:r>
-        <w:rPr>
-          <w:rFonts w:asciiTheme="majorBidi" w:hAnsiTheme="majorBidi" w:cstheme="majorBidi"/>
-          <w:color w:val="000000"/>
-        </w:rPr>
-        <w:t xml:space="preserve"> by </w:t>
-      </w:r>
-      <w:r>
-        <w:rPr>
-          <w:rFonts w:asciiTheme="majorBidi" w:hAnsiTheme="majorBidi" w:cstheme="majorBidi"/>
-          <w:color w:val="000000"/>
-        </w:rPr>
-        <w:t>Karin Strauss</w:t>
-      </w:r>
-      <w:r>
-        <w:rPr>
-          <w:rFonts w:asciiTheme="majorBidi" w:hAnsiTheme="majorBidi" w:cstheme="majorBidi"/>
-          <w:color w:val="000000"/>
-        </w:rPr>
-        <w:t xml:space="preserve"> (</w:t>
-      </w:r>
-      <w:r>
-        <w:rPr>
-          <w:rFonts w:asciiTheme="majorBidi" w:hAnsiTheme="majorBidi" w:cstheme="majorBidi"/>
-          <w:color w:val="000000"/>
-        </w:rPr>
-        <w:t>Microsoft</w:t>
-      </w:r>
-      <w:r>
-        <w:rPr>
-          <w:rFonts w:asciiTheme="majorBidi" w:hAnsiTheme="majorBidi" w:cstheme="majorBidi"/>
-          <w:color w:val="000000"/>
-        </w:rPr>
-        <w:t>)</w:t>
-      </w:r>
-      <w:r>
-        <w:rPr>
-          <w:rFonts w:asciiTheme="majorBidi" w:hAnsiTheme="majorBidi" w:cstheme="majorBidi"/>
-          <w:color w:val="000000"/>
-        </w:rPr>
-        <w:t xml:space="preserve"> and Luis </w:t>
-      </w:r>
-      <w:proofErr w:type="spellStart"/>
-      <w:r>
-        <w:rPr>
-          <w:rFonts w:asciiTheme="majorBidi" w:hAnsiTheme="majorBidi" w:cstheme="majorBidi"/>
-          <w:color w:val="000000"/>
-        </w:rPr>
-        <w:t>Ceze</w:t>
-      </w:r>
-      <w:proofErr w:type="spellEnd"/>
-      <w:r>
-        <w:rPr>
-          <w:rFonts w:asciiTheme="majorBidi" w:hAnsiTheme="majorBidi" w:cstheme="majorBidi"/>
-          <w:color w:val="000000"/>
-        </w:rPr>
-        <w:t xml:space="preserve"> (</w:t>
-      </w:r>
-      <w:r>
-        <w:rPr>
-          <w:rFonts w:asciiTheme="majorBidi" w:hAnsiTheme="majorBidi" w:cstheme="majorBidi"/>
-          <w:color w:val="000000"/>
-        </w:rPr>
-        <w:t>University of Washington</w:t>
-      </w:r>
-      <w:r>
-        <w:rPr>
-          <w:rFonts w:asciiTheme="majorBidi" w:hAnsiTheme="majorBidi" w:cstheme="majorBidi"/>
-          <w:color w:val="000000"/>
-        </w:rPr>
-        <w:t>)</w:t>
-      </w:r>
-    </w:p>
-    <w:p>
-      <w:pPr>
-        <w:autoSpaceDE w:val="0"/>
-        <w:autoSpaceDN w:val="0"/>
-        <w:rPr>
-          <w:rFonts w:asciiTheme="majorBidi" w:hAnsiTheme="majorBidi" w:cstheme="majorBidi"/>
-        </w:rPr>
-      </w:pPr>
-      <w:r>
-        <w:rPr>
-          <w:rFonts w:asciiTheme="majorBidi" w:hAnsiTheme="majorBidi" w:cstheme="majorBidi"/>
-        </w:rPr>
-        <w:t> </w:t>
-      </w:r>
-    </w:p>
-    <w:p>
-      <w:pPr>
-        <w:autoSpaceDE w:val="0"/>
-        <w:autoSpaceDN w:val="0"/>
-        <w:rPr>
-          <w:rFonts w:asciiTheme="majorBidi" w:hAnsiTheme="majorBidi" w:cstheme="majorBidi"/>
-          <w:u w:val="single"/>
-        </w:rPr>
-      </w:pPr>
+        <w:t xml:space="preserve">SESSION </w:t>
+      </w:r>
       <w:r>
         <w:rPr>
           <w:rFonts w:asciiTheme="majorBidi" w:hAnsiTheme="majorBidi" w:cstheme="majorBidi"/>
@@ -612,201 +663,16 @@
           <w:rFonts w:asciiTheme="majorBidi" w:hAnsiTheme="majorBidi" w:cstheme="majorBidi"/>
           <w:u w:val="single"/>
         </w:rPr>
-        <w:t>0</w:t>
-      </w:r>
-      <w:r>
-        <w:rPr>
-          <w:rFonts w:asciiTheme="majorBidi" w:hAnsiTheme="majorBidi" w:cstheme="majorBidi"/>
-          <w:u w:val="single"/>
-        </w:rPr>
-        <w:t>:</w:t>
-      </w:r>
-      <w:r>
-        <w:rPr>
-          <w:rFonts w:asciiTheme="majorBidi" w:hAnsiTheme="majorBidi" w:cstheme="majorBidi"/>
-          <w:u w:val="single"/>
-        </w:rPr>
-        <w:t>00</w:t>
-      </w:r>
-      <w:r>
-        <w:rPr>
-          <w:rFonts w:asciiTheme="majorBidi" w:hAnsiTheme="majorBidi" w:cstheme="majorBidi"/>
-          <w:u w:val="single"/>
-        </w:rPr>
-        <w:t xml:space="preserve"> AM – 1</w:t>
-      </w:r>
-      <w:r>
-        <w:rPr>
-          <w:rFonts w:asciiTheme="majorBidi" w:hAnsiTheme="majorBidi" w:cstheme="majorBidi"/>
-          <w:u w:val="single"/>
-        </w:rPr>
-        <w:t>0</w:t>
-      </w:r>
-      <w:r>
-        <w:rPr>
-          <w:rFonts w:asciiTheme="majorBidi" w:hAnsiTheme="majorBidi" w:cstheme="majorBidi"/>
-          <w:u w:val="single"/>
-        </w:rPr>
-        <w:t>:</w:t>
-      </w:r>
-      <w:r>
-        <w:rPr>
-          <w:rFonts w:asciiTheme="majorBidi" w:hAnsiTheme="majorBidi" w:cstheme="majorBidi"/>
-          <w:u w:val="single"/>
-        </w:rPr>
-        <w:t>3</w:t>
-      </w:r>
-      <w:r>
-        <w:rPr>
-          <w:rFonts w:asciiTheme="majorBidi" w:hAnsiTheme="majorBidi" w:cstheme="majorBidi"/>
-          <w:u w:val="single"/>
-        </w:rPr>
-        <w:t>0 BREAK</w:t>
-      </w:r>
-    </w:p>
-    <w:p>
-      <w:pPr>
-        <w:autoSpaceDE w:val="0"/>
-        <w:autoSpaceDN w:val="0"/>
-        <w:rPr>
-          <w:rFonts w:asciiTheme="majorBidi" w:hAnsiTheme="majorBidi" w:cstheme="majorBidi"/>
-          <w:u w:val="single"/>
-        </w:rPr>
-      </w:pPr>
-    </w:p>
-    <w:p>
-      <w:pPr>
-        <w:autoSpaceDE w:val="0"/>
-        <w:autoSpaceDN w:val="0"/>
-        <w:rPr>
-          <w:rFonts w:asciiTheme="majorBidi" w:hAnsiTheme="majorBidi" w:cstheme="majorBidi"/>
-          <w:u w:val="single"/>
-        </w:rPr>
-      </w:pPr>
-      <w:r>
-        <w:rPr>
-          <w:rFonts w:asciiTheme="majorBidi" w:hAnsiTheme="majorBidi" w:cstheme="majorBidi"/>
-          <w:u w:val="single"/>
-        </w:rPr>
-        <w:t>1</w:t>
-      </w:r>
-      <w:r>
-        <w:rPr>
-          <w:rFonts w:asciiTheme="majorBidi" w:hAnsiTheme="majorBidi" w:cstheme="majorBidi"/>
-          <w:u w:val="single"/>
-        </w:rPr>
-        <w:t>0</w:t>
-      </w:r>
-      <w:r>
-        <w:rPr>
-          <w:rFonts w:asciiTheme="majorBidi" w:hAnsiTheme="majorBidi" w:cstheme="majorBidi"/>
-          <w:u w:val="single"/>
-        </w:rPr>
-        <w:t>:</w:t>
-      </w:r>
-      <w:r>
-        <w:rPr>
-          <w:rFonts w:asciiTheme="majorBidi" w:hAnsiTheme="majorBidi" w:cstheme="majorBidi"/>
-          <w:u w:val="single"/>
-        </w:rPr>
-        <w:t>3</w:t>
-      </w:r>
-      <w:r>
-        <w:rPr>
-          <w:rFonts w:asciiTheme="majorBidi" w:hAnsiTheme="majorBidi" w:cstheme="majorBidi"/>
-          <w:u w:val="single"/>
-        </w:rPr>
-        <w:t xml:space="preserve">0 </w:t>
-      </w:r>
-      <w:r>
-        <w:rPr>
-          <w:rFonts w:asciiTheme="majorBidi" w:hAnsiTheme="majorBidi" w:cstheme="majorBidi"/>
-          <w:u w:val="single"/>
-        </w:rPr>
-        <w:t>A</w:t>
-      </w:r>
-      <w:r>
-        <w:rPr>
-          <w:rFonts w:asciiTheme="majorBidi" w:hAnsiTheme="majorBidi" w:cstheme="majorBidi"/>
-          <w:u w:val="single"/>
-        </w:rPr>
-        <w:t xml:space="preserve">M – </w:t>
-      </w:r>
-      <w:r>
-        <w:rPr>
-          <w:rFonts w:asciiTheme="majorBidi" w:hAnsiTheme="majorBidi" w:cstheme="majorBidi"/>
-          <w:u w:val="single"/>
-        </w:rPr>
-        <w:t>1</w:t>
-      </w:r>
-      <w:r>
-        <w:rPr>
-          <w:rFonts w:asciiTheme="majorBidi" w:hAnsiTheme="majorBidi" w:cstheme="majorBidi"/>
-          <w:u w:val="single"/>
-        </w:rPr>
-        <w:t>2</w:t>
-      </w:r>
-      <w:r>
-        <w:rPr>
-          <w:rFonts w:asciiTheme="majorBidi" w:hAnsiTheme="majorBidi" w:cstheme="majorBidi"/>
-          <w:u w:val="single"/>
-        </w:rPr>
-        <w:t>:00</w:t>
-      </w:r>
-      <w:r>
-        <w:rPr>
-          <w:rFonts w:asciiTheme="majorBidi" w:hAnsiTheme="majorBidi" w:cstheme="majorBidi"/>
-          <w:u w:val="single"/>
-        </w:rPr>
-        <w:t xml:space="preserve"> PM</w:t>
-      </w:r>
-      <w:r>
-        <w:rPr>
-          <w:rFonts w:asciiTheme="majorBidi" w:hAnsiTheme="majorBidi" w:cstheme="majorBidi"/>
-          <w:u w:val="single"/>
-        </w:rPr>
-        <w:t xml:space="preserve"> </w:t>
-      </w:r>
-      <w:r>
-        <w:rPr>
-          <w:rFonts w:asciiTheme="majorBidi" w:hAnsiTheme="majorBidi" w:cstheme="majorBidi"/>
-          <w:u w:val="single"/>
-        </w:rPr>
-        <w:t xml:space="preserve">SESSION </w:t>
-      </w:r>
-      <w:r>
-        <w:rPr>
-          <w:rFonts w:asciiTheme="majorBidi" w:hAnsiTheme="majorBidi" w:cstheme="majorBidi"/>
-          <w:u w:val="single"/>
-        </w:rPr>
-        <w:t>1</w:t>
-      </w:r>
-      <w:r>
-        <w:rPr>
-          <w:rFonts w:asciiTheme="majorBidi" w:hAnsiTheme="majorBidi" w:cstheme="majorBidi"/>
-          <w:u w:val="single"/>
-        </w:rPr>
         <w:t xml:space="preserve">: </w:t>
       </w:r>
       <w:r>
         <w:rPr>
           <w:rFonts w:asciiTheme="majorBidi" w:hAnsiTheme="majorBidi" w:cstheme="majorBidi"/>
-          <w:u w:val="single"/>
-        </w:rPr>
-        <w:t>TOPIC</w:t>
-      </w:r>
-      <w:r>
-        <w:rPr>
-          <w:rFonts w:asciiTheme="majorBidi" w:hAnsiTheme="majorBidi" w:cstheme="majorBidi"/>
-          <w:u w:val="single"/>
-        </w:rPr>
-        <w:t xml:space="preserve"> </w:t>
-      </w:r>
-      <w:r>
-        <w:rPr>
-          <w:rFonts w:asciiTheme="majorBidi" w:hAnsiTheme="majorBidi" w:cstheme="majorBidi"/>
-        </w:rPr>
-        <w:t> </w:t>
+          <w:b/>
+          <w:bCs/>
+          <w:u w:val="single"/>
+        </w:rPr>
+        <w:t>Hardware-Conscious Query Processing</w:t>
       </w:r>
     </w:p>
     <w:p>
@@ -834,8 +700,6 @@
         </w:rPr>
         <w:t>Introduction</w:t>
       </w:r>
-      <w:bookmarkStart w:id="0" w:name="_GoBack"/>
-      <w:bookmarkEnd w:id="0"/>
     </w:p>
     <w:p>
       <w:pPr>
@@ -987,13 +851,7 @@
         <w:rPr>
           <w:rFonts w:asciiTheme="majorBidi" w:hAnsiTheme="majorBidi" w:cstheme="majorBidi"/>
         </w:rPr>
-        <w:t xml:space="preserve"> (Imperial College)</w:t>
-      </w:r>
-      <w:r>
-        <w:rPr>
-          <w:rFonts w:asciiTheme="majorBidi" w:hAnsiTheme="majorBidi" w:cstheme="majorBidi"/>
-        </w:rPr>
-        <w:t xml:space="preserve">: </w:t>
+        <w:t xml:space="preserve"> (Imperial College): </w:t>
       </w:r>
       <w:r>
         <w:rPr>
@@ -1442,13 +1300,7 @@
         <w:rPr>
           <w:rFonts w:asciiTheme="majorBidi" w:hAnsiTheme="majorBidi" w:cstheme="majorBidi"/>
         </w:rPr>
-        <w:t xml:space="preserve"> Wang (Simon Fraser University); Zeke Wang (ETH Zurich); Tobias Ziegler (TU Darmstadt)</w:t>
-      </w:r>
-      <w:r>
-        <w:rPr>
-          <w:rFonts w:asciiTheme="majorBidi" w:hAnsiTheme="majorBidi" w:cstheme="majorBidi"/>
-        </w:rPr>
-        <w:t xml:space="preserve">: </w:t>
+        <w:t xml:space="preserve"> Wang (Simon Fraser University); Zeke Wang (ETH Zurich); Tobias Ziegler (TU Darmstadt): </w:t>
       </w:r>
       <w:r>
         <w:rPr>
@@ -1691,6 +1543,8 @@
         <w:ind w:firstLine="720"/>
         <w:rPr>
           <w:rFonts w:asciiTheme="majorBidi" w:hAnsiTheme="majorBidi" w:cstheme="majorBidi"/>
+          <w:b/>
+          <w:bCs/>
         </w:rPr>
       </w:pPr>
       <w:r>
@@ -1699,6 +1553,30 @@
         </w:rPr>
         <w:t>Session 2A</w:t>
       </w:r>
+      <w:r>
+        <w:rPr>
+          <w:rFonts w:asciiTheme="majorBidi" w:hAnsiTheme="majorBidi" w:cstheme="majorBidi"/>
+        </w:rPr>
+        <w:t xml:space="preserve"> </w:t>
+      </w:r>
+      <w:r>
+        <w:rPr>
+          <w:rFonts w:asciiTheme="majorBidi" w:hAnsiTheme="majorBidi" w:cstheme="majorBidi"/>
+          <w:b/>
+          <w:bCs/>
+        </w:rPr>
+        <w:t>Cloud</w:t>
+      </w:r>
+    </w:p>
+    <w:p>
+      <w:pPr>
+        <w:autoSpaceDE w:val="0"/>
+        <w:autoSpaceDN w:val="0"/>
+        <w:ind w:firstLine="720"/>
+        <w:rPr>
+          <w:rFonts w:asciiTheme="majorBidi" w:hAnsiTheme="majorBidi" w:cstheme="majorBidi"/>
+        </w:rPr>
+      </w:pPr>
     </w:p>
     <w:p>
       <w:pPr>
@@ -1961,13 +1839,7 @@
         <w:rPr>
           <w:rFonts w:asciiTheme="majorBidi" w:hAnsiTheme="majorBidi" w:cstheme="majorBidi"/>
         </w:rPr>
-        <w:t xml:space="preserve"> Venkatesan (Microsoft)</w:t>
-      </w:r>
-      <w:r>
-        <w:rPr>
-          <w:rFonts w:asciiTheme="majorBidi" w:hAnsiTheme="majorBidi" w:cstheme="majorBidi"/>
-        </w:rPr>
-        <w:t xml:space="preserve">: </w:t>
+        <w:t xml:space="preserve"> Venkatesan (Microsoft): </w:t>
       </w:r>
       <w:r>
         <w:rPr>
@@ -1994,6 +1866,8 @@
         <w:autoSpaceDN w:val="0"/>
         <w:rPr>
           <w:rFonts w:asciiTheme="majorBidi" w:hAnsiTheme="majorBidi" w:cstheme="majorBidi"/>
+          <w:b/>
+          <w:bCs/>
         </w:rPr>
       </w:pPr>
       <w:r>
@@ -2001,6 +1875,20 @@
           <w:rFonts w:asciiTheme="majorBidi" w:hAnsiTheme="majorBidi" w:cstheme="majorBidi"/>
         </w:rPr>
         <w:t>Session 2B</w:t>
+      </w:r>
+      <w:r>
+        <w:rPr>
+          <w:rFonts w:asciiTheme="majorBidi" w:hAnsiTheme="majorBidi" w:cstheme="majorBidi"/>
+        </w:rPr>
+        <w:t xml:space="preserve"> </w:t>
+      </w:r>
+      <w:r>
+        <w:rPr>
+          <w:rFonts w:asciiTheme="majorBidi" w:hAnsiTheme="majorBidi" w:cstheme="majorBidi"/>
+          <w:b/>
+          <w:bCs/>
+        </w:rPr>
+        <w:t>Querying Sensitive Data</w:t>
       </w:r>
     </w:p>
     <w:p>
@@ -2097,33 +1985,17 @@
         <w:rPr>
           <w:rFonts w:asciiTheme="majorBidi" w:hAnsiTheme="majorBidi" w:cstheme="majorBidi"/>
         </w:rPr>
-        <w:t xml:space="preserve"> (University of Massachusetts Amherst); Michael Hay (Colgate University)</w:t>
-      </w:r>
-      <w:r>
-        <w:rPr>
-          <w:rFonts w:asciiTheme="majorBidi" w:hAnsiTheme="majorBidi" w:cstheme="majorBidi"/>
-        </w:rPr>
-        <w:t>: “</w:t>
-      </w:r>
-      <w:r>
-        <w:rPr>
-          <w:rFonts w:asciiTheme="majorBidi" w:hAnsiTheme="majorBidi" w:cstheme="majorBidi"/>
-          <w:b/>
-          <w:bCs/>
-          <w:i/>
-          <w:iCs/>
-        </w:rPr>
-        <w:t>Architecting a Differentially Private SQL Engine</w:t>
-      </w:r>
-      <w:r>
-        <w:rPr>
-          <w:rFonts w:asciiTheme="majorBidi" w:hAnsiTheme="majorBidi" w:cstheme="majorBidi"/>
-          <w:b/>
-          <w:bCs/>
-          <w:i/>
-          <w:iCs/>
-        </w:rPr>
-        <w:t>”</w:t>
+        <w:t xml:space="preserve"> (University of Massachusetts Amherst); Michael Hay (Colgate University): “</w:t>
+      </w:r>
+      <w:r>
+        <w:rPr>
+          <w:rFonts w:asciiTheme="majorBidi" w:hAnsiTheme="majorBidi" w:cstheme="majorBidi"/>
+          <w:b/>
+          <w:bCs/>
+          <w:i/>
+          <w:iCs/>
+        </w:rPr>
+        <w:t>Architecting a Differentially Private SQL Engine”</w:t>
       </w:r>
     </w:p>
     <w:p>
@@ -2191,34 +2063,17 @@
           <w:rFonts w:asciiTheme="majorBidi" w:eastAsia="Times New Roman" w:hAnsiTheme="majorBidi" w:cstheme="majorBidi"/>
           <w:color w:val="000000"/>
         </w:rPr>
-        <w:t xml:space="preserve"> (Computer Science Department, Technion)</w:t>
-      </w:r>
-      <w:r>
-        <w:rPr>
-          <w:rFonts w:asciiTheme="majorBidi" w:eastAsia="Times New Roman" w:hAnsiTheme="majorBidi" w:cstheme="majorBidi"/>
-          <w:color w:val="000000"/>
-        </w:rPr>
-        <w:t>: “</w:t>
-      </w:r>
-      <w:r>
-        <w:rPr>
-          <w:rFonts w:asciiTheme="majorBidi" w:hAnsiTheme="majorBidi" w:cstheme="majorBidi"/>
-          <w:b/>
-          <w:bCs/>
-          <w:i/>
-          <w:iCs/>
-        </w:rPr>
-        <w:t>Exploiting Latent Information in Relational Databases via Word Embedding and Application to Degrees of Disclosure</w:t>
-      </w:r>
-      <w:r>
-        <w:rPr>
-          <w:rFonts w:asciiTheme="majorBidi" w:hAnsiTheme="majorBidi" w:cstheme="majorBidi"/>
-          <w:b/>
-          <w:bCs/>
-          <w:i/>
-          <w:iCs/>
-        </w:rPr>
-        <w:t>”</w:t>
+        <w:t xml:space="preserve"> (Computer Science Department, Technion): “</w:t>
+      </w:r>
+      <w:r>
+        <w:rPr>
+          <w:rFonts w:asciiTheme="majorBidi" w:hAnsiTheme="majorBidi" w:cstheme="majorBidi"/>
+          <w:b/>
+          <w:bCs/>
+          <w:i/>
+          <w:iCs/>
+        </w:rPr>
+        <w:t>Exploiting Latent Information in Relational Databases via Word Embedding and Application to Degrees of Disclosure”</w:t>
       </w:r>
     </w:p>
     <w:p>
@@ -2325,6 +2180,8 @@
         <w:autoSpaceDN w:val="0"/>
         <w:rPr>
           <w:rFonts w:asciiTheme="majorBidi" w:hAnsiTheme="majorBidi" w:cstheme="majorBidi"/>
+          <w:b/>
+          <w:bCs/>
           <w:u w:val="single"/>
         </w:rPr>
       </w:pPr>
@@ -2400,21 +2257,31 @@
         </w:rPr>
         <w:t>3</w:t>
       </w:r>
-    </w:p>
-    <w:p>
-      <w:pPr>
-        <w:autoSpaceDE w:val="0"/>
-        <w:autoSpaceDN w:val="0"/>
-        <w:rPr>
-          <w:rFonts w:asciiTheme="majorBidi" w:hAnsiTheme="majorBidi" w:cstheme="majorBidi"/>
-        </w:rPr>
-      </w:pPr>
-      <w:r>
-        <w:rPr>
-          <w:rFonts w:asciiTheme="majorBidi" w:hAnsiTheme="majorBidi" w:cstheme="majorBidi"/>
-        </w:rPr>
-        <w:t> </w:t>
-      </w:r>
+      <w:r>
+        <w:rPr>
+          <w:rFonts w:asciiTheme="majorBidi" w:hAnsiTheme="majorBidi" w:cstheme="majorBidi"/>
+          <w:u w:val="single"/>
+        </w:rPr>
+        <w:t xml:space="preserve"> </w:t>
+      </w:r>
+      <w:r>
+        <w:rPr>
+          <w:rFonts w:asciiTheme="majorBidi" w:hAnsiTheme="majorBidi" w:cstheme="majorBidi"/>
+          <w:b/>
+          <w:bCs/>
+          <w:u w:val="single"/>
+        </w:rPr>
+        <w:t>New Approaches to Building Systems and Applications</w:t>
+      </w:r>
+    </w:p>
+    <w:p>
+      <w:pPr>
+        <w:autoSpaceDE w:val="0"/>
+        <w:autoSpaceDN w:val="0"/>
+        <w:rPr>
+          <w:rFonts w:asciiTheme="majorBidi" w:hAnsiTheme="majorBidi" w:cstheme="majorBidi"/>
+        </w:rPr>
+      </w:pPr>
     </w:p>
     <w:p>
       <w:pPr>
@@ -2478,26 +2345,14 @@
         <w:rPr>
           <w:rFonts w:asciiTheme="majorBidi" w:hAnsiTheme="majorBidi" w:cstheme="majorBidi"/>
         </w:rPr>
-        <w:t xml:space="preserve"> (Imperial College</w:t>
-      </w:r>
-      <w:r>
-        <w:rPr>
-          <w:rFonts w:asciiTheme="majorBidi" w:hAnsiTheme="majorBidi" w:cstheme="majorBidi"/>
-        </w:rPr>
-        <w:t xml:space="preserve"> </w:t>
+        <w:t xml:space="preserve"> (Imperial College </w:t>
       </w:r>
       <w:proofErr w:type="gramStart"/>
       <w:r>
         <w:rPr>
           <w:rFonts w:asciiTheme="majorBidi" w:hAnsiTheme="majorBidi" w:cstheme="majorBidi"/>
         </w:rPr>
-        <w:t>London</w:t>
-      </w:r>
-      <w:r>
-        <w:rPr>
-          <w:rFonts w:asciiTheme="majorBidi" w:hAnsiTheme="majorBidi" w:cstheme="majorBidi"/>
-        </w:rPr>
-        <w:t>)*</w:t>
+        <w:t>London)*</w:t>
       </w:r>
       <w:proofErr w:type="gramEnd"/>
       <w:r>
@@ -2819,7 +2674,6 @@
         <w:rPr>
           <w:rFonts w:asciiTheme="majorBidi" w:hAnsiTheme="majorBidi" w:cstheme="majorBidi"/>
         </w:rPr>
-        <w:lastRenderedPageBreak/>
         <w:t xml:space="preserve">Stratos </w:t>
       </w:r>
       <w:proofErr w:type="spellStart"/>
@@ -2848,33 +2702,17 @@
         <w:rPr>
           <w:rFonts w:asciiTheme="majorBidi" w:hAnsiTheme="majorBidi" w:cstheme="majorBidi"/>
         </w:rPr>
-        <w:t xml:space="preserve"> Dayan (Harvard University); Wilson Qin (Harvard)</w:t>
-      </w:r>
-      <w:r>
-        <w:rPr>
-          <w:rFonts w:asciiTheme="majorBidi" w:hAnsiTheme="majorBidi" w:cstheme="majorBidi"/>
-        </w:rPr>
-        <w:t>: “</w:t>
-      </w:r>
-      <w:r>
-        <w:rPr>
-          <w:rFonts w:asciiTheme="majorBidi" w:hAnsiTheme="majorBidi" w:cstheme="majorBidi"/>
-          <w:b/>
-          <w:bCs/>
-          <w:i/>
-          <w:iCs/>
-        </w:rPr>
-        <w:t>Design Continuums and the Path Toward Self-Designing Key-Value Stores that Know and Learn</w:t>
-      </w:r>
-      <w:r>
-        <w:rPr>
-          <w:rFonts w:asciiTheme="majorBidi" w:hAnsiTheme="majorBidi" w:cstheme="majorBidi"/>
-          <w:b/>
-          <w:bCs/>
-          <w:i/>
-          <w:iCs/>
-        </w:rPr>
-        <w:t>”</w:t>
+        <w:t xml:space="preserve"> Dayan (Harvard University); Wilson Qin (Harvard): “</w:t>
+      </w:r>
+      <w:r>
+        <w:rPr>
+          <w:rFonts w:asciiTheme="majorBidi" w:hAnsiTheme="majorBidi" w:cstheme="majorBidi"/>
+          <w:b/>
+          <w:bCs/>
+          <w:i/>
+          <w:iCs/>
+        </w:rPr>
+        <w:t>Design Continuums and the Path Toward Self-Designing Key-Value Stores that Know and Learn”</w:t>
       </w:r>
     </w:p>
     <w:p>
@@ -2987,13 +2825,7 @@
         <w:rPr>
           <w:rFonts w:asciiTheme="majorBidi" w:hAnsiTheme="majorBidi" w:cstheme="majorBidi"/>
         </w:rPr>
-        <w:t xml:space="preserve"> Nathan (MIT)</w:t>
-      </w:r>
-      <w:r>
-        <w:rPr>
-          <w:rFonts w:asciiTheme="majorBidi" w:hAnsiTheme="majorBidi" w:cstheme="majorBidi"/>
-        </w:rPr>
-        <w:t xml:space="preserve">: </w:t>
+        <w:t xml:space="preserve"> Nathan (MIT): </w:t>
       </w:r>
       <w:r>
         <w:rPr>
@@ -3025,17 +2857,7 @@
           <w:i/>
           <w:iCs/>
         </w:rPr>
-        <w:t>: A Learned Database System</w:t>
-      </w:r>
-      <w:r>
-        <w:rPr>
-          <w:rFonts w:asciiTheme="majorBidi" w:hAnsiTheme="majorBidi" w:cstheme="majorBidi"/>
-          <w:b/>
-          <w:bCs/>
-          <w:i/>
-          <w:iCs/>
-        </w:rPr>
-        <w:t>”</w:t>
+        <w:t>: A Learned Database System”</w:t>
       </w:r>
     </w:p>
     <w:p>
@@ -3067,6 +2889,27 @@
           <w:rFonts w:asciiTheme="majorBidi" w:hAnsiTheme="majorBidi" w:cstheme="majorBidi"/>
           <w:u w:val="single"/>
         </w:rPr>
+        <w:t>6</w:t>
+      </w:r>
+      <w:r>
+        <w:rPr>
+          <w:rFonts w:asciiTheme="majorBidi" w:hAnsiTheme="majorBidi" w:cstheme="majorBidi"/>
+          <w:u w:val="single"/>
+        </w:rPr>
+        <w:t>:00 PM</w:t>
+      </w:r>
+      <w:r>
+        <w:rPr>
+          <w:rFonts w:asciiTheme="majorBidi" w:hAnsiTheme="majorBidi" w:cstheme="majorBidi"/>
+          <w:u w:val="single"/>
+        </w:rPr>
+        <w:t xml:space="preserve"> – </w:t>
+      </w:r>
+      <w:r>
+        <w:rPr>
+          <w:rFonts w:asciiTheme="majorBidi" w:hAnsiTheme="majorBidi" w:cstheme="majorBidi"/>
+          <w:u w:val="single"/>
+        </w:rPr>
         <w:t>7</w:t>
       </w:r>
       <w:r>
@@ -3074,6 +2917,72 @@
           <w:rFonts w:asciiTheme="majorBidi" w:hAnsiTheme="majorBidi" w:cstheme="majorBidi"/>
           <w:u w:val="single"/>
         </w:rPr>
+        <w:t>:</w:t>
+      </w:r>
+      <w:r>
+        <w:rPr>
+          <w:rFonts w:asciiTheme="majorBidi" w:hAnsiTheme="majorBidi" w:cstheme="majorBidi"/>
+          <w:u w:val="single"/>
+        </w:rPr>
+        <w:t xml:space="preserve">00 PM </w:t>
+      </w:r>
+      <w:r>
+        <w:rPr>
+          <w:rFonts w:asciiTheme="majorBidi" w:hAnsiTheme="majorBidi" w:cstheme="majorBidi"/>
+          <w:u w:val="single"/>
+        </w:rPr>
+        <w:t xml:space="preserve">  </w:t>
+      </w:r>
+      <w:r>
+        <w:rPr>
+          <w:rFonts w:asciiTheme="majorBidi" w:hAnsiTheme="majorBidi" w:cstheme="majorBidi"/>
+          <w:u w:val="single"/>
+        </w:rPr>
+        <w:t>DINNER</w:t>
+      </w:r>
+      <w:r>
+        <w:rPr>
+          <w:rFonts w:asciiTheme="majorBidi" w:hAnsiTheme="majorBidi" w:cstheme="majorBidi"/>
+          <w:u w:val="single"/>
+        </w:rPr>
+        <w:t xml:space="preserve"> </w:t>
+      </w:r>
+    </w:p>
+    <w:p>
+      <w:pPr>
+        <w:autoSpaceDE w:val="0"/>
+        <w:autoSpaceDN w:val="0"/>
+        <w:rPr>
+          <w:rFonts w:asciiTheme="majorBidi" w:hAnsiTheme="majorBidi" w:cstheme="majorBidi"/>
+        </w:rPr>
+      </w:pPr>
+      <w:r>
+        <w:rPr>
+          <w:rFonts w:asciiTheme="majorBidi" w:hAnsiTheme="majorBidi" w:cstheme="majorBidi"/>
+        </w:rPr>
+        <w:t> </w:t>
+      </w:r>
+    </w:p>
+    <w:p>
+      <w:pPr>
+        <w:autoSpaceDE w:val="0"/>
+        <w:autoSpaceDN w:val="0"/>
+        <w:rPr>
+          <w:rFonts w:asciiTheme="majorBidi" w:hAnsiTheme="majorBidi" w:cstheme="majorBidi"/>
+        </w:rPr>
+      </w:pPr>
+      <w:r>
+        <w:rPr>
+          <w:rFonts w:asciiTheme="majorBidi" w:hAnsiTheme="majorBidi" w:cstheme="majorBidi"/>
+          <w:u w:val="single"/>
+        </w:rPr>
+        <w:t>7</w:t>
+      </w:r>
+      <w:r>
+        <w:rPr>
+          <w:rFonts w:asciiTheme="majorBidi" w:hAnsiTheme="majorBidi" w:cstheme="majorBidi"/>
+          <w:u w:val="single"/>
+        </w:rPr>
         <w:t>:00 PM</w:t>
       </w:r>
       <w:r>
@@ -3081,14 +2990,44 @@
           <w:rFonts w:asciiTheme="majorBidi" w:hAnsiTheme="majorBidi" w:cstheme="majorBidi"/>
           <w:u w:val="single"/>
         </w:rPr>
-        <w:t xml:space="preserve"> – 8:</w:t>
-      </w:r>
-      <w:r>
-        <w:rPr>
-          <w:rFonts w:asciiTheme="majorBidi" w:hAnsiTheme="majorBidi" w:cstheme="majorBidi"/>
-          <w:u w:val="single"/>
-        </w:rPr>
-        <w:t xml:space="preserve">00 PM </w:t>
+        <w:t xml:space="preserve"> </w:t>
+      </w:r>
+      <w:proofErr w:type="gramStart"/>
+      <w:r>
+        <w:rPr>
+          <w:rFonts w:asciiTheme="majorBidi" w:hAnsiTheme="majorBidi" w:cstheme="majorBidi"/>
+          <w:u w:val="single"/>
+        </w:rPr>
+        <w:t xml:space="preserve">-  </w:t>
+      </w:r>
+      <w:r>
+        <w:rPr>
+          <w:rFonts w:asciiTheme="majorBidi" w:hAnsiTheme="majorBidi" w:cstheme="majorBidi"/>
+          <w:u w:val="single"/>
+        </w:rPr>
+        <w:t>8</w:t>
+      </w:r>
+      <w:r>
+        <w:rPr>
+          <w:rFonts w:asciiTheme="majorBidi" w:hAnsiTheme="majorBidi" w:cstheme="majorBidi"/>
+          <w:u w:val="single"/>
+        </w:rPr>
+        <w:t>:</w:t>
+      </w:r>
+      <w:r>
+        <w:rPr>
+          <w:rFonts w:asciiTheme="majorBidi" w:hAnsiTheme="majorBidi" w:cstheme="majorBidi"/>
+          <w:u w:val="single"/>
+        </w:rPr>
+        <w:t>00</w:t>
+      </w:r>
+      <w:proofErr w:type="gramEnd"/>
+      <w:r>
+        <w:rPr>
+          <w:rFonts w:asciiTheme="majorBidi" w:hAnsiTheme="majorBidi" w:cstheme="majorBidi"/>
+          <w:u w:val="single"/>
+        </w:rPr>
+        <w:t xml:space="preserve"> PM</w:t>
       </w:r>
       <w:r>
         <w:rPr>
@@ -3102,52 +3041,394 @@
           <w:rFonts w:asciiTheme="majorBidi" w:hAnsiTheme="majorBidi" w:cstheme="majorBidi"/>
           <w:u w:val="single"/>
         </w:rPr>
-        <w:t>DINNER</w:t>
-      </w:r>
-      <w:r>
-        <w:rPr>
-          <w:rFonts w:asciiTheme="majorBidi" w:hAnsiTheme="majorBidi" w:cstheme="majorBidi"/>
+        <w:t>GONG SHOW</w:t>
+      </w:r>
+      <w:r>
+        <w:rPr>
+          <w:rFonts w:asciiTheme="majorBidi" w:hAnsiTheme="majorBidi" w:cstheme="majorBidi"/>
+          <w:u w:val="single"/>
+        </w:rPr>
+        <w:t xml:space="preserve"> 1</w:t>
+      </w:r>
+    </w:p>
+    <w:p>
+      <w:pPr>
+        <w:autoSpaceDE w:val="0"/>
+        <w:autoSpaceDN w:val="0"/>
+        <w:rPr>
+          <w:rFonts w:asciiTheme="majorBidi" w:hAnsiTheme="majorBidi" w:cstheme="majorBidi"/>
+        </w:rPr>
+      </w:pPr>
+      <w:r>
+        <w:rPr>
+          <w:rFonts w:asciiTheme="majorBidi" w:hAnsiTheme="majorBidi" w:cstheme="majorBidi"/>
+        </w:rPr>
+        <w:t xml:space="preserve">(Session chair: Andy </w:t>
+      </w:r>
+      <w:proofErr w:type="spellStart"/>
+      <w:r>
+        <w:rPr>
+          <w:rFonts w:asciiTheme="majorBidi" w:hAnsiTheme="majorBidi" w:cstheme="majorBidi"/>
+        </w:rPr>
+        <w:t>Pavlo</w:t>
+      </w:r>
+      <w:proofErr w:type="spellEnd"/>
+      <w:r>
+        <w:rPr>
+          <w:rFonts w:asciiTheme="majorBidi" w:hAnsiTheme="majorBidi" w:cstheme="majorBidi"/>
+        </w:rPr>
+        <w:t xml:space="preserve"> – CMU</w:t>
+      </w:r>
+      <w:r>
+        <w:rPr>
+          <w:rFonts w:asciiTheme="majorBidi" w:hAnsiTheme="majorBidi" w:cstheme="majorBidi"/>
+        </w:rPr>
+        <w:t>)</w:t>
+      </w:r>
+    </w:p>
+    <w:p>
+      <w:pPr>
+        <w:autoSpaceDE w:val="0"/>
+        <w:autoSpaceDN w:val="0"/>
+        <w:rPr>
+          <w:rFonts w:asciiTheme="majorBidi" w:hAnsiTheme="majorBidi" w:cstheme="majorBidi"/>
+        </w:rPr>
+      </w:pPr>
+      <w:r>
+        <w:rPr>
+          <w:rFonts w:asciiTheme="majorBidi" w:hAnsiTheme="majorBidi" w:cstheme="majorBidi"/>
+        </w:rPr>
+        <w:t> </w:t>
+      </w:r>
+    </w:p>
+    <w:p>
+      <w:pPr>
+        <w:autoSpaceDE w:val="0"/>
+        <w:autoSpaceDN w:val="0"/>
+        <w:rPr>
+          <w:rFonts w:asciiTheme="majorBidi" w:hAnsiTheme="majorBidi" w:cstheme="majorBidi"/>
+        </w:rPr>
+      </w:pPr>
+      <w:r>
+        <w:rPr>
+          <w:rFonts w:asciiTheme="majorBidi" w:hAnsiTheme="majorBidi" w:cstheme="majorBidi"/>
+        </w:rPr>
+        <w:t> </w:t>
+      </w:r>
+    </w:p>
+    <w:p>
+      <w:pPr>
+        <w:autoSpaceDE w:val="0"/>
+        <w:autoSpaceDN w:val="0"/>
+        <w:rPr>
+          <w:rFonts w:asciiTheme="majorBidi" w:hAnsiTheme="majorBidi" w:cstheme="majorBidi"/>
+          <w:b/>
+          <w:bCs/>
+          <w:u w:val="single"/>
+        </w:rPr>
+      </w:pPr>
+      <w:r>
+        <w:rPr>
+          <w:rFonts w:asciiTheme="majorBidi" w:hAnsiTheme="majorBidi" w:cstheme="majorBidi"/>
+          <w:b/>
+          <w:bCs/>
+          <w:u w:val="single"/>
+        </w:rPr>
+        <w:t>TUESDAY JANUARY 10</w:t>
+      </w:r>
+      <w:r>
+        <w:rPr>
+          <w:rFonts w:asciiTheme="majorBidi" w:hAnsiTheme="majorBidi" w:cstheme="majorBidi"/>
+          <w:b/>
+          <w:bCs/>
+          <w:u w:val="single"/>
+          <w:vertAlign w:val="superscript"/>
+        </w:rPr>
+        <w:t>th</w:t>
+      </w:r>
+      <w:proofErr w:type="gramStart"/>
+      <w:r>
+        <w:rPr>
+          <w:rFonts w:asciiTheme="majorBidi" w:hAnsiTheme="majorBidi" w:cstheme="majorBidi"/>
+          <w:b/>
+          <w:bCs/>
+          <w:u w:val="single"/>
+        </w:rPr>
+        <w:t xml:space="preserve"> 2017</w:t>
+      </w:r>
+      <w:proofErr w:type="gramEnd"/>
+    </w:p>
+    <w:p>
+      <w:pPr>
+        <w:autoSpaceDE w:val="0"/>
+        <w:autoSpaceDN w:val="0"/>
+        <w:rPr>
+          <w:rFonts w:asciiTheme="majorBidi" w:hAnsiTheme="majorBidi" w:cstheme="majorBidi"/>
+          <w:b/>
+          <w:bCs/>
+          <w:u w:val="single"/>
+        </w:rPr>
+      </w:pPr>
+    </w:p>
+    <w:p>
+      <w:pPr>
+        <w:autoSpaceDE w:val="0"/>
+        <w:autoSpaceDN w:val="0"/>
+        <w:rPr>
+          <w:rFonts w:asciiTheme="majorBidi" w:hAnsiTheme="majorBidi" w:cstheme="majorBidi"/>
+        </w:rPr>
+      </w:pPr>
+      <w:r>
+        <w:rPr>
+          <w:rFonts w:asciiTheme="majorBidi" w:eastAsiaTheme="minorEastAsia" w:hAnsiTheme="majorBidi" w:cstheme="majorBidi"/>
+          <w:u w:val="single"/>
+        </w:rPr>
+        <w:t>7:30</w:t>
+      </w:r>
+      <w:r>
+        <w:rPr>
+          <w:rFonts w:asciiTheme="majorBidi" w:hAnsiTheme="majorBidi" w:cstheme="majorBidi"/>
+          <w:u w:val="single"/>
+        </w:rPr>
+        <w:t xml:space="preserve"> AM – </w:t>
+      </w:r>
+      <w:r>
+        <w:rPr>
+          <w:rFonts w:asciiTheme="majorBidi" w:eastAsiaTheme="minorEastAsia" w:hAnsiTheme="majorBidi" w:cstheme="majorBidi"/>
+          <w:u w:val="single"/>
+        </w:rPr>
+        <w:t>9</w:t>
+      </w:r>
+      <w:r>
+        <w:rPr>
+          <w:rFonts w:asciiTheme="majorBidi" w:hAnsiTheme="majorBidi" w:cstheme="majorBidi"/>
+          <w:u w:val="single"/>
+        </w:rPr>
+        <w:t>:00 AM</w:t>
+      </w:r>
+      <w:r>
+        <w:rPr>
+          <w:rFonts w:asciiTheme="majorBidi" w:eastAsiaTheme="minorEastAsia" w:hAnsiTheme="majorBidi" w:cstheme="majorBidi"/>
           <w:u w:val="single"/>
         </w:rPr>
         <w:t xml:space="preserve"> </w:t>
       </w:r>
-    </w:p>
-    <w:p>
-      <w:pPr>
-        <w:autoSpaceDE w:val="0"/>
-        <w:autoSpaceDN w:val="0"/>
-        <w:rPr>
-          <w:rFonts w:asciiTheme="majorBidi" w:hAnsiTheme="majorBidi" w:cstheme="majorBidi"/>
-        </w:rPr>
-      </w:pPr>
-      <w:r>
-        <w:rPr>
-          <w:rFonts w:asciiTheme="majorBidi" w:hAnsiTheme="majorBidi" w:cstheme="majorBidi"/>
-        </w:rPr>
-        <w:t> </w:t>
-      </w:r>
-    </w:p>
-    <w:p>
-      <w:pPr>
-        <w:autoSpaceDE w:val="0"/>
-        <w:autoSpaceDN w:val="0"/>
-        <w:rPr>
-          <w:rFonts w:asciiTheme="majorBidi" w:hAnsiTheme="majorBidi" w:cstheme="majorBidi"/>
-        </w:rPr>
-      </w:pPr>
-      <w:r>
-        <w:rPr>
-          <w:rFonts w:asciiTheme="majorBidi" w:hAnsiTheme="majorBidi" w:cstheme="majorBidi"/>
-          <w:u w:val="single"/>
-        </w:rPr>
-        <w:t>8</w:t>
-      </w:r>
-      <w:r>
-        <w:rPr>
-          <w:rFonts w:asciiTheme="majorBidi" w:hAnsiTheme="majorBidi" w:cstheme="majorBidi"/>
-          <w:u w:val="single"/>
-        </w:rPr>
-        <w:t>:00 PM</w:t>
+      <w:r>
+        <w:rPr>
+          <w:rFonts w:asciiTheme="majorBidi" w:hAnsiTheme="majorBidi" w:cstheme="majorBidi"/>
+          <w:u w:val="single"/>
+        </w:rPr>
+        <w:t>BREAKFAST</w:t>
+      </w:r>
+    </w:p>
+    <w:p>
+      <w:pPr>
+        <w:autoSpaceDE w:val="0"/>
+        <w:autoSpaceDN w:val="0"/>
+        <w:rPr>
+          <w:rFonts w:asciiTheme="majorBidi" w:hAnsiTheme="majorBidi" w:cstheme="majorBidi"/>
+          <w:b/>
+          <w:bCs/>
+          <w:u w:val="single"/>
+        </w:rPr>
+      </w:pPr>
+    </w:p>
+    <w:p>
+      <w:pPr>
+        <w:autoSpaceDE w:val="0"/>
+        <w:autoSpaceDN w:val="0"/>
+        <w:rPr>
+          <w:rFonts w:asciiTheme="majorBidi" w:hAnsiTheme="majorBidi" w:cstheme="majorBidi"/>
+          <w:u w:val="single"/>
+        </w:rPr>
+      </w:pPr>
+      <w:r>
+        <w:rPr>
+          <w:rFonts w:asciiTheme="majorBidi" w:hAnsiTheme="majorBidi" w:cstheme="majorBidi"/>
+          <w:u w:val="single"/>
+        </w:rPr>
+        <w:t xml:space="preserve">9:00 AM – 10:00 </w:t>
+      </w:r>
+      <w:proofErr w:type="gramStart"/>
+      <w:r>
+        <w:rPr>
+          <w:rFonts w:asciiTheme="majorBidi" w:hAnsiTheme="majorBidi" w:cstheme="majorBidi"/>
+          <w:u w:val="single"/>
+        </w:rPr>
+        <w:t>AM  KEYNOTE</w:t>
+      </w:r>
+      <w:proofErr w:type="gramEnd"/>
+      <w:r>
+        <w:rPr>
+          <w:rFonts w:asciiTheme="majorBidi" w:hAnsiTheme="majorBidi" w:cstheme="majorBidi"/>
+          <w:u w:val="single"/>
+        </w:rPr>
+        <w:t xml:space="preserve"> 2</w:t>
+      </w:r>
+    </w:p>
+    <w:p>
+      <w:pPr>
+        <w:rPr>
+          <w:rFonts w:asciiTheme="majorBidi" w:eastAsiaTheme="minorEastAsia" w:hAnsiTheme="majorBidi" w:cstheme="majorBidi"/>
+        </w:rPr>
+      </w:pPr>
+      <w:r>
+        <w:rPr>
+          <w:rFonts w:asciiTheme="majorBidi" w:eastAsiaTheme="minorEastAsia" w:hAnsiTheme="majorBidi" w:cstheme="majorBidi"/>
+          <w:b/>
+          <w:bCs/>
+          <w:i/>
+          <w:iCs/>
+        </w:rPr>
+        <w:t>“</w:t>
+      </w:r>
+      <w:r>
+        <w:rPr>
+          <w:rFonts w:asciiTheme="majorBidi" w:eastAsiaTheme="minorEastAsia" w:hAnsiTheme="majorBidi" w:cstheme="majorBidi"/>
+          <w:b/>
+          <w:bCs/>
+          <w:i/>
+          <w:iCs/>
+        </w:rPr>
+        <w:t>Using Bots, Machine Learning &amp; Pipelines to create a modern data management environment”</w:t>
+      </w:r>
+      <w:r>
+        <w:rPr>
+          <w:rFonts w:asciiTheme="majorBidi" w:eastAsiaTheme="minorEastAsia" w:hAnsiTheme="majorBidi" w:cstheme="majorBidi"/>
+        </w:rPr>
+        <w:t>, by Mark Ramsay (GSK)</w:t>
+      </w:r>
+    </w:p>
+    <w:p>
+      <w:pPr>
+        <w:autoSpaceDE w:val="0"/>
+        <w:autoSpaceDN w:val="0"/>
+        <w:rPr>
+          <w:rFonts w:asciiTheme="majorBidi" w:hAnsiTheme="majorBidi" w:cstheme="majorBidi"/>
+          <w:u w:val="single"/>
+        </w:rPr>
+      </w:pPr>
+    </w:p>
+    <w:p>
+      <w:pPr>
+        <w:autoSpaceDE w:val="0"/>
+        <w:autoSpaceDN w:val="0"/>
+        <w:rPr>
+          <w:rFonts w:asciiTheme="majorBidi" w:hAnsiTheme="majorBidi" w:cstheme="majorBidi"/>
+          <w:u w:val="single"/>
+        </w:rPr>
+      </w:pPr>
+      <w:r>
+        <w:rPr>
+          <w:rFonts w:asciiTheme="majorBidi" w:hAnsiTheme="majorBidi" w:cstheme="majorBidi"/>
+          <w:u w:val="single"/>
+        </w:rPr>
+        <w:t>10:00 AM – 10:30 BREAK</w:t>
+      </w:r>
+    </w:p>
+    <w:p>
+      <w:pPr>
+        <w:autoSpaceDE w:val="0"/>
+        <w:autoSpaceDN w:val="0"/>
+        <w:rPr>
+          <w:rFonts w:asciiTheme="majorBidi" w:hAnsiTheme="majorBidi" w:cstheme="majorBidi"/>
+        </w:rPr>
+      </w:pPr>
+    </w:p>
+    <w:p>
+      <w:pPr>
+        <w:autoSpaceDE w:val="0"/>
+        <w:autoSpaceDN w:val="0"/>
+        <w:rPr>
+          <w:rFonts w:asciiTheme="majorBidi" w:hAnsiTheme="majorBidi" w:cstheme="majorBidi"/>
+          <w:b/>
+          <w:bCs/>
+          <w:u w:val="single"/>
+        </w:rPr>
+      </w:pPr>
+      <w:r>
+        <w:rPr>
+          <w:rFonts w:asciiTheme="majorBidi" w:hAnsiTheme="majorBidi" w:cstheme="majorBidi"/>
+          <w:u w:val="single"/>
+        </w:rPr>
+        <w:t>10</w:t>
+      </w:r>
+      <w:r>
+        <w:rPr>
+          <w:rFonts w:asciiTheme="majorBidi" w:hAnsiTheme="majorBidi" w:cstheme="majorBidi"/>
+          <w:u w:val="single"/>
+        </w:rPr>
+        <w:t>:</w:t>
+      </w:r>
+      <w:r>
+        <w:rPr>
+          <w:rFonts w:asciiTheme="majorBidi" w:hAnsiTheme="majorBidi" w:cstheme="majorBidi"/>
+          <w:u w:val="single"/>
+        </w:rPr>
+        <w:t>3</w:t>
+      </w:r>
+      <w:r>
+        <w:rPr>
+          <w:rFonts w:asciiTheme="majorBidi" w:hAnsiTheme="majorBidi" w:cstheme="majorBidi"/>
+          <w:u w:val="single"/>
+        </w:rPr>
+        <w:t xml:space="preserve">0 </w:t>
+      </w:r>
+      <w:r>
+        <w:rPr>
+          <w:rFonts w:asciiTheme="majorBidi" w:hAnsiTheme="majorBidi" w:cstheme="majorBidi"/>
+          <w:u w:val="single"/>
+        </w:rPr>
+        <w:t xml:space="preserve">AM </w:t>
+      </w:r>
+      <w:r>
+        <w:rPr>
+          <w:rFonts w:asciiTheme="majorBidi" w:hAnsiTheme="majorBidi" w:cstheme="majorBidi"/>
+          <w:u w:val="single"/>
+        </w:rPr>
+        <w:t>– 1</w:t>
+      </w:r>
+      <w:r>
+        <w:rPr>
+          <w:rFonts w:asciiTheme="majorBidi" w:hAnsiTheme="majorBidi" w:cstheme="majorBidi"/>
+          <w:u w:val="single"/>
+        </w:rPr>
+        <w:t>1</w:t>
+      </w:r>
+      <w:r>
+        <w:rPr>
+          <w:rFonts w:asciiTheme="majorBidi" w:hAnsiTheme="majorBidi" w:cstheme="majorBidi"/>
+          <w:u w:val="single"/>
+        </w:rPr>
+        <w:t>:</w:t>
+      </w:r>
+      <w:r>
+        <w:rPr>
+          <w:rFonts w:asciiTheme="majorBidi" w:hAnsiTheme="majorBidi" w:cstheme="majorBidi"/>
+          <w:u w:val="single"/>
+        </w:rPr>
+        <w:t>4</w:t>
+      </w:r>
+      <w:r>
+        <w:rPr>
+          <w:rFonts w:asciiTheme="majorBidi" w:hAnsiTheme="majorBidi" w:cstheme="majorBidi"/>
+          <w:u w:val="single"/>
+        </w:rPr>
+        <w:t>5</w:t>
+      </w:r>
+      <w:r>
+        <w:rPr>
+          <w:rFonts w:asciiTheme="majorBidi" w:hAnsiTheme="majorBidi" w:cstheme="majorBidi"/>
+          <w:u w:val="single"/>
+        </w:rPr>
+        <w:t xml:space="preserve"> AM SESSION </w:t>
+      </w:r>
+      <w:r>
+        <w:rPr>
+          <w:rFonts w:asciiTheme="majorBidi" w:hAnsiTheme="majorBidi" w:cstheme="majorBidi"/>
+          <w:u w:val="single"/>
+        </w:rPr>
+        <w:t>4</w:t>
       </w:r>
       <w:r>
         <w:rPr>
@@ -3156,450 +3437,14 @@
         </w:rPr>
         <w:t xml:space="preserve"> </w:t>
       </w:r>
-      <w:proofErr w:type="gramStart"/>
-      <w:r>
-        <w:rPr>
-          <w:rFonts w:asciiTheme="majorBidi" w:hAnsiTheme="majorBidi" w:cstheme="majorBidi"/>
-          <w:u w:val="single"/>
-        </w:rPr>
-        <w:t>-  9:</w:t>
-      </w:r>
-      <w:r>
-        <w:rPr>
-          <w:rFonts w:asciiTheme="majorBidi" w:hAnsiTheme="majorBidi" w:cstheme="majorBidi"/>
-          <w:u w:val="single"/>
-        </w:rPr>
-        <w:t>00</w:t>
-      </w:r>
-      <w:proofErr w:type="gramEnd"/>
-      <w:r>
-        <w:rPr>
-          <w:rFonts w:asciiTheme="majorBidi" w:hAnsiTheme="majorBidi" w:cstheme="majorBidi"/>
-          <w:u w:val="single"/>
-        </w:rPr>
-        <w:t xml:space="preserve"> PM</w:t>
-      </w:r>
-      <w:r>
-        <w:rPr>
-          <w:rFonts w:asciiTheme="majorBidi" w:hAnsiTheme="majorBidi" w:cstheme="majorBidi"/>
-          <w:u w:val="single"/>
-        </w:rPr>
-        <w:t xml:space="preserve">  </w:t>
-      </w:r>
-      <w:r>
-        <w:rPr>
-          <w:rFonts w:asciiTheme="majorBidi" w:hAnsiTheme="majorBidi" w:cstheme="majorBidi"/>
-          <w:u w:val="single"/>
-        </w:rPr>
-        <w:t>GONG SHOW</w:t>
-      </w:r>
-      <w:r>
-        <w:rPr>
-          <w:rFonts w:asciiTheme="majorBidi" w:hAnsiTheme="majorBidi" w:cstheme="majorBidi"/>
-          <w:u w:val="single"/>
-        </w:rPr>
-        <w:t xml:space="preserve"> 1</w:t>
-      </w:r>
-    </w:p>
-    <w:p>
-      <w:pPr>
-        <w:autoSpaceDE w:val="0"/>
-        <w:autoSpaceDN w:val="0"/>
-        <w:rPr>
-          <w:rFonts w:asciiTheme="majorBidi" w:hAnsiTheme="majorBidi" w:cstheme="majorBidi"/>
-        </w:rPr>
-      </w:pPr>
-      <w:r>
-        <w:rPr>
-          <w:rFonts w:asciiTheme="majorBidi" w:hAnsiTheme="majorBidi" w:cstheme="majorBidi"/>
-        </w:rPr>
-        <w:t xml:space="preserve">(Session chair: Andy </w:t>
-      </w:r>
-      <w:proofErr w:type="spellStart"/>
-      <w:r>
-        <w:rPr>
-          <w:rFonts w:asciiTheme="majorBidi" w:hAnsiTheme="majorBidi" w:cstheme="majorBidi"/>
-        </w:rPr>
-        <w:t>Pavlo</w:t>
-      </w:r>
-      <w:proofErr w:type="spellEnd"/>
-      <w:r>
-        <w:rPr>
-          <w:rFonts w:asciiTheme="majorBidi" w:hAnsiTheme="majorBidi" w:cstheme="majorBidi"/>
-        </w:rPr>
-        <w:t xml:space="preserve"> – CMU</w:t>
-      </w:r>
-      <w:r>
-        <w:rPr>
-          <w:rFonts w:asciiTheme="majorBidi" w:hAnsiTheme="majorBidi" w:cstheme="majorBidi"/>
-        </w:rPr>
-        <w:t>)</w:t>
-      </w:r>
-    </w:p>
-    <w:p>
-      <w:pPr>
-        <w:autoSpaceDE w:val="0"/>
-        <w:autoSpaceDN w:val="0"/>
-        <w:rPr>
-          <w:rFonts w:asciiTheme="majorBidi" w:hAnsiTheme="majorBidi" w:cstheme="majorBidi"/>
-        </w:rPr>
-      </w:pPr>
-      <w:r>
-        <w:rPr>
-          <w:rFonts w:asciiTheme="majorBidi" w:hAnsiTheme="majorBidi" w:cstheme="majorBidi"/>
-        </w:rPr>
-        <w:t> </w:t>
-      </w:r>
-    </w:p>
-    <w:p>
-      <w:pPr>
-        <w:autoSpaceDE w:val="0"/>
-        <w:autoSpaceDN w:val="0"/>
-        <w:rPr>
-          <w:rFonts w:asciiTheme="majorBidi" w:hAnsiTheme="majorBidi" w:cstheme="majorBidi"/>
-        </w:rPr>
-      </w:pPr>
-      <w:r>
-        <w:rPr>
-          <w:rFonts w:asciiTheme="majorBidi" w:hAnsiTheme="majorBidi" w:cstheme="majorBidi"/>
-        </w:rPr>
-        <w:t> </w:t>
-      </w:r>
-    </w:p>
-    <w:p>
-      <w:pPr>
-        <w:autoSpaceDE w:val="0"/>
-        <w:autoSpaceDN w:val="0"/>
-        <w:rPr>
-          <w:rFonts w:asciiTheme="majorBidi" w:hAnsiTheme="majorBidi" w:cstheme="majorBidi"/>
-          <w:b/>
-          <w:bCs/>
-          <w:u w:val="single"/>
-        </w:rPr>
-      </w:pPr>
-      <w:r>
-        <w:rPr>
-          <w:rFonts w:asciiTheme="majorBidi" w:hAnsiTheme="majorBidi" w:cstheme="majorBidi"/>
-          <w:b/>
-          <w:bCs/>
-          <w:u w:val="single"/>
-        </w:rPr>
-        <w:t>TUESDAY JANUARY 10</w:t>
-      </w:r>
-      <w:r>
-        <w:rPr>
-          <w:rFonts w:asciiTheme="majorBidi" w:hAnsiTheme="majorBidi" w:cstheme="majorBidi"/>
-          <w:b/>
-          <w:bCs/>
-          <w:u w:val="single"/>
-          <w:vertAlign w:val="superscript"/>
-        </w:rPr>
-        <w:t>th</w:t>
-      </w:r>
-      <w:proofErr w:type="gramStart"/>
-      <w:r>
-        <w:rPr>
-          <w:rFonts w:asciiTheme="majorBidi" w:hAnsiTheme="majorBidi" w:cstheme="majorBidi"/>
-          <w:b/>
-          <w:bCs/>
-          <w:u w:val="single"/>
-        </w:rPr>
-        <w:t xml:space="preserve"> 2017</w:t>
-      </w:r>
-      <w:proofErr w:type="gramEnd"/>
-    </w:p>
-    <w:p>
-      <w:pPr>
-        <w:autoSpaceDE w:val="0"/>
-        <w:autoSpaceDN w:val="0"/>
-        <w:rPr>
-          <w:rFonts w:asciiTheme="majorBidi" w:hAnsiTheme="majorBidi" w:cstheme="majorBidi"/>
-          <w:b/>
-          <w:bCs/>
-          <w:u w:val="single"/>
-        </w:rPr>
-      </w:pPr>
-    </w:p>
-    <w:p>
-      <w:pPr>
-        <w:autoSpaceDE w:val="0"/>
-        <w:autoSpaceDN w:val="0"/>
-        <w:rPr>
-          <w:rFonts w:asciiTheme="majorBidi" w:hAnsiTheme="majorBidi" w:cstheme="majorBidi"/>
-          <w:lang w:val="de-DE"/>
-        </w:rPr>
-      </w:pPr>
-      <w:r>
-        <w:rPr>
-          <w:rFonts w:asciiTheme="majorBidi" w:eastAsiaTheme="minorEastAsia" w:hAnsiTheme="majorBidi" w:cstheme="majorBidi"/>
-          <w:u w:val="single"/>
-          <w:lang w:val="de-DE"/>
-        </w:rPr>
-        <w:t>7:30</w:t>
-      </w:r>
-      <w:r>
-        <w:rPr>
-          <w:rFonts w:asciiTheme="majorBidi" w:hAnsiTheme="majorBidi" w:cstheme="majorBidi"/>
-          <w:u w:val="single"/>
-          <w:lang w:val="de-DE"/>
-        </w:rPr>
-        <w:t xml:space="preserve"> AM – </w:t>
-      </w:r>
-      <w:r>
-        <w:rPr>
-          <w:rFonts w:asciiTheme="majorBidi" w:eastAsiaTheme="minorEastAsia" w:hAnsiTheme="majorBidi" w:cstheme="majorBidi"/>
-          <w:u w:val="single"/>
-          <w:lang w:val="de-DE"/>
-        </w:rPr>
-        <w:t>9</w:t>
-      </w:r>
-      <w:r>
-        <w:rPr>
-          <w:rFonts w:asciiTheme="majorBidi" w:hAnsiTheme="majorBidi" w:cstheme="majorBidi"/>
-          <w:u w:val="single"/>
-          <w:lang w:val="de-DE"/>
-        </w:rPr>
-        <w:t>:00 AM</w:t>
-      </w:r>
-      <w:r>
-        <w:rPr>
-          <w:rFonts w:asciiTheme="majorBidi" w:eastAsiaTheme="minorEastAsia" w:hAnsiTheme="majorBidi" w:cstheme="majorBidi"/>
-          <w:u w:val="single"/>
-          <w:lang w:val="de-DE"/>
-        </w:rPr>
-        <w:t xml:space="preserve"> </w:t>
-      </w:r>
-      <w:r>
-        <w:rPr>
-          <w:rFonts w:asciiTheme="majorBidi" w:hAnsiTheme="majorBidi" w:cstheme="majorBidi"/>
-          <w:u w:val="single"/>
-          <w:lang w:val="de-DE"/>
-        </w:rPr>
-        <w:t>BREAKFAST</w:t>
-      </w:r>
-    </w:p>
-    <w:p>
-      <w:pPr>
-        <w:autoSpaceDE w:val="0"/>
-        <w:autoSpaceDN w:val="0"/>
-        <w:rPr>
-          <w:rFonts w:asciiTheme="majorBidi" w:hAnsiTheme="majorBidi" w:cstheme="majorBidi"/>
-          <w:b/>
-          <w:bCs/>
-          <w:u w:val="single"/>
-          <w:lang w:val="de-DE"/>
-        </w:rPr>
-      </w:pPr>
-    </w:p>
-    <w:p>
-      <w:pPr>
-        <w:autoSpaceDE w:val="0"/>
-        <w:autoSpaceDN w:val="0"/>
-        <w:rPr>
-          <w:rFonts w:asciiTheme="majorBidi" w:hAnsiTheme="majorBidi" w:cstheme="majorBidi"/>
-          <w:u w:val="single"/>
-          <w:lang w:val="de-DE"/>
-        </w:rPr>
-      </w:pPr>
-      <w:r>
-        <w:rPr>
-          <w:rFonts w:asciiTheme="majorBidi" w:hAnsiTheme="majorBidi" w:cstheme="majorBidi"/>
-          <w:u w:val="single"/>
-          <w:lang w:val="de-DE"/>
-        </w:rPr>
-        <w:t xml:space="preserve">9:00 AM – 10:00 </w:t>
-      </w:r>
-      <w:proofErr w:type="gramStart"/>
-      <w:r>
-        <w:rPr>
-          <w:rFonts w:asciiTheme="majorBidi" w:hAnsiTheme="majorBidi" w:cstheme="majorBidi"/>
-          <w:u w:val="single"/>
-          <w:lang w:val="de-DE"/>
-        </w:rPr>
-        <w:t>AM  KEYNOTE</w:t>
-      </w:r>
-      <w:proofErr w:type="gramEnd"/>
-      <w:r>
-        <w:rPr>
-          <w:rFonts w:asciiTheme="majorBidi" w:hAnsiTheme="majorBidi" w:cstheme="majorBidi"/>
-          <w:u w:val="single"/>
-          <w:lang w:val="de-DE"/>
-        </w:rPr>
-        <w:t xml:space="preserve"> 2</w:t>
-      </w:r>
-    </w:p>
-    <w:p>
-      <w:pPr>
-        <w:rPr>
-          <w:rFonts w:asciiTheme="majorBidi" w:eastAsiaTheme="minorEastAsia" w:hAnsiTheme="majorBidi" w:cstheme="majorBidi"/>
-        </w:rPr>
-      </w:pPr>
-      <w:r>
-        <w:rPr>
-          <w:rFonts w:asciiTheme="majorBidi" w:eastAsiaTheme="minorEastAsia" w:hAnsiTheme="majorBidi" w:cstheme="majorBidi"/>
-          <w:b/>
-          <w:bCs/>
-          <w:i/>
-          <w:iCs/>
-        </w:rPr>
-        <w:t>“</w:t>
-      </w:r>
-      <w:r>
-        <w:rPr>
-          <w:rFonts w:asciiTheme="majorBidi" w:eastAsiaTheme="minorEastAsia" w:hAnsiTheme="majorBidi" w:cstheme="majorBidi"/>
-          <w:b/>
-          <w:bCs/>
-          <w:i/>
-          <w:iCs/>
-        </w:rPr>
-        <w:t>Using Bots, Machine Learning &amp; Pipelines to create a modern data management environment</w:t>
-      </w:r>
-      <w:r>
-        <w:rPr>
-          <w:rFonts w:asciiTheme="majorBidi" w:eastAsiaTheme="minorEastAsia" w:hAnsiTheme="majorBidi" w:cstheme="majorBidi"/>
-          <w:b/>
-          <w:bCs/>
-          <w:i/>
-          <w:iCs/>
-        </w:rPr>
-        <w:t>”</w:t>
-      </w:r>
-      <w:r>
-        <w:rPr>
-          <w:rFonts w:asciiTheme="majorBidi" w:eastAsiaTheme="minorEastAsia" w:hAnsiTheme="majorBidi" w:cstheme="majorBidi"/>
-        </w:rPr>
-        <w:t>, by Mark Ramsay (GSK)</w:t>
-      </w:r>
-    </w:p>
-    <w:p>
-      <w:pPr>
-        <w:autoSpaceDE w:val="0"/>
-        <w:autoSpaceDN w:val="0"/>
-        <w:rPr>
-          <w:rFonts w:asciiTheme="majorBidi" w:hAnsiTheme="majorBidi" w:cstheme="majorBidi"/>
-          <w:u w:val="single"/>
-        </w:rPr>
-      </w:pPr>
-    </w:p>
-    <w:p>
-      <w:pPr>
-        <w:autoSpaceDE w:val="0"/>
-        <w:autoSpaceDN w:val="0"/>
-        <w:rPr>
-          <w:rFonts w:asciiTheme="majorBidi" w:hAnsiTheme="majorBidi" w:cstheme="majorBidi"/>
-          <w:u w:val="single"/>
-        </w:rPr>
-      </w:pPr>
-      <w:r>
-        <w:rPr>
-          <w:rFonts w:asciiTheme="majorBidi" w:hAnsiTheme="majorBidi" w:cstheme="majorBidi"/>
-          <w:u w:val="single"/>
-        </w:rPr>
-        <w:t>10:00 AM – 10:30 BREAK</w:t>
-      </w:r>
-    </w:p>
-    <w:p>
-      <w:pPr>
-        <w:autoSpaceDE w:val="0"/>
-        <w:autoSpaceDN w:val="0"/>
-        <w:rPr>
-          <w:rFonts w:asciiTheme="majorBidi" w:hAnsiTheme="majorBidi" w:cstheme="majorBidi"/>
-          <w:lang w:val="de-DE"/>
-        </w:rPr>
-      </w:pPr>
-    </w:p>
-    <w:p>
-      <w:pPr>
-        <w:autoSpaceDE w:val="0"/>
-        <w:autoSpaceDN w:val="0"/>
-        <w:rPr>
-          <w:rFonts w:asciiTheme="majorBidi" w:hAnsiTheme="majorBidi" w:cstheme="majorBidi"/>
-          <w:u w:val="single"/>
-        </w:rPr>
-      </w:pPr>
-      <w:r>
-        <w:rPr>
-          <w:rFonts w:asciiTheme="majorBidi" w:hAnsiTheme="majorBidi" w:cstheme="majorBidi"/>
-          <w:u w:val="single"/>
-        </w:rPr>
-        <w:t>10</w:t>
-      </w:r>
-      <w:r>
-        <w:rPr>
-          <w:rFonts w:asciiTheme="majorBidi" w:hAnsiTheme="majorBidi" w:cstheme="majorBidi"/>
-          <w:u w:val="single"/>
-        </w:rPr>
-        <w:t>:</w:t>
-      </w:r>
-      <w:r>
-        <w:rPr>
-          <w:rFonts w:asciiTheme="majorBidi" w:hAnsiTheme="majorBidi" w:cstheme="majorBidi"/>
-          <w:u w:val="single"/>
-        </w:rPr>
-        <w:t>3</w:t>
-      </w:r>
-      <w:r>
-        <w:rPr>
-          <w:rFonts w:asciiTheme="majorBidi" w:hAnsiTheme="majorBidi" w:cstheme="majorBidi"/>
-          <w:u w:val="single"/>
-        </w:rPr>
-        <w:t xml:space="preserve">0 </w:t>
-      </w:r>
-      <w:r>
-        <w:rPr>
-          <w:rFonts w:asciiTheme="majorBidi" w:hAnsiTheme="majorBidi" w:cstheme="majorBidi"/>
-          <w:u w:val="single"/>
-        </w:rPr>
-        <w:t xml:space="preserve">AM </w:t>
-      </w:r>
-      <w:r>
-        <w:rPr>
-          <w:rFonts w:asciiTheme="majorBidi" w:hAnsiTheme="majorBidi" w:cstheme="majorBidi"/>
-          <w:u w:val="single"/>
-        </w:rPr>
-        <w:t>– 1</w:t>
-      </w:r>
-      <w:r>
-        <w:rPr>
-          <w:rFonts w:asciiTheme="majorBidi" w:hAnsiTheme="majorBidi" w:cstheme="majorBidi"/>
-          <w:u w:val="single"/>
-        </w:rPr>
-        <w:t>1</w:t>
-      </w:r>
-      <w:r>
-        <w:rPr>
-          <w:rFonts w:asciiTheme="majorBidi" w:hAnsiTheme="majorBidi" w:cstheme="majorBidi"/>
-          <w:u w:val="single"/>
-        </w:rPr>
-        <w:t>:</w:t>
-      </w:r>
-      <w:r>
-        <w:rPr>
-          <w:rFonts w:asciiTheme="majorBidi" w:hAnsiTheme="majorBidi" w:cstheme="majorBidi"/>
-          <w:u w:val="single"/>
-        </w:rPr>
-        <w:t>4</w:t>
-      </w:r>
-      <w:r>
-        <w:rPr>
-          <w:rFonts w:asciiTheme="majorBidi" w:hAnsiTheme="majorBidi" w:cstheme="majorBidi"/>
-          <w:u w:val="single"/>
-        </w:rPr>
-        <w:t>5</w:t>
-      </w:r>
-      <w:r>
-        <w:rPr>
-          <w:rFonts w:asciiTheme="majorBidi" w:hAnsiTheme="majorBidi" w:cstheme="majorBidi"/>
-          <w:u w:val="single"/>
-        </w:rPr>
-        <w:t xml:space="preserve"> AM SESSION </w:t>
-      </w:r>
-      <w:r>
-        <w:rPr>
-          <w:rFonts w:asciiTheme="majorBidi" w:hAnsiTheme="majorBidi" w:cstheme="majorBidi"/>
-          <w:u w:val="single"/>
-        </w:rPr>
-        <w:t>4</w:t>
+      <w:r>
+        <w:rPr>
+          <w:rFonts w:asciiTheme="majorBidi" w:hAnsiTheme="majorBidi" w:cstheme="majorBidi"/>
+          <w:b/>
+          <w:bCs/>
+          <w:u w:val="single"/>
+        </w:rPr>
+        <w:t>Query Optimization</w:t>
       </w:r>
       <w:r>
         <w:rPr>
@@ -4109,6 +3954,8 @@
         <w:autoSpaceDN w:val="0"/>
         <w:rPr>
           <w:rFonts w:asciiTheme="majorBidi" w:hAnsiTheme="majorBidi" w:cstheme="majorBidi"/>
+          <w:b/>
+          <w:bCs/>
           <w:u w:val="single"/>
         </w:rPr>
       </w:pPr>
@@ -4196,6 +4043,22 @@
         </w:rPr>
         <w:t xml:space="preserve"> </w:t>
       </w:r>
+      <w:r>
+        <w:rPr>
+          <w:rFonts w:asciiTheme="majorBidi" w:hAnsiTheme="majorBidi" w:cstheme="majorBidi"/>
+          <w:b/>
+          <w:bCs/>
+          <w:u w:val="single"/>
+        </w:rPr>
+        <w:t>Multimedia and Multimodal</w:t>
+      </w:r>
+      <w:r>
+        <w:rPr>
+          <w:rFonts w:asciiTheme="majorBidi" w:hAnsiTheme="majorBidi" w:cstheme="majorBidi"/>
+          <w:u w:val="single"/>
+        </w:rPr>
+        <w:t xml:space="preserve"> </w:t>
+      </w:r>
     </w:p>
     <w:p>
       <w:pPr>
@@ -4243,6 +4106,8 @@
         </w:rPr>
         <w:t> </w:t>
       </w:r>
+      <w:bookmarkStart w:id="0" w:name="_GoBack"/>
+      <w:bookmarkEnd w:id="0"/>
     </w:p>
     <w:p>
       <w:pPr>
@@ -4262,7 +4127,6 @@
         <w:rPr>
           <w:rFonts w:asciiTheme="majorBidi" w:hAnsiTheme="majorBidi" w:cstheme="majorBidi"/>
         </w:rPr>
-        <w:lastRenderedPageBreak/>
         <w:t xml:space="preserve">Sanjay Krishnan (U </w:t>
       </w:r>
       <w:proofErr w:type="gramStart"/>
@@ -4781,17 +4645,7 @@
           <w:i/>
           <w:iCs/>
         </w:rPr>
-        <w:t>“</w:t>
-      </w:r>
-      <w:r>
-        <w:rPr>
-          <w:rFonts w:asciiTheme="majorBidi" w:hAnsiTheme="majorBidi" w:cstheme="majorBidi"/>
-          <w:b/>
-          <w:bCs/>
-          <w:i/>
-          <w:iCs/>
-        </w:rPr>
-        <w:t xml:space="preserve">Data Vocalization with </w:t>
+        <w:t xml:space="preserve">“Data Vocalization with </w:t>
       </w:r>
       <w:proofErr w:type="spellStart"/>
       <w:r>
@@ -4837,23 +4691,6 @@
         <w:autoSpaceDN w:val="0"/>
         <w:rPr>
           <w:rFonts w:asciiTheme="majorBidi" w:hAnsiTheme="majorBidi" w:cstheme="majorBidi"/>
-          <w:u w:val="single"/>
-        </w:rPr>
-      </w:pPr>
-      <w:r>
-        <w:rPr>
-          <w:rFonts w:asciiTheme="majorBidi" w:hAnsiTheme="majorBidi" w:cstheme="majorBidi"/>
-          <w:u w:val="single"/>
-        </w:rPr>
-        <w:t>LONG BREAK</w:t>
-      </w:r>
-    </w:p>
-    <w:p>
-      <w:pPr>
-        <w:autoSpaceDE w:val="0"/>
-        <w:autoSpaceDN w:val="0"/>
-        <w:rPr>
-          <w:rFonts w:asciiTheme="majorBidi" w:hAnsiTheme="majorBidi" w:cstheme="majorBidi"/>
         </w:rPr>
       </w:pPr>
       <w:r>
@@ -4877,6 +4714,27 @@
           <w:rFonts w:asciiTheme="majorBidi" w:hAnsiTheme="majorBidi" w:cstheme="majorBidi"/>
           <w:u w:val="single"/>
         </w:rPr>
+        <w:t>6</w:t>
+      </w:r>
+      <w:r>
+        <w:rPr>
+          <w:rFonts w:asciiTheme="majorBidi" w:hAnsiTheme="majorBidi" w:cstheme="majorBidi"/>
+          <w:u w:val="single"/>
+        </w:rPr>
+        <w:t>:00 PM</w:t>
+      </w:r>
+      <w:r>
+        <w:rPr>
+          <w:rFonts w:asciiTheme="majorBidi" w:hAnsiTheme="majorBidi" w:cstheme="majorBidi"/>
+          <w:u w:val="single"/>
+        </w:rPr>
+        <w:t xml:space="preserve"> – </w:t>
+      </w:r>
+      <w:r>
+        <w:rPr>
+          <w:rFonts w:asciiTheme="majorBidi" w:hAnsiTheme="majorBidi" w:cstheme="majorBidi"/>
+          <w:u w:val="single"/>
+        </w:rPr>
         <w:t>7</w:t>
       </w:r>
       <w:r>
@@ -4884,6 +4742,65 @@
           <w:rFonts w:asciiTheme="majorBidi" w:hAnsiTheme="majorBidi" w:cstheme="majorBidi"/>
           <w:u w:val="single"/>
         </w:rPr>
+        <w:t>:</w:t>
+      </w:r>
+      <w:r>
+        <w:rPr>
+          <w:rFonts w:asciiTheme="majorBidi" w:hAnsiTheme="majorBidi" w:cstheme="majorBidi"/>
+          <w:u w:val="single"/>
+        </w:rPr>
+        <w:t>00 PM</w:t>
+      </w:r>
+      <w:r>
+        <w:rPr>
+          <w:rFonts w:asciiTheme="majorBidi" w:hAnsiTheme="majorBidi" w:cstheme="majorBidi"/>
+          <w:u w:val="single"/>
+        </w:rPr>
+        <w:t> </w:t>
+      </w:r>
+      <w:r>
+        <w:rPr>
+          <w:rFonts w:asciiTheme="majorBidi" w:hAnsiTheme="majorBidi" w:cstheme="majorBidi"/>
+          <w:u w:val="single"/>
+        </w:rPr>
+        <w:t>DINNER</w:t>
+      </w:r>
+    </w:p>
+    <w:p>
+      <w:pPr>
+        <w:autoSpaceDE w:val="0"/>
+        <w:autoSpaceDN w:val="0"/>
+        <w:rPr>
+          <w:rFonts w:asciiTheme="majorBidi" w:hAnsiTheme="majorBidi" w:cstheme="majorBidi"/>
+        </w:rPr>
+      </w:pPr>
+      <w:r>
+        <w:rPr>
+          <w:rFonts w:asciiTheme="majorBidi" w:hAnsiTheme="majorBidi" w:cstheme="majorBidi"/>
+        </w:rPr>
+        <w:t> </w:t>
+      </w:r>
+    </w:p>
+    <w:p>
+      <w:pPr>
+        <w:autoSpaceDE w:val="0"/>
+        <w:autoSpaceDN w:val="0"/>
+        <w:rPr>
+          <w:rFonts w:asciiTheme="majorBidi" w:hAnsiTheme="majorBidi" w:cstheme="majorBidi"/>
+        </w:rPr>
+      </w:pPr>
+      <w:r>
+        <w:rPr>
+          <w:rFonts w:asciiTheme="majorBidi" w:hAnsiTheme="majorBidi" w:cstheme="majorBidi"/>
+          <w:u w:val="single"/>
+        </w:rPr>
+        <w:t>7</w:t>
+      </w:r>
+      <w:r>
+        <w:rPr>
+          <w:rFonts w:asciiTheme="majorBidi" w:hAnsiTheme="majorBidi" w:cstheme="majorBidi"/>
+          <w:u w:val="single"/>
+        </w:rPr>
         <w:t>:00 PM</w:t>
       </w:r>
       <w:r>
@@ -4891,7 +4808,21 @@
           <w:rFonts w:asciiTheme="majorBidi" w:hAnsiTheme="majorBidi" w:cstheme="majorBidi"/>
           <w:u w:val="single"/>
         </w:rPr>
-        <w:t xml:space="preserve"> – 8:</w:t>
+        <w:t xml:space="preserve"> – </w:t>
+      </w:r>
+      <w:r>
+        <w:rPr>
+          <w:rFonts w:asciiTheme="majorBidi" w:hAnsiTheme="majorBidi" w:cstheme="majorBidi"/>
+          <w:u w:val="single"/>
+        </w:rPr>
+        <w:t>8</w:t>
+      </w:r>
+      <w:r>
+        <w:rPr>
+          <w:rFonts w:asciiTheme="majorBidi" w:hAnsiTheme="majorBidi" w:cstheme="majorBidi"/>
+          <w:u w:val="single"/>
+        </w:rPr>
+        <w:t>:</w:t>
       </w:r>
       <w:r>
         <w:rPr>
@@ -4912,7 +4843,83 @@
           <w:rFonts w:asciiTheme="majorBidi" w:hAnsiTheme="majorBidi" w:cstheme="majorBidi"/>
           <w:u w:val="single"/>
         </w:rPr>
-        <w:t>DINNER</w:t>
+        <w:t>GONG</w:t>
+      </w:r>
+      <w:r>
+        <w:rPr>
+          <w:rFonts w:asciiTheme="majorBidi" w:hAnsiTheme="majorBidi" w:cstheme="majorBidi"/>
+          <w:u w:val="single"/>
+        </w:rPr>
+        <w:t xml:space="preserve"> </w:t>
+      </w:r>
+      <w:r>
+        <w:rPr>
+          <w:rFonts w:asciiTheme="majorBidi" w:hAnsiTheme="majorBidi" w:cstheme="majorBidi"/>
+          <w:u w:val="single"/>
+        </w:rPr>
+        <w:t>SHOW</w:t>
+      </w:r>
+      <w:r>
+        <w:rPr>
+          <w:rFonts w:asciiTheme="majorBidi" w:hAnsiTheme="majorBidi" w:cstheme="majorBidi"/>
+          <w:u w:val="single"/>
+        </w:rPr>
+        <w:t xml:space="preserve"> – 2</w:t>
+      </w:r>
+      <w:r>
+        <w:rPr>
+          <w:rFonts w:asciiTheme="majorBidi" w:hAnsiTheme="majorBidi" w:cstheme="majorBidi"/>
+        </w:rPr>
+        <w:t xml:space="preserve"> </w:t>
+      </w:r>
+    </w:p>
+    <w:p>
+      <w:pPr>
+        <w:autoSpaceDE w:val="0"/>
+        <w:autoSpaceDN w:val="0"/>
+        <w:rPr>
+          <w:rFonts w:asciiTheme="majorBidi" w:hAnsiTheme="majorBidi" w:cstheme="majorBidi"/>
+        </w:rPr>
+      </w:pPr>
+      <w:r>
+        <w:rPr>
+          <w:rFonts w:asciiTheme="majorBidi" w:hAnsiTheme="majorBidi" w:cstheme="majorBidi"/>
+        </w:rPr>
+        <w:t>(</w:t>
+      </w:r>
+      <w:r>
+        <w:rPr>
+          <w:rFonts w:asciiTheme="majorBidi" w:hAnsiTheme="majorBidi" w:cstheme="majorBidi"/>
+        </w:rPr>
+        <w:t xml:space="preserve">Session chair: Andy </w:t>
+      </w:r>
+      <w:proofErr w:type="spellStart"/>
+      <w:r>
+        <w:rPr>
+          <w:rFonts w:asciiTheme="majorBidi" w:hAnsiTheme="majorBidi" w:cstheme="majorBidi"/>
+        </w:rPr>
+        <w:t>Pavlo</w:t>
+      </w:r>
+      <w:proofErr w:type="spellEnd"/>
+      <w:r>
+        <w:rPr>
+          <w:rFonts w:asciiTheme="majorBidi" w:hAnsiTheme="majorBidi" w:cstheme="majorBidi"/>
+        </w:rPr>
+        <w:t xml:space="preserve"> </w:t>
+      </w:r>
+      <w:proofErr w:type="gramStart"/>
+      <w:r>
+        <w:rPr>
+          <w:rFonts w:asciiTheme="majorBidi" w:hAnsiTheme="majorBidi" w:cstheme="majorBidi"/>
+        </w:rPr>
+        <w:t>–  CMU</w:t>
+      </w:r>
+      <w:proofErr w:type="gramEnd"/>
+      <w:r>
+        <w:rPr>
+          <w:rFonts w:asciiTheme="majorBidi" w:hAnsiTheme="majorBidi" w:cstheme="majorBidi"/>
+        </w:rPr>
+        <w:t xml:space="preserve">) </w:t>
       </w:r>
     </w:p>
     <w:p>
@@ -4941,48 +4948,106 @@
       <w:r>
         <w:rPr>
           <w:rFonts w:asciiTheme="majorBidi" w:hAnsiTheme="majorBidi" w:cstheme="majorBidi"/>
-          <w:u w:val="single"/>
-        </w:rPr>
-        <w:t>8</w:t>
-      </w:r>
-      <w:r>
-        <w:rPr>
-          <w:rFonts w:asciiTheme="majorBidi" w:hAnsiTheme="majorBidi" w:cstheme="majorBidi"/>
-          <w:u w:val="single"/>
-        </w:rPr>
-        <w:t>:00 PM</w:t>
-      </w:r>
-      <w:r>
-        <w:rPr>
-          <w:rFonts w:asciiTheme="majorBidi" w:hAnsiTheme="majorBidi" w:cstheme="majorBidi"/>
-          <w:u w:val="single"/>
-        </w:rPr>
-        <w:t xml:space="preserve"> – 9:</w:t>
-      </w:r>
-      <w:r>
-        <w:rPr>
-          <w:rFonts w:asciiTheme="majorBidi" w:hAnsiTheme="majorBidi" w:cstheme="majorBidi"/>
-          <w:u w:val="single"/>
-        </w:rPr>
-        <w:t>00 PM</w:t>
-      </w:r>
-      <w:r>
-        <w:rPr>
-          <w:rFonts w:asciiTheme="majorBidi" w:hAnsiTheme="majorBidi" w:cstheme="majorBidi"/>
-          <w:u w:val="single"/>
         </w:rPr>
         <w:t> </w:t>
       </w:r>
-      <w:r>
-        <w:rPr>
-          <w:rFonts w:asciiTheme="majorBidi" w:hAnsiTheme="majorBidi" w:cstheme="majorBidi"/>
-          <w:u w:val="single"/>
-        </w:rPr>
-        <w:t>GONG</w:t>
-      </w:r>
-      <w:r>
-        <w:rPr>
-          <w:rFonts w:asciiTheme="majorBidi" w:hAnsiTheme="majorBidi" w:cstheme="majorBidi"/>
+    </w:p>
+    <w:p>
+      <w:pPr>
+        <w:autoSpaceDE w:val="0"/>
+        <w:autoSpaceDN w:val="0"/>
+        <w:rPr>
+          <w:rFonts w:asciiTheme="majorBidi" w:hAnsiTheme="majorBidi" w:cstheme="majorBidi"/>
+          <w:b/>
+          <w:bCs/>
+          <w:u w:val="single"/>
+        </w:rPr>
+      </w:pPr>
+      <w:r>
+        <w:rPr>
+          <w:rFonts w:asciiTheme="majorBidi" w:hAnsiTheme="majorBidi" w:cstheme="majorBidi"/>
+          <w:b/>
+          <w:bCs/>
+          <w:u w:val="single"/>
+        </w:rPr>
+        <w:t>WEDNESDAY JANUARY 11</w:t>
+      </w:r>
+      <w:r>
+        <w:rPr>
+          <w:rFonts w:asciiTheme="majorBidi" w:hAnsiTheme="majorBidi" w:cstheme="majorBidi"/>
+          <w:b/>
+          <w:bCs/>
+          <w:u w:val="single"/>
+          <w:vertAlign w:val="superscript"/>
+        </w:rPr>
+        <w:t>th</w:t>
+      </w:r>
+      <w:proofErr w:type="gramStart"/>
+      <w:r>
+        <w:rPr>
+          <w:rFonts w:asciiTheme="majorBidi" w:hAnsiTheme="majorBidi" w:cstheme="majorBidi"/>
+          <w:b/>
+          <w:bCs/>
+          <w:u w:val="single"/>
+        </w:rPr>
+        <w:t xml:space="preserve"> 2017</w:t>
+      </w:r>
+      <w:proofErr w:type="gramEnd"/>
+    </w:p>
+    <w:p>
+      <w:pPr>
+        <w:autoSpaceDE w:val="0"/>
+        <w:autoSpaceDN w:val="0"/>
+        <w:rPr>
+          <w:rFonts w:asciiTheme="majorBidi" w:hAnsiTheme="majorBidi" w:cstheme="majorBidi"/>
+        </w:rPr>
+      </w:pPr>
+      <w:r>
+        <w:rPr>
+          <w:rFonts w:asciiTheme="majorBidi" w:hAnsiTheme="majorBidi" w:cstheme="majorBidi"/>
+        </w:rPr>
+        <w:t> </w:t>
+      </w:r>
+    </w:p>
+    <w:p>
+      <w:pPr>
+        <w:autoSpaceDE w:val="0"/>
+        <w:autoSpaceDN w:val="0"/>
+        <w:rPr>
+          <w:rFonts w:asciiTheme="majorBidi" w:hAnsiTheme="majorBidi" w:cstheme="majorBidi"/>
+        </w:rPr>
+      </w:pPr>
+      <w:r>
+        <w:rPr>
+          <w:rFonts w:asciiTheme="majorBidi" w:eastAsiaTheme="minorEastAsia" w:hAnsiTheme="majorBidi" w:cstheme="majorBidi"/>
+          <w:u w:val="single"/>
+        </w:rPr>
+        <w:t>7:30</w:t>
+      </w:r>
+      <w:r>
+        <w:rPr>
+          <w:rFonts w:asciiTheme="majorBidi" w:hAnsiTheme="majorBidi" w:cstheme="majorBidi"/>
+          <w:u w:val="single"/>
+        </w:rPr>
+        <w:t xml:space="preserve"> AM – </w:t>
+      </w:r>
+      <w:r>
+        <w:rPr>
+          <w:rFonts w:asciiTheme="majorBidi" w:eastAsiaTheme="minorEastAsia" w:hAnsiTheme="majorBidi" w:cstheme="majorBidi"/>
+          <w:u w:val="single"/>
+        </w:rPr>
+        <w:t>9</w:t>
+      </w:r>
+      <w:r>
+        <w:rPr>
+          <w:rFonts w:asciiTheme="majorBidi" w:hAnsiTheme="majorBidi" w:cstheme="majorBidi"/>
+          <w:u w:val="single"/>
+        </w:rPr>
+        <w:t>:00 AM</w:t>
+      </w:r>
+      <w:r>
+        <w:rPr>
+          <w:rFonts w:asciiTheme="majorBidi" w:eastAsiaTheme="minorEastAsia" w:hAnsiTheme="majorBidi" w:cstheme="majorBidi"/>
           <w:u w:val="single"/>
         </w:rPr>
         <w:t xml:space="preserve"> </w:t>
@@ -4992,327 +5057,137 @@
           <w:rFonts w:asciiTheme="majorBidi" w:hAnsiTheme="majorBidi" w:cstheme="majorBidi"/>
           <w:u w:val="single"/>
         </w:rPr>
-        <w:t>SHOW</w:t>
-      </w:r>
-      <w:r>
-        <w:rPr>
-          <w:rFonts w:asciiTheme="majorBidi" w:hAnsiTheme="majorBidi" w:cstheme="majorBidi"/>
-          <w:u w:val="single"/>
-        </w:rPr>
-        <w:t xml:space="preserve"> – 2</w:t>
-      </w:r>
-      <w:r>
-        <w:rPr>
-          <w:rFonts w:asciiTheme="majorBidi" w:hAnsiTheme="majorBidi" w:cstheme="majorBidi"/>
+        <w:t>BREAKFAST</w:t>
+      </w:r>
+    </w:p>
+    <w:p>
+      <w:pPr>
+        <w:autoSpaceDE w:val="0"/>
+        <w:autoSpaceDN w:val="0"/>
+        <w:rPr>
+          <w:rFonts w:asciiTheme="majorBidi" w:hAnsiTheme="majorBidi" w:cstheme="majorBidi"/>
+          <w:u w:val="single"/>
+        </w:rPr>
+      </w:pPr>
+    </w:p>
+    <w:p>
+      <w:pPr>
+        <w:autoSpaceDE w:val="0"/>
+        <w:autoSpaceDN w:val="0"/>
+        <w:rPr>
+          <w:rFonts w:asciiTheme="majorBidi" w:hAnsiTheme="majorBidi" w:cstheme="majorBidi"/>
+        </w:rPr>
+      </w:pPr>
+      <w:r>
+        <w:rPr>
+          <w:rFonts w:asciiTheme="majorBidi" w:hAnsiTheme="majorBidi" w:cstheme="majorBidi"/>
+        </w:rPr>
+        <w:t> </w:t>
+      </w:r>
+    </w:p>
+    <w:p>
+      <w:pPr>
+        <w:autoSpaceDE w:val="0"/>
+        <w:autoSpaceDN w:val="0"/>
+        <w:rPr>
+          <w:rFonts w:asciiTheme="majorBidi" w:hAnsiTheme="majorBidi" w:cstheme="majorBidi"/>
+          <w:b/>
+          <w:bCs/>
+          <w:u w:val="single"/>
+        </w:rPr>
+      </w:pPr>
+      <w:r>
+        <w:rPr>
+          <w:rFonts w:asciiTheme="majorBidi" w:hAnsiTheme="majorBidi" w:cstheme="majorBidi"/>
+          <w:u w:val="single"/>
+        </w:rPr>
+        <w:t>9:</w:t>
+      </w:r>
+      <w:r>
+        <w:rPr>
+          <w:rFonts w:asciiTheme="majorBidi" w:hAnsiTheme="majorBidi" w:cstheme="majorBidi"/>
+          <w:u w:val="single"/>
+        </w:rPr>
+        <w:t>00</w:t>
+      </w:r>
+      <w:r>
+        <w:rPr>
+          <w:rFonts w:asciiTheme="majorBidi" w:hAnsiTheme="majorBidi" w:cstheme="majorBidi"/>
+          <w:u w:val="single"/>
         </w:rPr>
         <w:t xml:space="preserve"> </w:t>
       </w:r>
-    </w:p>
-    <w:p>
-      <w:pPr>
-        <w:autoSpaceDE w:val="0"/>
-        <w:autoSpaceDN w:val="0"/>
-        <w:rPr>
-          <w:rFonts w:asciiTheme="majorBidi" w:hAnsiTheme="majorBidi" w:cstheme="majorBidi"/>
-        </w:rPr>
-      </w:pPr>
-      <w:r>
-        <w:rPr>
-          <w:rFonts w:asciiTheme="majorBidi" w:hAnsiTheme="majorBidi" w:cstheme="majorBidi"/>
-        </w:rPr>
-        <w:t>(</w:t>
-      </w:r>
-      <w:r>
-        <w:rPr>
-          <w:rFonts w:asciiTheme="majorBidi" w:hAnsiTheme="majorBidi" w:cstheme="majorBidi"/>
-        </w:rPr>
-        <w:t xml:space="preserve">Session chair: Andy </w:t>
-      </w:r>
-      <w:proofErr w:type="spellStart"/>
-      <w:r>
-        <w:rPr>
-          <w:rFonts w:asciiTheme="majorBidi" w:hAnsiTheme="majorBidi" w:cstheme="majorBidi"/>
-        </w:rPr>
-        <w:t>Pavlo</w:t>
-      </w:r>
-      <w:proofErr w:type="spellEnd"/>
-      <w:r>
-        <w:rPr>
-          <w:rFonts w:asciiTheme="majorBidi" w:hAnsiTheme="majorBidi" w:cstheme="majorBidi"/>
+      <w:r>
+        <w:rPr>
+          <w:rFonts w:asciiTheme="majorBidi" w:hAnsiTheme="majorBidi" w:cstheme="majorBidi"/>
+          <w:u w:val="single"/>
+        </w:rPr>
+        <w:t xml:space="preserve">AM </w:t>
+      </w:r>
+      <w:r>
+        <w:rPr>
+          <w:rFonts w:asciiTheme="majorBidi" w:hAnsiTheme="majorBidi" w:cstheme="majorBidi"/>
+          <w:u w:val="single"/>
+        </w:rPr>
+        <w:t>– 1</w:t>
+      </w:r>
+      <w:r>
+        <w:rPr>
+          <w:rFonts w:asciiTheme="majorBidi" w:hAnsiTheme="majorBidi" w:cstheme="majorBidi"/>
+          <w:u w:val="single"/>
+        </w:rPr>
+        <w:t>0</w:t>
+      </w:r>
+      <w:r>
+        <w:rPr>
+          <w:rFonts w:asciiTheme="majorBidi" w:hAnsiTheme="majorBidi" w:cstheme="majorBidi"/>
+          <w:u w:val="single"/>
+        </w:rPr>
+        <w:t>:</w:t>
+      </w:r>
+      <w:r>
+        <w:rPr>
+          <w:rFonts w:asciiTheme="majorBidi" w:hAnsiTheme="majorBidi" w:cstheme="majorBidi"/>
+          <w:u w:val="single"/>
+        </w:rPr>
+        <w:t>00</w:t>
+      </w:r>
+      <w:r>
+        <w:rPr>
+          <w:rFonts w:asciiTheme="majorBidi" w:hAnsiTheme="majorBidi" w:cstheme="majorBidi"/>
+          <w:u w:val="single"/>
+        </w:rPr>
+        <w:t> </w:t>
+      </w:r>
+      <w:r>
+        <w:rPr>
+          <w:rFonts w:asciiTheme="majorBidi" w:hAnsiTheme="majorBidi" w:cstheme="majorBidi"/>
+          <w:u w:val="single"/>
+        </w:rPr>
+        <w:t xml:space="preserve">AM SESSION </w:t>
+      </w:r>
+      <w:r>
+        <w:rPr>
+          <w:rFonts w:asciiTheme="majorBidi" w:hAnsiTheme="majorBidi" w:cstheme="majorBidi"/>
+          <w:u w:val="single"/>
+        </w:rPr>
+        <w:t>6</w:t>
+      </w:r>
+      <w:r>
+        <w:rPr>
+          <w:rFonts w:asciiTheme="majorBidi" w:hAnsiTheme="majorBidi" w:cstheme="majorBidi"/>
+          <w:u w:val="single"/>
         </w:rPr>
         <w:t xml:space="preserve"> </w:t>
       </w:r>
-      <w:proofErr w:type="gramStart"/>
-      <w:r>
-        <w:rPr>
-          <w:rFonts w:asciiTheme="majorBidi" w:hAnsiTheme="majorBidi" w:cstheme="majorBidi"/>
-        </w:rPr>
-        <w:t>–  CMU</w:t>
-      </w:r>
-      <w:proofErr w:type="gramEnd"/>
-      <w:r>
-        <w:rPr>
-          <w:rFonts w:asciiTheme="majorBidi" w:hAnsiTheme="majorBidi" w:cstheme="majorBidi"/>
-        </w:rPr>
-        <w:t xml:space="preserve">) </w:t>
-      </w:r>
-    </w:p>
-    <w:p>
-      <w:pPr>
-        <w:autoSpaceDE w:val="0"/>
-        <w:autoSpaceDN w:val="0"/>
-        <w:rPr>
-          <w:rFonts w:asciiTheme="majorBidi" w:hAnsiTheme="majorBidi" w:cstheme="majorBidi"/>
-        </w:rPr>
-      </w:pPr>
-      <w:r>
-        <w:rPr>
-          <w:rFonts w:asciiTheme="majorBidi" w:hAnsiTheme="majorBidi" w:cstheme="majorBidi"/>
-        </w:rPr>
-        <w:t> </w:t>
-      </w:r>
-    </w:p>
-    <w:p>
-      <w:pPr>
-        <w:autoSpaceDE w:val="0"/>
-        <w:autoSpaceDN w:val="0"/>
-        <w:rPr>
-          <w:rFonts w:asciiTheme="majorBidi" w:hAnsiTheme="majorBidi" w:cstheme="majorBidi"/>
-        </w:rPr>
-      </w:pPr>
-      <w:r>
-        <w:rPr>
-          <w:rFonts w:asciiTheme="majorBidi" w:hAnsiTheme="majorBidi" w:cstheme="majorBidi"/>
-        </w:rPr>
-        <w:t> </w:t>
-      </w:r>
-    </w:p>
-    <w:p>
-      <w:pPr>
-        <w:autoSpaceDE w:val="0"/>
-        <w:autoSpaceDN w:val="0"/>
-        <w:rPr>
-          <w:rFonts w:asciiTheme="majorBidi" w:hAnsiTheme="majorBidi" w:cstheme="majorBidi"/>
-          <w:b/>
-          <w:bCs/>
-          <w:u w:val="single"/>
-        </w:rPr>
-      </w:pPr>
-      <w:r>
-        <w:rPr>
-          <w:rFonts w:asciiTheme="majorBidi" w:hAnsiTheme="majorBidi" w:cstheme="majorBidi"/>
-          <w:b/>
-          <w:bCs/>
-          <w:u w:val="single"/>
-        </w:rPr>
-        <w:t>WEDNESDAY JANUARY 11</w:t>
-      </w:r>
-      <w:r>
-        <w:rPr>
-          <w:rFonts w:asciiTheme="majorBidi" w:hAnsiTheme="majorBidi" w:cstheme="majorBidi"/>
-          <w:b/>
-          <w:bCs/>
-          <w:u w:val="single"/>
-          <w:vertAlign w:val="superscript"/>
-        </w:rPr>
-        <w:t>th</w:t>
-      </w:r>
-      <w:proofErr w:type="gramStart"/>
-      <w:r>
-        <w:rPr>
-          <w:rFonts w:asciiTheme="majorBidi" w:hAnsiTheme="majorBidi" w:cstheme="majorBidi"/>
-          <w:b/>
-          <w:bCs/>
-          <w:u w:val="single"/>
-        </w:rPr>
-        <w:t xml:space="preserve"> 2017</w:t>
-      </w:r>
-      <w:proofErr w:type="gramEnd"/>
-    </w:p>
-    <w:p>
-      <w:pPr>
-        <w:autoSpaceDE w:val="0"/>
-        <w:autoSpaceDN w:val="0"/>
-        <w:rPr>
-          <w:rFonts w:asciiTheme="majorBidi" w:hAnsiTheme="majorBidi" w:cstheme="majorBidi"/>
-        </w:rPr>
-      </w:pPr>
-      <w:r>
-        <w:rPr>
-          <w:rFonts w:asciiTheme="majorBidi" w:hAnsiTheme="majorBidi" w:cstheme="majorBidi"/>
-        </w:rPr>
-        <w:t> </w:t>
-      </w:r>
-    </w:p>
-    <w:p>
-      <w:pPr>
-        <w:autoSpaceDE w:val="0"/>
-        <w:autoSpaceDN w:val="0"/>
-        <w:rPr>
-          <w:rFonts w:asciiTheme="majorBidi" w:hAnsiTheme="majorBidi" w:cstheme="majorBidi"/>
-          <w:lang w:val="de-DE"/>
-        </w:rPr>
-      </w:pPr>
-      <w:r>
-        <w:rPr>
-          <w:rFonts w:asciiTheme="majorBidi" w:eastAsiaTheme="minorEastAsia" w:hAnsiTheme="majorBidi" w:cstheme="majorBidi"/>
-          <w:u w:val="single"/>
-          <w:lang w:val="de-DE"/>
-        </w:rPr>
-        <w:t>7:30</w:t>
-      </w:r>
-      <w:r>
-        <w:rPr>
-          <w:rFonts w:asciiTheme="majorBidi" w:hAnsiTheme="majorBidi" w:cstheme="majorBidi"/>
-          <w:u w:val="single"/>
-          <w:lang w:val="de-DE"/>
-        </w:rPr>
-        <w:t xml:space="preserve"> AM – </w:t>
-      </w:r>
-      <w:r>
-        <w:rPr>
-          <w:rFonts w:asciiTheme="majorBidi" w:eastAsiaTheme="minorEastAsia" w:hAnsiTheme="majorBidi" w:cstheme="majorBidi"/>
-          <w:u w:val="single"/>
-          <w:lang w:val="de-DE"/>
-        </w:rPr>
-        <w:t>9</w:t>
-      </w:r>
-      <w:r>
-        <w:rPr>
-          <w:rFonts w:asciiTheme="majorBidi" w:hAnsiTheme="majorBidi" w:cstheme="majorBidi"/>
-          <w:u w:val="single"/>
-          <w:lang w:val="de-DE"/>
-        </w:rPr>
-        <w:t>:00 AM</w:t>
-      </w:r>
-      <w:r>
-        <w:rPr>
-          <w:rFonts w:asciiTheme="majorBidi" w:eastAsiaTheme="minorEastAsia" w:hAnsiTheme="majorBidi" w:cstheme="majorBidi"/>
-          <w:u w:val="single"/>
-          <w:lang w:val="de-DE"/>
-        </w:rPr>
-        <w:t xml:space="preserve"> </w:t>
-      </w:r>
-      <w:r>
-        <w:rPr>
-          <w:rFonts w:asciiTheme="majorBidi" w:hAnsiTheme="majorBidi" w:cstheme="majorBidi"/>
-          <w:u w:val="single"/>
-          <w:lang w:val="de-DE"/>
-        </w:rPr>
-        <w:t>BREAKFAST</w:t>
-      </w:r>
-    </w:p>
-    <w:p>
-      <w:pPr>
-        <w:autoSpaceDE w:val="0"/>
-        <w:autoSpaceDN w:val="0"/>
-        <w:rPr>
-          <w:rFonts w:asciiTheme="majorBidi" w:hAnsiTheme="majorBidi" w:cstheme="majorBidi"/>
-          <w:u w:val="single"/>
-          <w:lang w:val="de-DE"/>
-        </w:rPr>
-      </w:pPr>
-    </w:p>
-    <w:p>
-      <w:pPr>
-        <w:autoSpaceDE w:val="0"/>
-        <w:autoSpaceDN w:val="0"/>
-        <w:rPr>
-          <w:rFonts w:asciiTheme="majorBidi" w:hAnsiTheme="majorBidi" w:cstheme="majorBidi"/>
-        </w:rPr>
-      </w:pPr>
-      <w:r>
-        <w:rPr>
-          <w:rFonts w:asciiTheme="majorBidi" w:hAnsiTheme="majorBidi" w:cstheme="majorBidi"/>
-        </w:rPr>
-        <w:t> </w:t>
-      </w:r>
-    </w:p>
-    <w:p>
-      <w:pPr>
-        <w:autoSpaceDE w:val="0"/>
-        <w:autoSpaceDN w:val="0"/>
-        <w:rPr>
-          <w:rFonts w:asciiTheme="majorBidi" w:hAnsiTheme="majorBidi" w:cstheme="majorBidi"/>
-          <w:u w:val="single"/>
-        </w:rPr>
-      </w:pPr>
-      <w:r>
-        <w:rPr>
-          <w:rFonts w:asciiTheme="majorBidi" w:hAnsiTheme="majorBidi" w:cstheme="majorBidi"/>
-          <w:u w:val="single"/>
-        </w:rPr>
-        <w:t>9:</w:t>
-      </w:r>
-      <w:r>
-        <w:rPr>
-          <w:rFonts w:asciiTheme="majorBidi" w:hAnsiTheme="majorBidi" w:cstheme="majorBidi"/>
-          <w:u w:val="single"/>
-        </w:rPr>
-        <w:t>00</w:t>
-      </w:r>
-      <w:r>
-        <w:rPr>
-          <w:rFonts w:asciiTheme="majorBidi" w:hAnsiTheme="majorBidi" w:cstheme="majorBidi"/>
-          <w:u w:val="single"/>
-        </w:rPr>
-        <w:t xml:space="preserve"> </w:t>
-      </w:r>
-      <w:r>
-        <w:rPr>
-          <w:rFonts w:asciiTheme="majorBidi" w:hAnsiTheme="majorBidi" w:cstheme="majorBidi"/>
-          <w:u w:val="single"/>
-        </w:rPr>
-        <w:t xml:space="preserve">AM </w:t>
-      </w:r>
-      <w:r>
-        <w:rPr>
-          <w:rFonts w:asciiTheme="majorBidi" w:hAnsiTheme="majorBidi" w:cstheme="majorBidi"/>
-          <w:u w:val="single"/>
-        </w:rPr>
-        <w:t>– 1</w:t>
-      </w:r>
-      <w:r>
-        <w:rPr>
-          <w:rFonts w:asciiTheme="majorBidi" w:hAnsiTheme="majorBidi" w:cstheme="majorBidi"/>
-          <w:u w:val="single"/>
-        </w:rPr>
-        <w:t>0</w:t>
-      </w:r>
-      <w:r>
-        <w:rPr>
-          <w:rFonts w:asciiTheme="majorBidi" w:hAnsiTheme="majorBidi" w:cstheme="majorBidi"/>
-          <w:u w:val="single"/>
-        </w:rPr>
-        <w:t>:</w:t>
-      </w:r>
-      <w:r>
-        <w:rPr>
-          <w:rFonts w:asciiTheme="majorBidi" w:hAnsiTheme="majorBidi" w:cstheme="majorBidi"/>
-          <w:u w:val="single"/>
-        </w:rPr>
-        <w:t>00</w:t>
-      </w:r>
-      <w:r>
-        <w:rPr>
-          <w:rFonts w:asciiTheme="majorBidi" w:hAnsiTheme="majorBidi" w:cstheme="majorBidi"/>
-          <w:u w:val="single"/>
-        </w:rPr>
-        <w:t> </w:t>
-      </w:r>
-      <w:r>
-        <w:rPr>
-          <w:rFonts w:asciiTheme="majorBidi" w:hAnsiTheme="majorBidi" w:cstheme="majorBidi"/>
-          <w:u w:val="single"/>
-        </w:rPr>
-        <w:t xml:space="preserve">AM SESSION </w:t>
-      </w:r>
-      <w:r>
-        <w:rPr>
-          <w:rFonts w:asciiTheme="majorBidi" w:hAnsiTheme="majorBidi" w:cstheme="majorBidi"/>
-          <w:u w:val="single"/>
-        </w:rPr>
-        <w:t>6</w:t>
+      <w:r>
+        <w:rPr>
+          <w:rFonts w:asciiTheme="majorBidi" w:hAnsiTheme="majorBidi" w:cstheme="majorBidi"/>
+          <w:b/>
+          <w:bCs/>
+          <w:u w:val="single"/>
+        </w:rPr>
+        <w:t>Data Integration and Evolution</w:t>
       </w:r>
     </w:p>
     <w:p>
@@ -5571,43 +5446,17 @@
         <w:rPr>
           <w:rFonts w:asciiTheme="majorBidi" w:hAnsiTheme="majorBidi" w:cstheme="majorBidi"/>
         </w:rPr>
-        <w:t>; Nan  Zheng (University of Pennsylvania)</w:t>
-      </w:r>
-      <w:r>
-        <w:rPr>
-          <w:rFonts w:asciiTheme="majorBidi" w:hAnsiTheme="majorBidi" w:cstheme="majorBidi"/>
-        </w:rPr>
-        <w:t xml:space="preserve">: </w:t>
-      </w:r>
-      <w:r>
-        <w:rPr>
-          <w:rFonts w:asciiTheme="majorBidi" w:hAnsiTheme="majorBidi" w:cstheme="majorBidi"/>
-          <w:b/>
-          <w:bCs/>
-          <w:i/>
-          <w:iCs/>
-        </w:rPr>
-        <w:t>“</w:t>
-      </w:r>
-      <w:r>
-        <w:rPr>
-          <w:rFonts w:asciiTheme="majorBidi" w:hAnsiTheme="majorBidi" w:cstheme="majorBidi"/>
-          <w:b/>
-          <w:bCs/>
-          <w:i/>
-          <w:iCs/>
-        </w:rPr>
-        <w:t>Dataset Relationship Management</w:t>
-      </w:r>
-      <w:r>
-        <w:rPr>
-          <w:rFonts w:asciiTheme="majorBidi" w:hAnsiTheme="majorBidi" w:cstheme="majorBidi"/>
-          <w:b/>
-          <w:bCs/>
-          <w:i/>
-          <w:iCs/>
-        </w:rPr>
-        <w:t>”</w:t>
+        <w:t xml:space="preserve">; Nan  Zheng (University of Pennsylvania): </w:t>
+      </w:r>
+      <w:r>
+        <w:rPr>
+          <w:rFonts w:asciiTheme="majorBidi" w:hAnsiTheme="majorBidi" w:cstheme="majorBidi"/>
+          <w:b/>
+          <w:bCs/>
+          <w:i/>
+          <w:iCs/>
+        </w:rPr>
+        <w:t>“Dataset Relationship Management”</w:t>
       </w:r>
     </w:p>
     <w:p>
@@ -5698,7 +5547,6 @@
         <w:rPr>
           <w:rFonts w:asciiTheme="majorBidi" w:hAnsiTheme="majorBidi" w:cstheme="majorBidi"/>
         </w:rPr>
-        <w:lastRenderedPageBreak/>
         <w:t>Yuze</w:t>
       </w:r>
       <w:proofErr w:type="spellEnd"/>
@@ -5706,43 +5554,17 @@
         <w:rPr>
           <w:rFonts w:asciiTheme="majorBidi" w:hAnsiTheme="majorBidi" w:cstheme="majorBidi"/>
         </w:rPr>
-        <w:t xml:space="preserve"> Lou (University of Michigan)</w:t>
-      </w:r>
-      <w:r>
-        <w:rPr>
-          <w:rFonts w:asciiTheme="majorBidi" w:hAnsiTheme="majorBidi" w:cstheme="majorBidi"/>
-        </w:rPr>
-        <w:t xml:space="preserve">: </w:t>
-      </w:r>
-      <w:r>
-        <w:rPr>
-          <w:rFonts w:asciiTheme="majorBidi" w:hAnsiTheme="majorBidi" w:cstheme="majorBidi"/>
-          <w:b/>
-          <w:bCs/>
-          <w:i/>
-          <w:iCs/>
-        </w:rPr>
-        <w:t>“</w:t>
-      </w:r>
-      <w:r>
-        <w:rPr>
-          <w:rFonts w:asciiTheme="majorBidi" w:hAnsiTheme="majorBidi" w:cstheme="majorBidi"/>
-          <w:b/>
-          <w:bCs/>
-          <w:i/>
-          <w:iCs/>
-        </w:rPr>
-        <w:t>Demonstration of a Multiresolution Schema Mapping System</w:t>
-      </w:r>
-      <w:r>
-        <w:rPr>
-          <w:rFonts w:asciiTheme="majorBidi" w:hAnsiTheme="majorBidi" w:cstheme="majorBidi"/>
-          <w:b/>
-          <w:bCs/>
-          <w:i/>
-          <w:iCs/>
-        </w:rPr>
-        <w:t>”</w:t>
+        <w:t xml:space="preserve"> Lou (University of Michigan): </w:t>
+      </w:r>
+      <w:r>
+        <w:rPr>
+          <w:rFonts w:asciiTheme="majorBidi" w:hAnsiTheme="majorBidi" w:cstheme="majorBidi"/>
+          <w:b/>
+          <w:bCs/>
+          <w:i/>
+          <w:iCs/>
+        </w:rPr>
+        <w:t>“Demonstration of a Multiresolution Schema Mapping System”</w:t>
       </w:r>
     </w:p>
     <w:p>
@@ -5793,71 +5615,53 @@
         <w:autoSpaceDN w:val="0"/>
         <w:rPr>
           <w:rFonts w:asciiTheme="majorBidi" w:hAnsiTheme="majorBidi" w:cstheme="majorBidi"/>
-          <w:u w:val="single"/>
-        </w:rPr>
-      </w:pPr>
-      <w:r>
-        <w:rPr>
-          <w:rFonts w:asciiTheme="majorBidi" w:hAnsiTheme="majorBidi" w:cstheme="majorBidi"/>
-          <w:u w:val="single"/>
-        </w:rPr>
-        <w:t>10</w:t>
-      </w:r>
-      <w:r>
-        <w:rPr>
-          <w:rFonts w:asciiTheme="majorBidi" w:hAnsiTheme="majorBidi" w:cstheme="majorBidi"/>
-          <w:u w:val="single"/>
-        </w:rPr>
-        <w:t>:</w:t>
-      </w:r>
-      <w:r>
-        <w:rPr>
-          <w:rFonts w:asciiTheme="majorBidi" w:hAnsiTheme="majorBidi" w:cstheme="majorBidi"/>
-          <w:u w:val="single"/>
-        </w:rPr>
-        <w:t>3</w:t>
-      </w:r>
-      <w:r>
-        <w:rPr>
-          <w:rFonts w:asciiTheme="majorBidi" w:hAnsiTheme="majorBidi" w:cstheme="majorBidi"/>
-          <w:u w:val="single"/>
-        </w:rPr>
-        <w:t>0 AM – 1</w:t>
-      </w:r>
-      <w:r>
-        <w:rPr>
-          <w:rFonts w:asciiTheme="majorBidi" w:hAnsiTheme="majorBidi" w:cstheme="majorBidi"/>
-          <w:u w:val="single"/>
-        </w:rPr>
-        <w:t>1</w:t>
-      </w:r>
-      <w:r>
-        <w:rPr>
-          <w:rFonts w:asciiTheme="majorBidi" w:hAnsiTheme="majorBidi" w:cstheme="majorBidi"/>
-          <w:u w:val="single"/>
-        </w:rPr>
-        <w:t>:</w:t>
-      </w:r>
-      <w:r>
-        <w:rPr>
-          <w:rFonts w:asciiTheme="majorBidi" w:hAnsiTheme="majorBidi" w:cstheme="majorBidi"/>
-          <w:u w:val="single"/>
-        </w:rPr>
-        <w:t>45</w:t>
-      </w:r>
-      <w:r>
-        <w:rPr>
-          <w:rFonts w:asciiTheme="majorBidi" w:hAnsiTheme="majorBidi" w:cstheme="majorBidi"/>
-          <w:u w:val="single"/>
-        </w:rPr>
-        <w:t xml:space="preserve"> AM SESSION </w:t>
-      </w:r>
-      <w:r>
-        <w:rPr>
-          <w:rFonts w:asciiTheme="majorBidi" w:hAnsiTheme="majorBidi" w:cstheme="majorBidi"/>
-          <w:u w:val="single"/>
-        </w:rPr>
-        <w:t>7</w:t>
+          <w:b/>
+          <w:bCs/>
+          <w:u w:val="single"/>
+        </w:rPr>
+      </w:pPr>
+      <w:r>
+        <w:rPr>
+          <w:rFonts w:asciiTheme="majorBidi" w:hAnsiTheme="majorBidi" w:cstheme="majorBidi"/>
+          <w:u w:val="single"/>
+        </w:rPr>
+        <w:t>10:30 AM – 11:45 AM SESSION 7</w:t>
+      </w:r>
+      <w:r>
+        <w:rPr>
+          <w:rFonts w:asciiTheme="majorBidi" w:hAnsiTheme="majorBidi" w:cstheme="majorBidi"/>
+          <w:u w:val="single"/>
+        </w:rPr>
+        <w:t xml:space="preserve"> </w:t>
+      </w:r>
+      <w:r>
+        <w:rPr>
+          <w:rFonts w:asciiTheme="majorBidi" w:hAnsiTheme="majorBidi" w:cstheme="majorBidi"/>
+          <w:b/>
+          <w:bCs/>
+          <w:u w:val="single"/>
+        </w:rPr>
+        <w:t xml:space="preserve">System </w:t>
+      </w:r>
+      <w:proofErr w:type="spellStart"/>
+      <w:r>
+        <w:rPr>
+          <w:rFonts w:asciiTheme="majorBidi" w:hAnsiTheme="majorBidi" w:cstheme="majorBidi"/>
+          <w:b/>
+          <w:bCs/>
+          <w:u w:val="single"/>
+        </w:rPr>
+        <w:t>Corectness</w:t>
+      </w:r>
+      <w:proofErr w:type="spellEnd"/>
+      <w:r>
+        <w:rPr>
+          <w:rFonts w:asciiTheme="majorBidi" w:hAnsiTheme="majorBidi" w:cstheme="majorBidi"/>
+          <w:b/>
+          <w:bCs/>
+          <w:u w:val="single"/>
+        </w:rPr>
+        <w:t xml:space="preserve"> and Performance</w:t>
       </w:r>
     </w:p>
     <w:p>

</xml_diff>

<commit_message>
Fixed title of SQALPEL paper
</commit_message>
<xml_diff>
--- a/cidr2019/CIDR-sessions.docx
+++ b/cidr2019/CIDR-sessions.docx
@@ -52,7 +52,6 @@
         </w:rPr>
         <w:t>th</w:t>
       </w:r>
-      <w:proofErr w:type="gramStart"/>
       <w:r>
         <w:rPr>
           <w:rFonts w:asciiTheme="majorBidi" w:hAnsiTheme="majorBidi" w:cstheme="majorBidi"/>
@@ -71,7 +70,6 @@
         </w:rPr>
         <w:t>9</w:t>
       </w:r>
-      <w:proofErr w:type="gramEnd"/>
     </w:p>
     <w:p>
       <w:pPr>
@@ -172,7 +170,6 @@
         </w:rPr>
         <w:t>th</w:t>
       </w:r>
-      <w:proofErr w:type="gramStart"/>
       <w:r>
         <w:rPr>
           <w:rFonts w:asciiTheme="majorBidi" w:hAnsiTheme="majorBidi" w:cstheme="majorBidi"/>
@@ -191,7 +188,6 @@
         </w:rPr>
         <w:t>9</w:t>
       </w:r>
-      <w:proofErr w:type="gramEnd"/>
     </w:p>
     <w:p>
       <w:pPr>
@@ -341,16 +337,15 @@
           <w:u w:val="single"/>
           <w:lang w:val="de-DE"/>
         </w:rPr>
-        <w:t xml:space="preserve"> </w:t>
-      </w:r>
-      <w:proofErr w:type="gramStart"/>
+        <w:t xml:space="preserve"> AM</w:t>
+      </w:r>
       <w:r>
         <w:rPr>
           <w:rFonts w:asciiTheme="majorBidi" w:hAnsiTheme="majorBidi" w:cstheme="majorBidi"/>
           <w:u w:val="single"/>
           <w:lang w:val="de-DE"/>
         </w:rPr>
-        <w:t>AM</w:t>
+        <w:t xml:space="preserve">  </w:t>
       </w:r>
       <w:r>
         <w:rPr>
@@ -358,17 +353,8 @@
           <w:u w:val="single"/>
           <w:lang w:val="de-DE"/>
         </w:rPr>
-        <w:t xml:space="preserve">  </w:t>
-      </w:r>
-      <w:r>
-        <w:rPr>
-          <w:rFonts w:asciiTheme="majorBidi" w:hAnsiTheme="majorBidi" w:cstheme="majorBidi"/>
-          <w:u w:val="single"/>
-          <w:lang w:val="de-DE"/>
-        </w:rPr>
         <w:t>KEYNOTE</w:t>
       </w:r>
-      <w:proofErr w:type="gramEnd"/>
     </w:p>
     <w:p>
       <w:pPr>
@@ -445,17 +431,8 @@
           <w:rFonts w:asciiTheme="majorBidi" w:hAnsiTheme="majorBidi" w:cstheme="majorBidi"/>
           <w:color w:val="000000"/>
         </w:rPr>
-        <w:t xml:space="preserve"> and Luis </w:t>
-      </w:r>
-      <w:proofErr w:type="spellStart"/>
-      <w:r>
-        <w:rPr>
-          <w:rFonts w:asciiTheme="majorBidi" w:hAnsiTheme="majorBidi" w:cstheme="majorBidi"/>
-          <w:color w:val="000000"/>
-        </w:rPr>
-        <w:t>Ceze</w:t>
-      </w:r>
-      <w:proofErr w:type="spellEnd"/>
+        <w:t xml:space="preserve"> and Luis Ceze</w:t>
+      </w:r>
       <w:r>
         <w:rPr>
           <w:rFonts w:asciiTheme="majorBidi" w:hAnsiTheme="majorBidi" w:cstheme="majorBidi"/>
@@ -766,119 +743,7 @@
         <w:rPr>
           <w:rFonts w:asciiTheme="majorBidi" w:hAnsiTheme="majorBidi" w:cstheme="majorBidi"/>
         </w:rPr>
-        <w:t xml:space="preserve">Raja </w:t>
-      </w:r>
-      <w:proofErr w:type="spellStart"/>
-      <w:r>
-        <w:rPr>
-          <w:rFonts w:asciiTheme="majorBidi" w:hAnsiTheme="majorBidi" w:cstheme="majorBidi"/>
-        </w:rPr>
-        <w:t>Appuswamy</w:t>
-      </w:r>
-      <w:proofErr w:type="spellEnd"/>
-      <w:r>
-        <w:rPr>
-          <w:rFonts w:asciiTheme="majorBidi" w:hAnsiTheme="majorBidi" w:cstheme="majorBidi"/>
-        </w:rPr>
-        <w:t xml:space="preserve"> (</w:t>
-      </w:r>
-      <w:proofErr w:type="spellStart"/>
-      <w:r>
-        <w:rPr>
-          <w:rFonts w:asciiTheme="majorBidi" w:hAnsiTheme="majorBidi" w:cstheme="majorBidi"/>
-        </w:rPr>
-        <w:t>Eurecom</w:t>
-      </w:r>
-      <w:proofErr w:type="spellEnd"/>
-      <w:r>
-        <w:rPr>
-          <w:rFonts w:asciiTheme="majorBidi" w:hAnsiTheme="majorBidi" w:cstheme="majorBidi"/>
-        </w:rPr>
-        <w:t xml:space="preserve">); Kevin </w:t>
-      </w:r>
-      <w:proofErr w:type="spellStart"/>
-      <w:r>
-        <w:rPr>
-          <w:rFonts w:asciiTheme="majorBidi" w:hAnsiTheme="majorBidi" w:cstheme="majorBidi"/>
-        </w:rPr>
-        <w:t>Lebrigand</w:t>
-      </w:r>
-      <w:proofErr w:type="spellEnd"/>
-      <w:r>
-        <w:rPr>
-          <w:rFonts w:asciiTheme="majorBidi" w:hAnsiTheme="majorBidi" w:cstheme="majorBidi"/>
-        </w:rPr>
-        <w:t xml:space="preserve"> (IPMC); Pascal </w:t>
-      </w:r>
-      <w:proofErr w:type="spellStart"/>
-      <w:r>
-        <w:rPr>
-          <w:rFonts w:asciiTheme="majorBidi" w:hAnsiTheme="majorBidi" w:cstheme="majorBidi"/>
-        </w:rPr>
-        <w:t>Barbry</w:t>
-      </w:r>
-      <w:proofErr w:type="spellEnd"/>
-      <w:r>
-        <w:rPr>
-          <w:rFonts w:asciiTheme="majorBidi" w:hAnsiTheme="majorBidi" w:cstheme="majorBidi"/>
-        </w:rPr>
-        <w:t xml:space="preserve"> (IPMC); Marc </w:t>
-      </w:r>
-      <w:proofErr w:type="spellStart"/>
-      <w:r>
-        <w:rPr>
-          <w:rFonts w:asciiTheme="majorBidi" w:hAnsiTheme="majorBidi" w:cstheme="majorBidi"/>
-        </w:rPr>
-        <w:t>Antonini</w:t>
-      </w:r>
-      <w:proofErr w:type="spellEnd"/>
-      <w:r>
-        <w:rPr>
-          <w:rFonts w:asciiTheme="majorBidi" w:hAnsiTheme="majorBidi" w:cstheme="majorBidi"/>
-        </w:rPr>
-        <w:t xml:space="preserve"> (</w:t>
-      </w:r>
-      <w:proofErr w:type="spellStart"/>
-      <w:r>
-        <w:rPr>
-          <w:rFonts w:asciiTheme="majorBidi" w:hAnsiTheme="majorBidi" w:cstheme="majorBidi"/>
-        </w:rPr>
-        <w:t>Universite</w:t>
-      </w:r>
-      <w:proofErr w:type="spellEnd"/>
-      <w:r>
-        <w:rPr>
-          <w:rFonts w:asciiTheme="majorBidi" w:hAnsiTheme="majorBidi" w:cstheme="majorBidi"/>
-        </w:rPr>
-        <w:t xml:space="preserve"> Nice Sophia Antipolis); Olivier </w:t>
-      </w:r>
-      <w:proofErr w:type="spellStart"/>
-      <w:r>
-        <w:rPr>
-          <w:rFonts w:asciiTheme="majorBidi" w:hAnsiTheme="majorBidi" w:cstheme="majorBidi"/>
-        </w:rPr>
-        <w:t>Madderson</w:t>
-      </w:r>
-      <w:proofErr w:type="spellEnd"/>
-      <w:r>
-        <w:rPr>
-          <w:rFonts w:asciiTheme="majorBidi" w:hAnsiTheme="majorBidi" w:cstheme="majorBidi"/>
-        </w:rPr>
-        <w:t xml:space="preserve"> (Imperial College); Paul Freemont (Imperial College); James McDonald (Imperial College); Thomas </w:t>
-      </w:r>
-      <w:proofErr w:type="spellStart"/>
-      <w:r>
-        <w:rPr>
-          <w:rFonts w:asciiTheme="majorBidi" w:hAnsiTheme="majorBidi" w:cstheme="majorBidi"/>
-        </w:rPr>
-        <w:t>Heinis</w:t>
-      </w:r>
-      <w:proofErr w:type="spellEnd"/>
-      <w:r>
-        <w:rPr>
-          <w:rFonts w:asciiTheme="majorBidi" w:hAnsiTheme="majorBidi" w:cstheme="majorBidi"/>
-        </w:rPr>
-        <w:t xml:space="preserve"> (Imperial College): </w:t>
+        <w:t xml:space="preserve">Raja Appuswamy (Eurecom); Kevin Lebrigand (IPMC); Pascal Barbry (IPMC); Marc Antonini (Universite Nice Sophia Antipolis); Olivier Madderson (Imperial College); Paul Freemont (Imperial College); James McDonald (Imperial College); Thomas Heinis (Imperial College): </w:t>
       </w:r>
       <w:r>
         <w:rPr>
@@ -890,27 +755,15 @@
         </w:rPr>
         <w:t>“</w:t>
       </w:r>
-      <w:proofErr w:type="spellStart"/>
-      <w:r>
-        <w:rPr>
-          <w:rFonts w:asciiTheme="majorBidi" w:hAnsiTheme="majorBidi" w:cstheme="majorBidi"/>
-          <w:b/>
-          <w:bCs/>
-          <w:i/>
-          <w:iCs/>
-        </w:rPr>
-        <w:t>OligoArchive</w:t>
-      </w:r>
-      <w:proofErr w:type="spellEnd"/>
-      <w:r>
-        <w:rPr>
-          <w:rFonts w:asciiTheme="majorBidi" w:hAnsiTheme="majorBidi" w:cstheme="majorBidi"/>
-          <w:b/>
-          <w:bCs/>
-          <w:i/>
-          <w:iCs/>
-        </w:rPr>
-        <w:t>: Using DNA in the DBMS storage hierarchy</w:t>
+      <w:r>
+        <w:rPr>
+          <w:rFonts w:asciiTheme="majorBidi" w:hAnsiTheme="majorBidi" w:cstheme="majorBidi"/>
+          <w:b/>
+          <w:bCs/>
+          <w:i/>
+          <w:iCs/>
+        </w:rPr>
+        <w:t>OligoArchive: Using DNA in the DBMS storage hierarchy</w:t>
       </w:r>
       <w:r>
         <w:rPr>
@@ -947,89 +800,11 @@
           <w:rFonts w:asciiTheme="majorBidi" w:hAnsiTheme="majorBidi" w:cstheme="majorBidi"/>
         </w:rPr>
       </w:pPr>
-      <w:proofErr w:type="spellStart"/>
-      <w:r>
-        <w:rPr>
-          <w:rFonts w:asciiTheme="majorBidi" w:hAnsiTheme="majorBidi" w:cstheme="majorBidi"/>
-        </w:rPr>
-        <w:t>Periklis</w:t>
-      </w:r>
-      <w:proofErr w:type="spellEnd"/>
-      <w:r>
-        <w:rPr>
-          <w:rFonts w:asciiTheme="majorBidi" w:hAnsiTheme="majorBidi" w:cstheme="majorBidi"/>
-        </w:rPr>
-        <w:t xml:space="preserve"> </w:t>
-      </w:r>
-      <w:proofErr w:type="spellStart"/>
-      <w:r>
-        <w:rPr>
-          <w:rFonts w:asciiTheme="majorBidi" w:hAnsiTheme="majorBidi" w:cstheme="majorBidi"/>
-        </w:rPr>
-        <w:t>Chrysogelos</w:t>
-      </w:r>
-      <w:proofErr w:type="spellEnd"/>
-      <w:r>
-        <w:rPr>
-          <w:rFonts w:asciiTheme="majorBidi" w:hAnsiTheme="majorBidi" w:cstheme="majorBidi"/>
-        </w:rPr>
-        <w:t xml:space="preserve"> (EPFL); Panagiotis </w:t>
-      </w:r>
-      <w:proofErr w:type="spellStart"/>
-      <w:r>
-        <w:rPr>
-          <w:rFonts w:asciiTheme="majorBidi" w:hAnsiTheme="majorBidi" w:cstheme="majorBidi"/>
-        </w:rPr>
-        <w:t>Sioulas</w:t>
-      </w:r>
-      <w:proofErr w:type="spellEnd"/>
-      <w:r>
-        <w:rPr>
-          <w:rFonts w:asciiTheme="majorBidi" w:hAnsiTheme="majorBidi" w:cstheme="majorBidi"/>
-        </w:rPr>
-        <w:t xml:space="preserve"> (École </w:t>
-      </w:r>
-      <w:proofErr w:type="spellStart"/>
-      <w:r>
-        <w:rPr>
-          <w:rFonts w:asciiTheme="majorBidi" w:hAnsiTheme="majorBidi" w:cstheme="majorBidi"/>
-        </w:rPr>
-        <w:t>Polytechnique</w:t>
-      </w:r>
-      <w:proofErr w:type="spellEnd"/>
-      <w:r>
-        <w:rPr>
-          <w:rFonts w:asciiTheme="majorBidi" w:hAnsiTheme="majorBidi" w:cstheme="majorBidi"/>
-        </w:rPr>
-        <w:t xml:space="preserve"> </w:t>
-      </w:r>
-      <w:proofErr w:type="spellStart"/>
-      <w:r>
-        <w:rPr>
-          <w:rFonts w:asciiTheme="majorBidi" w:hAnsiTheme="majorBidi" w:cstheme="majorBidi"/>
-        </w:rPr>
-        <w:t>Fédérale</w:t>
-      </w:r>
-      <w:proofErr w:type="spellEnd"/>
-      <w:r>
-        <w:rPr>
-          <w:rFonts w:asciiTheme="majorBidi" w:hAnsiTheme="majorBidi" w:cstheme="majorBidi"/>
-        </w:rPr>
-        <w:t xml:space="preserve"> de Lausanne); Anastasia </w:t>
-      </w:r>
-      <w:proofErr w:type="spellStart"/>
-      <w:r>
-        <w:rPr>
-          <w:rFonts w:asciiTheme="majorBidi" w:hAnsiTheme="majorBidi" w:cstheme="majorBidi"/>
-        </w:rPr>
-        <w:t>Ailamaki</w:t>
-      </w:r>
-      <w:proofErr w:type="spellEnd"/>
-      <w:r>
-        <w:rPr>
-          <w:rFonts w:asciiTheme="majorBidi" w:hAnsiTheme="majorBidi" w:cstheme="majorBidi"/>
-        </w:rPr>
-        <w:t xml:space="preserve"> (EPFL)</w:t>
+      <w:r>
+        <w:rPr>
+          <w:rFonts w:asciiTheme="majorBidi" w:hAnsiTheme="majorBidi" w:cstheme="majorBidi"/>
+        </w:rPr>
+        <w:t>Periklis Chrysogelos (EPFL); Panagiotis Sioulas (École Polytechnique Fédérale de Lausanne); Anastasia Ailamaki (EPFL)</w:t>
       </w:r>
       <w:r>
         <w:rPr>
@@ -1096,49 +871,7 @@
         <w:rPr>
           <w:rFonts w:asciiTheme="majorBidi" w:hAnsiTheme="majorBidi" w:cstheme="majorBidi"/>
         </w:rPr>
-        <w:t>Alberto Lerner (</w:t>
-      </w:r>
-      <w:proofErr w:type="spellStart"/>
-      <w:r>
-        <w:rPr>
-          <w:rFonts w:asciiTheme="majorBidi" w:hAnsiTheme="majorBidi" w:cstheme="majorBidi"/>
-        </w:rPr>
-        <w:t>eXascale</w:t>
-      </w:r>
-      <w:proofErr w:type="spellEnd"/>
-      <w:r>
-        <w:rPr>
-          <w:rFonts w:asciiTheme="majorBidi" w:hAnsiTheme="majorBidi" w:cstheme="majorBidi"/>
-        </w:rPr>
-        <w:t xml:space="preserve"> </w:t>
-      </w:r>
-      <w:proofErr w:type="spellStart"/>
-      <w:r>
-        <w:rPr>
-          <w:rFonts w:asciiTheme="majorBidi" w:hAnsiTheme="majorBidi" w:cstheme="majorBidi"/>
-        </w:rPr>
-        <w:t>Infolab</w:t>
-      </w:r>
-      <w:proofErr w:type="spellEnd"/>
-      <w:r>
-        <w:rPr>
-          <w:rFonts w:asciiTheme="majorBidi" w:hAnsiTheme="majorBidi" w:cstheme="majorBidi"/>
-        </w:rPr>
-        <w:t xml:space="preserve">); Rana Hussein (University of Fribourg); Philippe </w:t>
-      </w:r>
-      <w:proofErr w:type="spellStart"/>
-      <w:r>
-        <w:rPr>
-          <w:rFonts w:asciiTheme="majorBidi" w:hAnsiTheme="majorBidi" w:cstheme="majorBidi"/>
-        </w:rPr>
-        <w:t>Cudre-Mauroux</w:t>
-      </w:r>
-      <w:proofErr w:type="spellEnd"/>
-      <w:r>
-        <w:rPr>
-          <w:rFonts w:asciiTheme="majorBidi" w:hAnsiTheme="majorBidi" w:cstheme="majorBidi"/>
-        </w:rPr>
-        <w:t xml:space="preserve"> (University of Fribourg, Switzerland)</w:t>
+        <w:t>Alberto Lerner (eXascale Infolab); Rana Hussein (University of Fribourg); Philippe Cudre-Mauroux (University of Fribourg, Switzerland)</w:t>
       </w:r>
       <w:r>
         <w:rPr>
@@ -1207,105 +940,7 @@
         <w:rPr>
           <w:rFonts w:asciiTheme="majorBidi" w:hAnsiTheme="majorBidi" w:cstheme="majorBidi"/>
         </w:rPr>
-        <w:t xml:space="preserve">Gustavo Alonso (ETHZ); Carsten Binnig (TU Darmstadt); </w:t>
-      </w:r>
-      <w:proofErr w:type="spellStart"/>
-      <w:r>
-        <w:rPr>
-          <w:rFonts w:asciiTheme="majorBidi" w:hAnsiTheme="majorBidi" w:cstheme="majorBidi"/>
-        </w:rPr>
-        <w:t>Ippokratis</w:t>
-      </w:r>
-      <w:proofErr w:type="spellEnd"/>
-      <w:r>
-        <w:rPr>
-          <w:rFonts w:asciiTheme="majorBidi" w:hAnsiTheme="majorBidi" w:cstheme="majorBidi"/>
-        </w:rPr>
-        <w:t xml:space="preserve"> </w:t>
-      </w:r>
-      <w:proofErr w:type="spellStart"/>
-      <w:r>
-        <w:rPr>
-          <w:rFonts w:asciiTheme="majorBidi" w:hAnsiTheme="majorBidi" w:cstheme="majorBidi"/>
-        </w:rPr>
-        <w:t>Pandis</w:t>
-      </w:r>
-      <w:proofErr w:type="spellEnd"/>
-      <w:r>
-        <w:rPr>
-          <w:rFonts w:asciiTheme="majorBidi" w:hAnsiTheme="majorBidi" w:cstheme="majorBidi"/>
-        </w:rPr>
-        <w:t xml:space="preserve"> (Amazon Web Services); Kenneth Salem (University of Waterloo); Jan </w:t>
-      </w:r>
-      <w:proofErr w:type="spellStart"/>
-      <w:r>
-        <w:rPr>
-          <w:rFonts w:asciiTheme="majorBidi" w:hAnsiTheme="majorBidi" w:cstheme="majorBidi"/>
-        </w:rPr>
-        <w:t>Skrzypczak</w:t>
-      </w:r>
-      <w:proofErr w:type="spellEnd"/>
-      <w:r>
-        <w:rPr>
-          <w:rFonts w:asciiTheme="majorBidi" w:hAnsiTheme="majorBidi" w:cstheme="majorBidi"/>
-        </w:rPr>
-        <w:t xml:space="preserve"> (</w:t>
-      </w:r>
-      <w:proofErr w:type="spellStart"/>
-      <w:r>
-        <w:rPr>
-          <w:rFonts w:asciiTheme="majorBidi" w:hAnsiTheme="majorBidi" w:cstheme="majorBidi"/>
-        </w:rPr>
-        <w:t>Zuse</w:t>
-      </w:r>
-      <w:proofErr w:type="spellEnd"/>
-      <w:r>
-        <w:rPr>
-          <w:rFonts w:asciiTheme="majorBidi" w:hAnsiTheme="majorBidi" w:cstheme="majorBidi"/>
-        </w:rPr>
-        <w:t xml:space="preserve"> </w:t>
-      </w:r>
-      <w:proofErr w:type="spellStart"/>
-      <w:r>
-        <w:rPr>
-          <w:rFonts w:asciiTheme="majorBidi" w:hAnsiTheme="majorBidi" w:cstheme="majorBidi"/>
-        </w:rPr>
-        <w:t>Institue</w:t>
-      </w:r>
-      <w:proofErr w:type="spellEnd"/>
-      <w:r>
-        <w:rPr>
-          <w:rFonts w:asciiTheme="majorBidi" w:hAnsiTheme="majorBidi" w:cstheme="majorBidi"/>
-        </w:rPr>
-        <w:t xml:space="preserve">, Berlin); Ryan Stutsman (University of Utah); Lasse </w:t>
-      </w:r>
-      <w:proofErr w:type="spellStart"/>
-      <w:r>
-        <w:rPr>
-          <w:rFonts w:asciiTheme="majorBidi" w:hAnsiTheme="majorBidi" w:cstheme="majorBidi"/>
-        </w:rPr>
-        <w:t>Thostrup</w:t>
-      </w:r>
-      <w:proofErr w:type="spellEnd"/>
-      <w:r>
-        <w:rPr>
-          <w:rFonts w:asciiTheme="majorBidi" w:hAnsiTheme="majorBidi" w:cstheme="majorBidi"/>
-        </w:rPr>
-        <w:t xml:space="preserve"> (TU Darmstadt); </w:t>
-      </w:r>
-      <w:proofErr w:type="spellStart"/>
-      <w:r>
-        <w:rPr>
-          <w:rFonts w:asciiTheme="majorBidi" w:hAnsiTheme="majorBidi" w:cstheme="majorBidi"/>
-        </w:rPr>
-        <w:t>Tianzheng</w:t>
-      </w:r>
-      <w:proofErr w:type="spellEnd"/>
-      <w:r>
-        <w:rPr>
-          <w:rFonts w:asciiTheme="majorBidi" w:hAnsiTheme="majorBidi" w:cstheme="majorBidi"/>
-        </w:rPr>
-        <w:t xml:space="preserve"> Wang (Simon Fraser University); Zeke Wang (ETH Zurich); Tobias Ziegler (TU Darmstadt): </w:t>
+        <w:t xml:space="preserve">Gustavo Alonso (ETHZ); Carsten Binnig (TU Darmstadt); Ippokratis Pandis (Amazon Web Services); Kenneth Salem (University of Waterloo); Jan Skrzypczak (Zuse Institue, Berlin); Ryan Stutsman (University of Utah); Lasse Thostrup (TU Darmstadt); Tianzheng Wang (Simon Fraser University); Zeke Wang (ETH Zurich); Tobias Ziegler (TU Darmstadt): </w:t>
       </w:r>
       <w:r>
         <w:rPr>
@@ -1397,30 +1032,14 @@
           <w:rFonts w:asciiTheme="majorBidi" w:hAnsiTheme="majorBidi" w:cstheme="majorBidi"/>
           <w:u w:val="single"/>
         </w:rPr>
-        <w:t xml:space="preserve"> </w:t>
-      </w:r>
-      <w:proofErr w:type="gramStart"/>
-      <w:r>
-        <w:rPr>
-          <w:rFonts w:asciiTheme="majorBidi" w:hAnsiTheme="majorBidi" w:cstheme="majorBidi"/>
-          <w:u w:val="single"/>
-        </w:rPr>
-        <w:t xml:space="preserve">PM </w:t>
-      </w:r>
-      <w:r>
-        <w:rPr>
-          <w:rFonts w:asciiTheme="majorBidi" w:hAnsiTheme="majorBidi" w:cstheme="majorBidi"/>
-          <w:u w:val="single"/>
-        </w:rPr>
-        <w:t xml:space="preserve"> LUNCH</w:t>
-      </w:r>
-      <w:proofErr w:type="gramEnd"/>
-      <w:r>
-        <w:rPr>
-          <w:rFonts w:asciiTheme="majorBidi" w:hAnsiTheme="majorBidi" w:cstheme="majorBidi"/>
-          <w:u w:val="single"/>
-        </w:rPr>
-        <w:t xml:space="preserve"> </w:t>
+        <w:t xml:space="preserve"> PM </w:t>
+      </w:r>
+      <w:r>
+        <w:rPr>
+          <w:rFonts w:asciiTheme="majorBidi" w:hAnsiTheme="majorBidi" w:cstheme="majorBidi"/>
+          <w:u w:val="single"/>
+        </w:rPr>
+        <w:t xml:space="preserve"> LUNCH </w:t>
       </w:r>
       <w:r>
         <w:rPr>
@@ -1604,98 +1223,14 @@
         <w:rPr>
           <w:rFonts w:asciiTheme="majorBidi" w:hAnsiTheme="majorBidi" w:cstheme="majorBidi"/>
         </w:rPr>
-        <w:t xml:space="preserve">Joseph M </w:t>
-      </w:r>
-      <w:proofErr w:type="spellStart"/>
-      <w:r>
-        <w:rPr>
-          <w:rFonts w:asciiTheme="majorBidi" w:hAnsiTheme="majorBidi" w:cstheme="majorBidi"/>
-        </w:rPr>
-        <w:t>Hellerstein</w:t>
-      </w:r>
-      <w:proofErr w:type="spellEnd"/>
-      <w:r>
-        <w:rPr>
-          <w:rFonts w:asciiTheme="majorBidi" w:hAnsiTheme="majorBidi" w:cstheme="majorBidi"/>
-        </w:rPr>
-        <w:t xml:space="preserve"> (UC Berkeley); Jose </w:t>
-      </w:r>
-      <w:proofErr w:type="spellStart"/>
-      <w:r>
-        <w:rPr>
-          <w:rFonts w:asciiTheme="majorBidi" w:hAnsiTheme="majorBidi" w:cstheme="majorBidi"/>
-        </w:rPr>
-        <w:t>Faleiro</w:t>
-      </w:r>
-      <w:proofErr w:type="spellEnd"/>
-      <w:r>
-        <w:rPr>
-          <w:rFonts w:asciiTheme="majorBidi" w:hAnsiTheme="majorBidi" w:cstheme="majorBidi"/>
-        </w:rPr>
-        <w:t xml:space="preserve"> (UC Berkeley); Joseph Gonzalez (UC Berkeley); Johann </w:t>
-      </w:r>
-      <w:proofErr w:type="spellStart"/>
-      <w:r>
-        <w:rPr>
-          <w:rFonts w:asciiTheme="majorBidi" w:hAnsiTheme="majorBidi" w:cstheme="majorBidi"/>
-        </w:rPr>
-        <w:t>Schleier</w:t>
-      </w:r>
-      <w:proofErr w:type="spellEnd"/>
-      <w:r>
-        <w:rPr>
-          <w:rFonts w:asciiTheme="majorBidi" w:hAnsiTheme="majorBidi" w:cstheme="majorBidi"/>
-        </w:rPr>
-        <w:t xml:space="preserve">-Smith (UC Berkeley); </w:t>
-      </w:r>
-      <w:proofErr w:type="spellStart"/>
-      <w:r>
-        <w:rPr>
-          <w:rFonts w:asciiTheme="majorBidi" w:hAnsiTheme="majorBidi" w:cstheme="majorBidi"/>
-        </w:rPr>
-        <w:t>Vikram</w:t>
-      </w:r>
-      <w:proofErr w:type="spellEnd"/>
-      <w:r>
-        <w:rPr>
-          <w:rFonts w:asciiTheme="majorBidi" w:hAnsiTheme="majorBidi" w:cstheme="majorBidi"/>
-        </w:rPr>
-        <w:t xml:space="preserve"> </w:t>
-      </w:r>
-      <w:proofErr w:type="spellStart"/>
-      <w:r>
-        <w:rPr>
-          <w:rFonts w:asciiTheme="majorBidi" w:hAnsiTheme="majorBidi" w:cstheme="majorBidi"/>
-        </w:rPr>
-        <w:t>Sreekanti</w:t>
-      </w:r>
-      <w:proofErr w:type="spellEnd"/>
-      <w:r>
-        <w:rPr>
-          <w:rFonts w:asciiTheme="majorBidi" w:hAnsiTheme="majorBidi" w:cstheme="majorBidi"/>
-        </w:rPr>
-        <w:t xml:space="preserve"> (UC Berkeley); </w:t>
+        <w:t xml:space="preserve">Joseph M Hellerstein (UC Berkeley); Jose Faleiro (UC Berkeley); Joseph Gonzalez (UC Berkeley); Johann Schleier-Smith (UC Berkeley); Vikram Sreekanti (UC Berkeley); </w:t>
       </w:r>
       <w:r>
         <w:rPr>
           <w:rFonts w:asciiTheme="majorBidi" w:hAnsiTheme="majorBidi" w:cstheme="majorBidi"/>
         </w:rPr>
         <w:lastRenderedPageBreak/>
-        <w:t xml:space="preserve">Alexey </w:t>
-      </w:r>
-      <w:proofErr w:type="spellStart"/>
-      <w:r>
-        <w:rPr>
-          <w:rFonts w:asciiTheme="majorBidi" w:hAnsiTheme="majorBidi" w:cstheme="majorBidi"/>
-        </w:rPr>
-        <w:t>Tumanov</w:t>
-      </w:r>
-      <w:proofErr w:type="spellEnd"/>
-      <w:r>
-        <w:rPr>
-          <w:rFonts w:asciiTheme="majorBidi" w:hAnsiTheme="majorBidi" w:cstheme="majorBidi"/>
-        </w:rPr>
-        <w:t xml:space="preserve"> (UC Berkeley); Chenggang Wu (UC Berkeley): </w:t>
+        <w:t xml:space="preserve">Alexey Tumanov (UC Berkeley); Chenggang Wu (UC Berkeley): </w:t>
       </w:r>
       <w:r>
         <w:rPr>
@@ -1739,105 +1274,7 @@
         <w:rPr>
           <w:rFonts w:asciiTheme="majorBidi" w:hAnsiTheme="majorBidi" w:cstheme="majorBidi"/>
         </w:rPr>
-        <w:t xml:space="preserve">Johannes </w:t>
-      </w:r>
-      <w:proofErr w:type="spellStart"/>
-      <w:r>
-        <w:rPr>
-          <w:rFonts w:asciiTheme="majorBidi" w:hAnsiTheme="majorBidi" w:cstheme="majorBidi"/>
-        </w:rPr>
-        <w:t>Gehrke</w:t>
-      </w:r>
-      <w:proofErr w:type="spellEnd"/>
-      <w:r>
-        <w:rPr>
-          <w:rFonts w:asciiTheme="majorBidi" w:hAnsiTheme="majorBidi" w:cstheme="majorBidi"/>
-        </w:rPr>
-        <w:t xml:space="preserve"> (Microsoft); Lindsay Allen (Microsoft); Panagiotis Antonopoulos (Microsoft); Arvind </w:t>
-      </w:r>
-      <w:proofErr w:type="spellStart"/>
-      <w:r>
-        <w:rPr>
-          <w:rFonts w:asciiTheme="majorBidi" w:hAnsiTheme="majorBidi" w:cstheme="majorBidi"/>
-        </w:rPr>
-        <w:t>Arasu</w:t>
-      </w:r>
-      <w:proofErr w:type="spellEnd"/>
-      <w:r>
-        <w:rPr>
-          <w:rFonts w:asciiTheme="majorBidi" w:hAnsiTheme="majorBidi" w:cstheme="majorBidi"/>
-        </w:rPr>
-        <w:t xml:space="preserve"> (Microsoft); Joachim Hammer (Microsoft); James Hunter (Microsoft Research); Raghav Kaushik (Microsoft); Donald </w:t>
-      </w:r>
-      <w:proofErr w:type="spellStart"/>
-      <w:r>
-        <w:rPr>
-          <w:rFonts w:asciiTheme="majorBidi" w:hAnsiTheme="majorBidi" w:cstheme="majorBidi"/>
-        </w:rPr>
-        <w:t>Kossmann</w:t>
-      </w:r>
-      <w:proofErr w:type="spellEnd"/>
-      <w:r>
-        <w:rPr>
-          <w:rFonts w:asciiTheme="majorBidi" w:hAnsiTheme="majorBidi" w:cstheme="majorBidi"/>
-        </w:rPr>
-        <w:t xml:space="preserve"> (Microsoft Research); Ravi Ramamurthy (MICROSOFT); Srinath </w:t>
-      </w:r>
-      <w:proofErr w:type="spellStart"/>
-      <w:r>
-        <w:rPr>
-          <w:rFonts w:asciiTheme="majorBidi" w:hAnsiTheme="majorBidi" w:cstheme="majorBidi"/>
-        </w:rPr>
-        <w:t>Setty</w:t>
-      </w:r>
-      <w:proofErr w:type="spellEnd"/>
-      <w:r>
-        <w:rPr>
-          <w:rFonts w:asciiTheme="majorBidi" w:hAnsiTheme="majorBidi" w:cstheme="majorBidi"/>
-        </w:rPr>
-        <w:t xml:space="preserve"> (Microsoft); Jakub </w:t>
-      </w:r>
-      <w:proofErr w:type="spellStart"/>
-      <w:r>
-        <w:rPr>
-          <w:rFonts w:asciiTheme="majorBidi" w:hAnsiTheme="majorBidi" w:cstheme="majorBidi"/>
-        </w:rPr>
-        <w:t>Szymaszek</w:t>
-      </w:r>
-      <w:proofErr w:type="spellEnd"/>
-      <w:r>
-        <w:rPr>
-          <w:rFonts w:asciiTheme="majorBidi" w:hAnsiTheme="majorBidi" w:cstheme="majorBidi"/>
-        </w:rPr>
-        <w:t xml:space="preserve"> (Microsoft); Alexander van </w:t>
-      </w:r>
-      <w:proofErr w:type="spellStart"/>
-      <w:r>
-        <w:rPr>
-          <w:rFonts w:asciiTheme="majorBidi" w:hAnsiTheme="majorBidi" w:cstheme="majorBidi"/>
-        </w:rPr>
-        <w:t>Renen</w:t>
-      </w:r>
-      <w:proofErr w:type="spellEnd"/>
-      <w:r>
-        <w:rPr>
-          <w:rFonts w:asciiTheme="majorBidi" w:hAnsiTheme="majorBidi" w:cstheme="majorBidi"/>
-        </w:rPr>
-        <w:t xml:space="preserve"> (Technical University of Munich); Jonathan Lee (Microsoft Research); </w:t>
-      </w:r>
-      <w:proofErr w:type="spellStart"/>
-      <w:r>
-        <w:rPr>
-          <w:rFonts w:asciiTheme="majorBidi" w:hAnsiTheme="majorBidi" w:cstheme="majorBidi"/>
-        </w:rPr>
-        <w:t>Ramarathnam</w:t>
-      </w:r>
-      <w:proofErr w:type="spellEnd"/>
-      <w:r>
-        <w:rPr>
-          <w:rFonts w:asciiTheme="majorBidi" w:hAnsiTheme="majorBidi" w:cstheme="majorBidi"/>
-        </w:rPr>
-        <w:t xml:space="preserve"> Venkatesan (Microsoft): </w:t>
+        <w:t xml:space="preserve">Johannes Gehrke (Microsoft); Lindsay Allen (Microsoft); Panagiotis Antonopoulos (Microsoft); Arvind Arasu (Microsoft); Joachim Hammer (Microsoft); James Hunter (Microsoft Research); Raghav Kaushik (Microsoft); Donald Kossmann (Microsoft Research); Ravi Ramamurthy (MICROSOFT); Srinath Setty (Microsoft); Jakub Szymaszek (Microsoft); Alexander van Renen (Technical University of Munich); Jonathan Lee (Microsoft Research); Ramarathnam Venkatesan (Microsoft): </w:t>
       </w:r>
       <w:r>
         <w:rPr>
@@ -1901,75 +1338,11 @@
           <w:color w:val="000000"/>
         </w:rPr>
       </w:pPr>
-      <w:proofErr w:type="spellStart"/>
-      <w:r>
-        <w:rPr>
-          <w:rFonts w:asciiTheme="majorBidi" w:hAnsiTheme="majorBidi" w:cstheme="majorBidi"/>
-        </w:rPr>
-        <w:t>Ios</w:t>
-      </w:r>
-      <w:proofErr w:type="spellEnd"/>
-      <w:r>
-        <w:rPr>
-          <w:rFonts w:asciiTheme="majorBidi" w:hAnsiTheme="majorBidi" w:cstheme="majorBidi"/>
-        </w:rPr>
-        <w:t xml:space="preserve"> </w:t>
-      </w:r>
-      <w:proofErr w:type="spellStart"/>
-      <w:r>
-        <w:rPr>
-          <w:rFonts w:asciiTheme="majorBidi" w:hAnsiTheme="majorBidi" w:cstheme="majorBidi"/>
-        </w:rPr>
-        <w:t>Kotsogiannis</w:t>
-      </w:r>
-      <w:proofErr w:type="spellEnd"/>
-      <w:r>
-        <w:rPr>
-          <w:rFonts w:asciiTheme="majorBidi" w:hAnsiTheme="majorBidi" w:cstheme="majorBidi"/>
-        </w:rPr>
-        <w:t xml:space="preserve"> (Duke University); </w:t>
-      </w:r>
-      <w:proofErr w:type="spellStart"/>
-      <w:r>
-        <w:rPr>
-          <w:rFonts w:asciiTheme="majorBidi" w:hAnsiTheme="majorBidi" w:cstheme="majorBidi"/>
-        </w:rPr>
-        <w:t>Yuchao</w:t>
-      </w:r>
-      <w:proofErr w:type="spellEnd"/>
-      <w:r>
-        <w:rPr>
-          <w:rFonts w:asciiTheme="majorBidi" w:hAnsiTheme="majorBidi" w:cstheme="majorBidi"/>
-        </w:rPr>
-        <w:t xml:space="preserve"> Tao (Duke University); Ashwin </w:t>
-      </w:r>
-      <w:proofErr w:type="spellStart"/>
-      <w:r>
-        <w:rPr>
-          <w:rFonts w:asciiTheme="majorBidi" w:hAnsiTheme="majorBidi" w:cstheme="majorBidi"/>
-        </w:rPr>
-        <w:t>Machanavajjhala</w:t>
-      </w:r>
-      <w:proofErr w:type="spellEnd"/>
-      <w:r>
-        <w:rPr>
-          <w:rFonts w:asciiTheme="majorBidi" w:hAnsiTheme="majorBidi" w:cstheme="majorBidi"/>
-        </w:rPr>
-        <w:t xml:space="preserve"> (Duke); Gerome </w:t>
-      </w:r>
-      <w:proofErr w:type="spellStart"/>
-      <w:r>
-        <w:rPr>
-          <w:rFonts w:asciiTheme="majorBidi" w:hAnsiTheme="majorBidi" w:cstheme="majorBidi"/>
-        </w:rPr>
-        <w:t>Miklau</w:t>
-      </w:r>
-      <w:proofErr w:type="spellEnd"/>
-      <w:r>
-        <w:rPr>
-          <w:rFonts w:asciiTheme="majorBidi" w:hAnsiTheme="majorBidi" w:cstheme="majorBidi"/>
-        </w:rPr>
-        <w:t xml:space="preserve"> (University of Massachusetts Amherst); Michael Hay (Colgate University): “</w:t>
+      <w:r>
+        <w:rPr>
+          <w:rFonts w:asciiTheme="majorBidi" w:hAnsiTheme="majorBidi" w:cstheme="majorBidi"/>
+        </w:rPr>
+        <w:t>Ios Kotsogiannis (Duke University); Yuchao Tao (Duke University); Ashwin Machanavajjhala (Duke); Gerome Miklau (University of Massachusetts Amherst); Michael Hay (Colgate University): “</w:t>
       </w:r>
       <w:r>
         <w:rPr>
@@ -1999,39 +1372,7 @@
           <w:rFonts w:asciiTheme="majorBidi" w:eastAsia="Times New Roman" w:hAnsiTheme="majorBidi" w:cstheme="majorBidi"/>
           <w:color w:val="000000"/>
         </w:rPr>
-        <w:t xml:space="preserve">Rajesh </w:t>
-      </w:r>
-      <w:proofErr w:type="spellStart"/>
-      <w:r>
-        <w:rPr>
-          <w:rFonts w:asciiTheme="majorBidi" w:eastAsia="Times New Roman" w:hAnsiTheme="majorBidi" w:cstheme="majorBidi"/>
-          <w:color w:val="000000"/>
-        </w:rPr>
-        <w:t>Bordawekar</w:t>
-      </w:r>
-      <w:proofErr w:type="spellEnd"/>
-      <w:r>
-        <w:rPr>
-          <w:rFonts w:asciiTheme="majorBidi" w:eastAsia="Times New Roman" w:hAnsiTheme="majorBidi" w:cstheme="majorBidi"/>
-          <w:color w:val="000000"/>
-        </w:rPr>
-        <w:t xml:space="preserve"> (IBM T. J. Watson Research Center); Oded </w:t>
-      </w:r>
-      <w:proofErr w:type="spellStart"/>
-      <w:r>
-        <w:rPr>
-          <w:rFonts w:asciiTheme="majorBidi" w:eastAsia="Times New Roman" w:hAnsiTheme="majorBidi" w:cstheme="majorBidi"/>
-          <w:color w:val="000000"/>
-        </w:rPr>
-        <w:t>Shmueli</w:t>
-      </w:r>
-      <w:proofErr w:type="spellEnd"/>
-      <w:r>
-        <w:rPr>
-          <w:rFonts w:asciiTheme="majorBidi" w:eastAsia="Times New Roman" w:hAnsiTheme="majorBidi" w:cstheme="majorBidi"/>
-          <w:color w:val="000000"/>
-        </w:rPr>
-        <w:t xml:space="preserve"> (Computer Science Department, Technion): “</w:t>
+        <w:t>Rajesh Bordawekar (IBM T. J. Watson Research Center); Oded Shmueli (Computer Science Department, Technion): “</w:t>
       </w:r>
       <w:r>
         <w:rPr>
@@ -2181,21 +1522,12 @@
         </w:rPr>
         <w:t xml:space="preserve">0 </w:t>
       </w:r>
-      <w:proofErr w:type="gramStart"/>
-      <w:r>
-        <w:rPr>
-          <w:rFonts w:asciiTheme="majorBidi" w:hAnsiTheme="majorBidi" w:cstheme="majorBidi"/>
-          <w:u w:val="single"/>
-        </w:rPr>
-        <w:t>PM  –</w:t>
-      </w:r>
-      <w:proofErr w:type="gramEnd"/>
-      <w:r>
-        <w:rPr>
-          <w:rFonts w:asciiTheme="majorBidi" w:hAnsiTheme="majorBidi" w:cstheme="majorBidi"/>
-          <w:u w:val="single"/>
-        </w:rPr>
-        <w:t xml:space="preserve"> </w:t>
+      <w:r>
+        <w:rPr>
+          <w:rFonts w:asciiTheme="majorBidi" w:hAnsiTheme="majorBidi" w:cstheme="majorBidi"/>
+          <w:u w:val="single"/>
+        </w:rPr>
+        <w:t xml:space="preserve">PM  – </w:t>
       </w:r>
       <w:r>
         <w:rPr>
@@ -2299,49 +1631,7 @@
         <w:rPr>
           <w:rFonts w:asciiTheme="majorBidi" w:hAnsiTheme="majorBidi" w:cstheme="majorBidi"/>
         </w:rPr>
-        <w:t xml:space="preserve">Holger </w:t>
-      </w:r>
-      <w:proofErr w:type="spellStart"/>
-      <w:r>
-        <w:rPr>
-          <w:rFonts w:asciiTheme="majorBidi" w:hAnsiTheme="majorBidi" w:cstheme="majorBidi"/>
-        </w:rPr>
-        <w:t>Pirk</w:t>
-      </w:r>
-      <w:proofErr w:type="spellEnd"/>
-      <w:r>
-        <w:rPr>
-          <w:rFonts w:asciiTheme="majorBidi" w:hAnsiTheme="majorBidi" w:cstheme="majorBidi"/>
-        </w:rPr>
-        <w:t xml:space="preserve"> (Imperial College London); Jana </w:t>
-      </w:r>
-      <w:proofErr w:type="spellStart"/>
-      <w:r>
-        <w:rPr>
-          <w:rFonts w:asciiTheme="majorBidi" w:hAnsiTheme="majorBidi" w:cstheme="majorBidi"/>
-        </w:rPr>
-        <w:t>Giceva</w:t>
-      </w:r>
-      <w:proofErr w:type="spellEnd"/>
-      <w:r>
-        <w:rPr>
-          <w:rFonts w:asciiTheme="majorBidi" w:hAnsiTheme="majorBidi" w:cstheme="majorBidi"/>
-        </w:rPr>
-        <w:t xml:space="preserve"> (Imperial College London); Peter </w:t>
-      </w:r>
-      <w:proofErr w:type="spellStart"/>
-      <w:r>
-        <w:rPr>
-          <w:rFonts w:asciiTheme="majorBidi" w:hAnsiTheme="majorBidi" w:cstheme="majorBidi"/>
-        </w:rPr>
-        <w:t>Pietzuch</w:t>
-      </w:r>
-      <w:proofErr w:type="spellEnd"/>
-      <w:r>
-        <w:rPr>
-          <w:rFonts w:asciiTheme="majorBidi" w:hAnsiTheme="majorBidi" w:cstheme="majorBidi"/>
-        </w:rPr>
-        <w:t xml:space="preserve"> (Imperial College London)</w:t>
+        <w:t>Holger Pirk (Imperial College London); Jana Giceva (Imperial College London); Peter Pietzuch (Imperial College London)</w:t>
       </w:r>
       <w:r>
         <w:rPr>
@@ -2475,49 +1765,7 @@
         <w:rPr>
           <w:rFonts w:asciiTheme="majorBidi" w:hAnsiTheme="majorBidi" w:cstheme="majorBidi"/>
         </w:rPr>
-        <w:t xml:space="preserve">Sandeep Tata ("Google, USA"); Vlad </w:t>
-      </w:r>
-      <w:proofErr w:type="spellStart"/>
-      <w:r>
-        <w:rPr>
-          <w:rFonts w:asciiTheme="majorBidi" w:hAnsiTheme="majorBidi" w:cstheme="majorBidi"/>
-        </w:rPr>
-        <w:t>Panait</w:t>
-      </w:r>
-      <w:proofErr w:type="spellEnd"/>
-      <w:r>
-        <w:rPr>
-          <w:rFonts w:asciiTheme="majorBidi" w:hAnsiTheme="majorBidi" w:cstheme="majorBidi"/>
-        </w:rPr>
-        <w:t xml:space="preserve"> (Google); </w:t>
-      </w:r>
-      <w:proofErr w:type="spellStart"/>
-      <w:r>
-        <w:rPr>
-          <w:rFonts w:asciiTheme="majorBidi" w:hAnsiTheme="majorBidi" w:cstheme="majorBidi"/>
-        </w:rPr>
-        <w:t>Suming</w:t>
-      </w:r>
-      <w:proofErr w:type="spellEnd"/>
-      <w:r>
-        <w:rPr>
-          <w:rFonts w:asciiTheme="majorBidi" w:hAnsiTheme="majorBidi" w:cstheme="majorBidi"/>
-        </w:rPr>
-        <w:t xml:space="preserve"> Chen (Google); Mike </w:t>
-      </w:r>
-      <w:proofErr w:type="spellStart"/>
-      <w:r>
-        <w:rPr>
-          <w:rFonts w:asciiTheme="majorBidi" w:hAnsiTheme="majorBidi" w:cstheme="majorBidi"/>
-        </w:rPr>
-        <w:t>Colagrosso</w:t>
-      </w:r>
-      <w:proofErr w:type="spellEnd"/>
-      <w:r>
-        <w:rPr>
-          <w:rFonts w:asciiTheme="majorBidi" w:hAnsiTheme="majorBidi" w:cstheme="majorBidi"/>
-        </w:rPr>
-        <w:t xml:space="preserve"> (Google)</w:t>
+        <w:t>Sandeep Tata ("Google, USA"); Vlad Panait (Google); Suming Chen (Google); Mike Colagrosso (Google)</w:t>
       </w:r>
       <w:r>
         <w:rPr>
@@ -2535,27 +1783,15 @@
         </w:rPr>
         <w:t>“</w:t>
       </w:r>
-      <w:proofErr w:type="spellStart"/>
-      <w:r>
-        <w:rPr>
-          <w:rFonts w:asciiTheme="majorBidi" w:hAnsiTheme="majorBidi" w:cstheme="majorBidi"/>
-          <w:b/>
-          <w:bCs/>
-          <w:i/>
-          <w:iCs/>
-        </w:rPr>
-        <w:t>ItemSuggest</w:t>
-      </w:r>
-      <w:proofErr w:type="spellEnd"/>
-      <w:r>
-        <w:rPr>
-          <w:rFonts w:asciiTheme="majorBidi" w:hAnsiTheme="majorBidi" w:cstheme="majorBidi"/>
-          <w:b/>
-          <w:bCs/>
-          <w:i/>
-          <w:iCs/>
-        </w:rPr>
-        <w:t>: A Data Management Platform for Machine Learned Ranking Services</w:t>
+      <w:r>
+        <w:rPr>
+          <w:rFonts w:asciiTheme="majorBidi" w:hAnsiTheme="majorBidi" w:cstheme="majorBidi"/>
+          <w:b/>
+          <w:bCs/>
+          <w:i/>
+          <w:iCs/>
+        </w:rPr>
+        <w:t>ItemSuggest: A Data Management Platform for Machine Learned Ranking Services</w:t>
       </w:r>
       <w:r>
         <w:rPr>
@@ -2600,105 +1836,27 @@
         <w:rPr>
           <w:rFonts w:asciiTheme="majorBidi" w:hAnsiTheme="majorBidi" w:cstheme="majorBidi"/>
         </w:rPr>
-        <w:t xml:space="preserve">Stratos </w:t>
-      </w:r>
-      <w:proofErr w:type="spellStart"/>
-      <w:r>
-        <w:rPr>
-          <w:rFonts w:asciiTheme="majorBidi" w:hAnsiTheme="majorBidi" w:cstheme="majorBidi"/>
-        </w:rPr>
-        <w:t>Idreos</w:t>
-      </w:r>
-      <w:proofErr w:type="spellEnd"/>
-      <w:r>
-        <w:rPr>
-          <w:rFonts w:asciiTheme="majorBidi" w:hAnsiTheme="majorBidi" w:cstheme="majorBidi"/>
-        </w:rPr>
+        <w:t xml:space="preserve">Stratos Idreos </w:t>
+      </w:r>
+      <w:r>
+        <w:rPr>
+          <w:rFonts w:asciiTheme="majorBidi" w:hAnsiTheme="majorBidi" w:cstheme="majorBidi"/>
+          <w:color w:val="000000"/>
+        </w:rPr>
+        <w:t>Stratos Idreos (Harvard University); Niv Dayan (Harvard University); Wilson Qin (Harvard University); Mali Akmanalp (Harvard University); Sophie Hilgard (Harvard University); Andrew Ross (Harvard University); James Lennon (Harvard University); Varun Jain (Harvard University); Harshita Gupta (Harvard University); David Li (Harvard University); Zichen Zhu (Harvard University)</w:t>
+      </w:r>
+      <w:r>
+        <w:rPr>
+          <w:rFonts w:asciiTheme="majorBidi" w:hAnsiTheme="majorBidi" w:cstheme="majorBidi"/>
+        </w:rPr>
+        <w:t>:</w:t>
+      </w:r>
+      <w:r>
         <w:t xml:space="preserve"> </w:t>
       </w:r>
       <w:r>
         <w:rPr>
           <w:rFonts w:asciiTheme="majorBidi" w:hAnsiTheme="majorBidi" w:cstheme="majorBidi"/>
-          <w:color w:val="000000"/>
-        </w:rPr>
-        <w:t xml:space="preserve">Stratos </w:t>
-      </w:r>
-      <w:proofErr w:type="spellStart"/>
-      <w:r>
-        <w:rPr>
-          <w:rFonts w:asciiTheme="majorBidi" w:hAnsiTheme="majorBidi" w:cstheme="majorBidi"/>
-          <w:color w:val="000000"/>
-        </w:rPr>
-        <w:t>Idreos</w:t>
-      </w:r>
-      <w:proofErr w:type="spellEnd"/>
-      <w:r>
-        <w:rPr>
-          <w:rFonts w:asciiTheme="majorBidi" w:hAnsiTheme="majorBidi" w:cstheme="majorBidi"/>
-          <w:color w:val="000000"/>
-        </w:rPr>
-        <w:t xml:space="preserve"> (Harvard University); </w:t>
-      </w:r>
-      <w:proofErr w:type="spellStart"/>
-      <w:r>
-        <w:rPr>
-          <w:rFonts w:asciiTheme="majorBidi" w:hAnsiTheme="majorBidi" w:cstheme="majorBidi"/>
-          <w:color w:val="000000"/>
-        </w:rPr>
-        <w:t>Niv</w:t>
-      </w:r>
-      <w:proofErr w:type="spellEnd"/>
-      <w:r>
-        <w:rPr>
-          <w:rFonts w:asciiTheme="majorBidi" w:hAnsiTheme="majorBidi" w:cstheme="majorBidi"/>
-          <w:color w:val="000000"/>
-        </w:rPr>
-        <w:t xml:space="preserve"> Dayan (Harvard University); Wilson Qin (Harvard University); Mali </w:t>
-      </w:r>
-      <w:proofErr w:type="spellStart"/>
-      <w:r>
-        <w:rPr>
-          <w:rFonts w:asciiTheme="majorBidi" w:hAnsiTheme="majorBidi" w:cstheme="majorBidi"/>
-          <w:color w:val="000000"/>
-        </w:rPr>
-        <w:t>Akmanalp</w:t>
-      </w:r>
-      <w:proofErr w:type="spellEnd"/>
-      <w:r>
-        <w:rPr>
-          <w:rFonts w:asciiTheme="majorBidi" w:hAnsiTheme="majorBidi" w:cstheme="majorBidi"/>
-          <w:color w:val="000000"/>
-        </w:rPr>
-        <w:t xml:space="preserve"> (Harvard University); Sophie Hilgard (Harvard University); Andrew Ross (Harvard University); James Lennon (Harvard University); Varun Jain (Harvard University); Harshita Gupta (Harvard University); David Li (Harvard University); </w:t>
-      </w:r>
-      <w:proofErr w:type="spellStart"/>
-      <w:r>
-        <w:rPr>
-          <w:rFonts w:asciiTheme="majorBidi" w:hAnsiTheme="majorBidi" w:cstheme="majorBidi"/>
-          <w:color w:val="000000"/>
-        </w:rPr>
-        <w:t>Zichen</w:t>
-      </w:r>
-      <w:proofErr w:type="spellEnd"/>
-      <w:r>
-        <w:rPr>
-          <w:rFonts w:asciiTheme="majorBidi" w:hAnsiTheme="majorBidi" w:cstheme="majorBidi"/>
-          <w:color w:val="000000"/>
-        </w:rPr>
-        <w:t xml:space="preserve"> Zhu (Harvard University)</w:t>
-      </w:r>
-      <w:r>
-        <w:rPr>
-          <w:rFonts w:asciiTheme="majorBidi" w:hAnsiTheme="majorBidi" w:cstheme="majorBidi"/>
-        </w:rPr>
-        <w:t>:</w:t>
-      </w:r>
-      <w:r>
-        <w:t xml:space="preserve"> </w:t>
-      </w:r>
-      <w:r>
-        <w:rPr>
-          <w:rFonts w:asciiTheme="majorBidi" w:hAnsiTheme="majorBidi" w:cstheme="majorBidi"/>
         </w:rPr>
         <w:t>“</w:t>
       </w:r>
@@ -2710,19 +1868,7 @@
           <w:i/>
           <w:iCs/>
         </w:rPr>
-        <w:t>Design Continuums and the Path Toward Self-Designing Key-V</w:t>
-      </w:r>
-      <w:bookmarkStart w:id="0" w:name="_GoBack"/>
-      <w:bookmarkEnd w:id="0"/>
-      <w:r>
-        <w:rPr>
-          <w:rFonts w:asciiTheme="majorBidi" w:hAnsiTheme="majorBidi" w:cstheme="majorBidi"/>
-          <w:b/>
-          <w:bCs/>
-          <w:i/>
-          <w:iCs/>
-        </w:rPr>
-        <w:t>alue Stores that Know and Learn”</w:t>
+        <w:t>Design Continuums and the Path Toward Self-Designing Key-Value Stores that Know and Learn”</w:t>
       </w:r>
     </w:p>
     <w:p>
@@ -2751,123 +1897,17 @@
         <w:rPr>
           <w:rFonts w:asciiTheme="majorBidi" w:hAnsiTheme="majorBidi" w:cstheme="majorBidi"/>
         </w:rPr>
-        <w:t xml:space="preserve">Tim </w:t>
-      </w:r>
-      <w:proofErr w:type="spellStart"/>
-      <w:r>
-        <w:rPr>
-          <w:rFonts w:asciiTheme="majorBidi" w:hAnsiTheme="majorBidi" w:cstheme="majorBidi"/>
-        </w:rPr>
-        <w:t>Kraska</w:t>
-      </w:r>
-      <w:proofErr w:type="spellEnd"/>
-      <w:r>
-        <w:rPr>
-          <w:rFonts w:asciiTheme="majorBidi" w:hAnsiTheme="majorBidi" w:cstheme="majorBidi"/>
-        </w:rPr>
-        <w:t xml:space="preserve"> (MIT); Mohammad Alizadeh (MIT CSAIL); Alex </w:t>
-      </w:r>
-      <w:proofErr w:type="spellStart"/>
-      <w:r>
-        <w:rPr>
-          <w:rFonts w:asciiTheme="majorBidi" w:hAnsiTheme="majorBidi" w:cstheme="majorBidi"/>
-        </w:rPr>
-        <w:t>Beutel</w:t>
-      </w:r>
-      <w:proofErr w:type="spellEnd"/>
-      <w:r>
-        <w:rPr>
-          <w:rFonts w:asciiTheme="majorBidi" w:hAnsiTheme="majorBidi" w:cstheme="majorBidi"/>
-        </w:rPr>
-        <w:t xml:space="preserve"> (Google); Ed Chi (Google); Ani </w:t>
-      </w:r>
-      <w:proofErr w:type="spellStart"/>
-      <w:r>
-        <w:rPr>
-          <w:rFonts w:asciiTheme="majorBidi" w:hAnsiTheme="majorBidi" w:cstheme="majorBidi"/>
-        </w:rPr>
-        <w:t>Kristo</w:t>
-      </w:r>
-      <w:proofErr w:type="spellEnd"/>
-      <w:r>
-        <w:rPr>
-          <w:rFonts w:asciiTheme="majorBidi" w:hAnsiTheme="majorBidi" w:cstheme="majorBidi"/>
-        </w:rPr>
-        <w:t xml:space="preserve"> (Brown University); Guillaume Leclerc (</w:t>
-      </w:r>
-      <w:proofErr w:type="spellStart"/>
-      <w:r>
-        <w:rPr>
-          <w:rFonts w:asciiTheme="majorBidi" w:hAnsiTheme="majorBidi" w:cstheme="majorBidi"/>
-        </w:rPr>
-        <w:t>Massachussets</w:t>
-      </w:r>
-      <w:proofErr w:type="spellEnd"/>
-      <w:r>
-        <w:rPr>
-          <w:rFonts w:asciiTheme="majorBidi" w:hAnsiTheme="majorBidi" w:cstheme="majorBidi"/>
-        </w:rPr>
-        <w:t xml:space="preserve"> Institute of Technology); Samuel Madden (MIT); </w:t>
-      </w:r>
-      <w:proofErr w:type="spellStart"/>
-      <w:r>
-        <w:rPr>
-          <w:rFonts w:asciiTheme="majorBidi" w:hAnsiTheme="majorBidi" w:cstheme="majorBidi"/>
-        </w:rPr>
-        <w:t>Hongzi</w:t>
-      </w:r>
-      <w:proofErr w:type="spellEnd"/>
-      <w:r>
-        <w:rPr>
-          <w:rFonts w:asciiTheme="majorBidi" w:hAnsiTheme="majorBidi" w:cstheme="majorBidi"/>
-        </w:rPr>
-        <w:t xml:space="preserve"> Mao (MIT CSAIL); </w:t>
-      </w:r>
-      <w:proofErr w:type="spellStart"/>
-      <w:r>
-        <w:rPr>
-          <w:rFonts w:asciiTheme="majorBidi" w:hAnsiTheme="majorBidi" w:cstheme="majorBidi"/>
-        </w:rPr>
-        <w:t>Vikram</w:t>
-      </w:r>
-      <w:proofErr w:type="spellEnd"/>
-      <w:r>
-        <w:rPr>
-          <w:rFonts w:asciiTheme="majorBidi" w:hAnsiTheme="majorBidi" w:cstheme="majorBidi"/>
-        </w:rPr>
-        <w:t xml:space="preserve"> Nathan (MIT): </w:t>
-      </w:r>
-      <w:r>
-        <w:rPr>
-          <w:rFonts w:asciiTheme="majorBidi" w:hAnsiTheme="majorBidi" w:cstheme="majorBidi"/>
-          <w:b/>
-          <w:bCs/>
-          <w:i/>
-          <w:iCs/>
-        </w:rPr>
-        <w:t>“</w:t>
-      </w:r>
-      <w:proofErr w:type="spellStart"/>
-      <w:r>
-        <w:rPr>
-          <w:rFonts w:asciiTheme="majorBidi" w:hAnsiTheme="majorBidi" w:cstheme="majorBidi"/>
-          <w:b/>
-          <w:bCs/>
-          <w:i/>
-          <w:iCs/>
-        </w:rPr>
-        <w:t>SageDB</w:t>
-      </w:r>
-      <w:proofErr w:type="spellEnd"/>
-      <w:r>
-        <w:rPr>
-          <w:rFonts w:asciiTheme="majorBidi" w:hAnsiTheme="majorBidi" w:cstheme="majorBidi"/>
-          <w:b/>
-          <w:bCs/>
-          <w:i/>
-          <w:iCs/>
-        </w:rPr>
-        <w:t>: A Learned Database System”</w:t>
+        <w:t xml:space="preserve">Tim Kraska (MIT); Mohammad Alizadeh (MIT CSAIL); Alex Beutel (Google); Ed Chi (Google); Ani Kristo (Brown University); Guillaume Leclerc (Massachussets Institute of Technology); Samuel Madden (MIT); Hongzi Mao (MIT CSAIL); Vikram Nathan (MIT): </w:t>
+      </w:r>
+      <w:r>
+        <w:rPr>
+          <w:rFonts w:asciiTheme="majorBidi" w:hAnsiTheme="majorBidi" w:cstheme="majorBidi"/>
+          <w:b/>
+          <w:bCs/>
+          <w:i/>
+          <w:iCs/>
+        </w:rPr>
+        <w:t>“SageDB: A Learned Database System”</w:t>
       </w:r>
     </w:p>
     <w:p>
@@ -3000,247 +2040,215 @@
           <w:rFonts w:asciiTheme="majorBidi" w:hAnsiTheme="majorBidi" w:cstheme="majorBidi"/>
           <w:u w:val="single"/>
         </w:rPr>
+        <w:t xml:space="preserve"> -  </w:t>
+      </w:r>
+      <w:r>
+        <w:rPr>
+          <w:rFonts w:asciiTheme="majorBidi" w:hAnsiTheme="majorBidi" w:cstheme="majorBidi"/>
+          <w:u w:val="single"/>
+        </w:rPr>
+        <w:t>8</w:t>
+      </w:r>
+      <w:r>
+        <w:rPr>
+          <w:rFonts w:asciiTheme="majorBidi" w:hAnsiTheme="majorBidi" w:cstheme="majorBidi"/>
+          <w:u w:val="single"/>
+        </w:rPr>
+        <w:t>:</w:t>
+      </w:r>
+      <w:r>
+        <w:rPr>
+          <w:rFonts w:asciiTheme="majorBidi" w:hAnsiTheme="majorBidi" w:cstheme="majorBidi"/>
+          <w:u w:val="single"/>
+        </w:rPr>
+        <w:t>00 PM</w:t>
+      </w:r>
+      <w:r>
+        <w:rPr>
+          <w:rFonts w:asciiTheme="majorBidi" w:hAnsiTheme="majorBidi" w:cstheme="majorBidi"/>
+          <w:u w:val="single"/>
+        </w:rPr>
+        <w:t xml:space="preserve">  </w:t>
+      </w:r>
+      <w:r>
+        <w:rPr>
+          <w:rFonts w:asciiTheme="majorBidi" w:hAnsiTheme="majorBidi" w:cstheme="majorBidi"/>
+          <w:u w:val="single"/>
+        </w:rPr>
+        <w:t>GONG SHOW</w:t>
+      </w:r>
+      <w:r>
+        <w:rPr>
+          <w:rFonts w:asciiTheme="majorBidi" w:hAnsiTheme="majorBidi" w:cstheme="majorBidi"/>
+          <w:u w:val="single"/>
+        </w:rPr>
+        <w:t xml:space="preserve"> 1</w:t>
+      </w:r>
+    </w:p>
+    <w:p>
+      <w:pPr>
+        <w:autoSpaceDE w:val="0"/>
+        <w:autoSpaceDN w:val="0"/>
+        <w:rPr>
+          <w:rFonts w:asciiTheme="majorBidi" w:hAnsiTheme="majorBidi" w:cstheme="majorBidi"/>
+        </w:rPr>
+      </w:pPr>
+      <w:r>
+        <w:rPr>
+          <w:rFonts w:asciiTheme="majorBidi" w:hAnsiTheme="majorBidi" w:cstheme="majorBidi"/>
+        </w:rPr>
+        <w:t>(Session chair: Andy Pavlo – CMU</w:t>
+      </w:r>
+      <w:r>
+        <w:rPr>
+          <w:rFonts w:asciiTheme="majorBidi" w:hAnsiTheme="majorBidi" w:cstheme="majorBidi"/>
+        </w:rPr>
+        <w:t>)</w:t>
+      </w:r>
+    </w:p>
+    <w:p>
+      <w:pPr>
+        <w:autoSpaceDE w:val="0"/>
+        <w:autoSpaceDN w:val="0"/>
+        <w:rPr>
+          <w:rFonts w:asciiTheme="majorBidi" w:hAnsiTheme="majorBidi" w:cstheme="majorBidi"/>
+        </w:rPr>
+      </w:pPr>
+      <w:r>
+        <w:rPr>
+          <w:rFonts w:asciiTheme="majorBidi" w:hAnsiTheme="majorBidi" w:cstheme="majorBidi"/>
+        </w:rPr>
+        <w:t> </w:t>
+      </w:r>
+    </w:p>
+    <w:p>
+      <w:pPr>
+        <w:autoSpaceDE w:val="0"/>
+        <w:autoSpaceDN w:val="0"/>
+        <w:rPr>
+          <w:rFonts w:asciiTheme="majorBidi" w:hAnsiTheme="majorBidi" w:cstheme="majorBidi"/>
+        </w:rPr>
+      </w:pPr>
+      <w:r>
+        <w:rPr>
+          <w:rFonts w:asciiTheme="majorBidi" w:hAnsiTheme="majorBidi" w:cstheme="majorBidi"/>
+        </w:rPr>
+        <w:t> </w:t>
+      </w:r>
+    </w:p>
+    <w:p>
+      <w:pPr>
+        <w:autoSpaceDE w:val="0"/>
+        <w:autoSpaceDN w:val="0"/>
+        <w:rPr>
+          <w:rFonts w:asciiTheme="majorBidi" w:hAnsiTheme="majorBidi" w:cstheme="majorBidi"/>
+          <w:b/>
+          <w:bCs/>
+          <w:u w:val="single"/>
+        </w:rPr>
+      </w:pPr>
+      <w:r>
+        <w:rPr>
+          <w:rFonts w:asciiTheme="majorBidi" w:hAnsiTheme="majorBidi" w:cstheme="majorBidi"/>
+          <w:b/>
+          <w:bCs/>
+          <w:u w:val="single"/>
+        </w:rPr>
+        <w:t xml:space="preserve">TUESDAY JANUARY </w:t>
+      </w:r>
+      <w:r>
+        <w:rPr>
+          <w:rFonts w:asciiTheme="majorBidi" w:hAnsiTheme="majorBidi" w:cstheme="majorBidi"/>
+          <w:b/>
+          <w:bCs/>
+          <w:u w:val="single"/>
+        </w:rPr>
+        <w:t>15</w:t>
+      </w:r>
+      <w:r>
+        <w:rPr>
+          <w:rFonts w:asciiTheme="majorBidi" w:hAnsiTheme="majorBidi" w:cstheme="majorBidi"/>
+          <w:b/>
+          <w:bCs/>
+          <w:u w:val="single"/>
+          <w:vertAlign w:val="superscript"/>
+        </w:rPr>
+        <w:t>th</w:t>
+      </w:r>
+      <w:r>
+        <w:rPr>
+          <w:rFonts w:asciiTheme="majorBidi" w:hAnsiTheme="majorBidi" w:cstheme="majorBidi"/>
+          <w:b/>
+          <w:bCs/>
+          <w:u w:val="single"/>
+        </w:rPr>
+        <w:t xml:space="preserve"> 201</w:t>
+      </w:r>
+      <w:r>
+        <w:rPr>
+          <w:rFonts w:asciiTheme="majorBidi" w:hAnsiTheme="majorBidi" w:cstheme="majorBidi"/>
+          <w:b/>
+          <w:bCs/>
+          <w:u w:val="single"/>
+        </w:rPr>
+        <w:t>9</w:t>
+      </w:r>
+    </w:p>
+    <w:p>
+      <w:pPr>
+        <w:autoSpaceDE w:val="0"/>
+        <w:autoSpaceDN w:val="0"/>
+        <w:rPr>
+          <w:rFonts w:asciiTheme="majorBidi" w:hAnsiTheme="majorBidi" w:cstheme="majorBidi"/>
+          <w:b/>
+          <w:bCs/>
+          <w:u w:val="single"/>
+        </w:rPr>
+      </w:pPr>
+    </w:p>
+    <w:p>
+      <w:pPr>
+        <w:autoSpaceDE w:val="0"/>
+        <w:autoSpaceDN w:val="0"/>
+        <w:rPr>
+          <w:rFonts w:asciiTheme="majorBidi" w:hAnsiTheme="majorBidi" w:cstheme="majorBidi"/>
+        </w:rPr>
+      </w:pPr>
+      <w:r>
+        <w:rPr>
+          <w:rFonts w:asciiTheme="majorBidi" w:eastAsiaTheme="minorEastAsia" w:hAnsiTheme="majorBidi" w:cstheme="majorBidi"/>
+          <w:u w:val="single"/>
+        </w:rPr>
+        <w:t>7:30</w:t>
+      </w:r>
+      <w:r>
+        <w:rPr>
+          <w:rFonts w:asciiTheme="majorBidi" w:hAnsiTheme="majorBidi" w:cstheme="majorBidi"/>
+          <w:u w:val="single"/>
+        </w:rPr>
+        <w:t xml:space="preserve"> AM – </w:t>
+      </w:r>
+      <w:r>
+        <w:rPr>
+          <w:rFonts w:asciiTheme="majorBidi" w:eastAsiaTheme="minorEastAsia" w:hAnsiTheme="majorBidi" w:cstheme="majorBidi"/>
+          <w:u w:val="single"/>
+        </w:rPr>
+        <w:t>9</w:t>
+      </w:r>
+      <w:r>
+        <w:rPr>
+          <w:rFonts w:asciiTheme="majorBidi" w:hAnsiTheme="majorBidi" w:cstheme="majorBidi"/>
+          <w:u w:val="single"/>
+        </w:rPr>
+        <w:t>:00 AM</w:t>
+      </w:r>
+      <w:r>
+        <w:rPr>
+          <w:rFonts w:asciiTheme="majorBidi" w:eastAsiaTheme="minorEastAsia" w:hAnsiTheme="majorBidi" w:cstheme="majorBidi"/>
+          <w:u w:val="single"/>
+        </w:rPr>
         <w:t xml:space="preserve"> </w:t>
       </w:r>
-      <w:proofErr w:type="gramStart"/>
-      <w:r>
-        <w:rPr>
-          <w:rFonts w:asciiTheme="majorBidi" w:hAnsiTheme="majorBidi" w:cstheme="majorBidi"/>
-          <w:u w:val="single"/>
-        </w:rPr>
-        <w:t xml:space="preserve">-  </w:t>
-      </w:r>
-      <w:r>
-        <w:rPr>
-          <w:rFonts w:asciiTheme="majorBidi" w:hAnsiTheme="majorBidi" w:cstheme="majorBidi"/>
-          <w:u w:val="single"/>
-        </w:rPr>
-        <w:t>8</w:t>
-      </w:r>
-      <w:r>
-        <w:rPr>
-          <w:rFonts w:asciiTheme="majorBidi" w:hAnsiTheme="majorBidi" w:cstheme="majorBidi"/>
-          <w:u w:val="single"/>
-        </w:rPr>
-        <w:t>:</w:t>
-      </w:r>
-      <w:r>
-        <w:rPr>
-          <w:rFonts w:asciiTheme="majorBidi" w:hAnsiTheme="majorBidi" w:cstheme="majorBidi"/>
-          <w:u w:val="single"/>
-        </w:rPr>
-        <w:t>00</w:t>
-      </w:r>
-      <w:proofErr w:type="gramEnd"/>
-      <w:r>
-        <w:rPr>
-          <w:rFonts w:asciiTheme="majorBidi" w:hAnsiTheme="majorBidi" w:cstheme="majorBidi"/>
-          <w:u w:val="single"/>
-        </w:rPr>
-        <w:t xml:space="preserve"> PM</w:t>
-      </w:r>
-      <w:r>
-        <w:rPr>
-          <w:rFonts w:asciiTheme="majorBidi" w:hAnsiTheme="majorBidi" w:cstheme="majorBidi"/>
-          <w:u w:val="single"/>
-        </w:rPr>
-        <w:t xml:space="preserve">  </w:t>
-      </w:r>
-      <w:r>
-        <w:rPr>
-          <w:rFonts w:asciiTheme="majorBidi" w:hAnsiTheme="majorBidi" w:cstheme="majorBidi"/>
-          <w:u w:val="single"/>
-        </w:rPr>
-        <w:t>GONG SHOW</w:t>
-      </w:r>
-      <w:r>
-        <w:rPr>
-          <w:rFonts w:asciiTheme="majorBidi" w:hAnsiTheme="majorBidi" w:cstheme="majorBidi"/>
-          <w:u w:val="single"/>
-        </w:rPr>
-        <w:t xml:space="preserve"> 1</w:t>
-      </w:r>
-    </w:p>
-    <w:p>
-      <w:pPr>
-        <w:autoSpaceDE w:val="0"/>
-        <w:autoSpaceDN w:val="0"/>
-        <w:rPr>
-          <w:rFonts w:asciiTheme="majorBidi" w:hAnsiTheme="majorBidi" w:cstheme="majorBidi"/>
-        </w:rPr>
-      </w:pPr>
-      <w:r>
-        <w:rPr>
-          <w:rFonts w:asciiTheme="majorBidi" w:hAnsiTheme="majorBidi" w:cstheme="majorBidi"/>
-        </w:rPr>
-        <w:t xml:space="preserve">(Session chair: Andy </w:t>
-      </w:r>
-      <w:proofErr w:type="spellStart"/>
-      <w:r>
-        <w:rPr>
-          <w:rFonts w:asciiTheme="majorBidi" w:hAnsiTheme="majorBidi" w:cstheme="majorBidi"/>
-        </w:rPr>
-        <w:t>Pavlo</w:t>
-      </w:r>
-      <w:proofErr w:type="spellEnd"/>
-      <w:r>
-        <w:rPr>
-          <w:rFonts w:asciiTheme="majorBidi" w:hAnsiTheme="majorBidi" w:cstheme="majorBidi"/>
-        </w:rPr>
-        <w:t xml:space="preserve"> – CMU</w:t>
-      </w:r>
-      <w:r>
-        <w:rPr>
-          <w:rFonts w:asciiTheme="majorBidi" w:hAnsiTheme="majorBidi" w:cstheme="majorBidi"/>
-        </w:rPr>
-        <w:t>)</w:t>
-      </w:r>
-    </w:p>
-    <w:p>
-      <w:pPr>
-        <w:autoSpaceDE w:val="0"/>
-        <w:autoSpaceDN w:val="0"/>
-        <w:rPr>
-          <w:rFonts w:asciiTheme="majorBidi" w:hAnsiTheme="majorBidi" w:cstheme="majorBidi"/>
-        </w:rPr>
-      </w:pPr>
-      <w:r>
-        <w:rPr>
-          <w:rFonts w:asciiTheme="majorBidi" w:hAnsiTheme="majorBidi" w:cstheme="majorBidi"/>
-        </w:rPr>
-        <w:t> </w:t>
-      </w:r>
-    </w:p>
-    <w:p>
-      <w:pPr>
-        <w:autoSpaceDE w:val="0"/>
-        <w:autoSpaceDN w:val="0"/>
-        <w:rPr>
-          <w:rFonts w:asciiTheme="majorBidi" w:hAnsiTheme="majorBidi" w:cstheme="majorBidi"/>
-        </w:rPr>
-      </w:pPr>
-      <w:r>
-        <w:rPr>
-          <w:rFonts w:asciiTheme="majorBidi" w:hAnsiTheme="majorBidi" w:cstheme="majorBidi"/>
-        </w:rPr>
-        <w:t> </w:t>
-      </w:r>
-    </w:p>
-    <w:p>
-      <w:pPr>
-        <w:autoSpaceDE w:val="0"/>
-        <w:autoSpaceDN w:val="0"/>
-        <w:rPr>
-          <w:rFonts w:asciiTheme="majorBidi" w:hAnsiTheme="majorBidi" w:cstheme="majorBidi"/>
-          <w:b/>
-          <w:bCs/>
-          <w:u w:val="single"/>
-        </w:rPr>
-      </w:pPr>
-      <w:r>
-        <w:rPr>
-          <w:rFonts w:asciiTheme="majorBidi" w:hAnsiTheme="majorBidi" w:cstheme="majorBidi"/>
-          <w:b/>
-          <w:bCs/>
-          <w:u w:val="single"/>
-        </w:rPr>
-        <w:t xml:space="preserve">TUESDAY JANUARY </w:t>
-      </w:r>
-      <w:r>
-        <w:rPr>
-          <w:rFonts w:asciiTheme="majorBidi" w:hAnsiTheme="majorBidi" w:cstheme="majorBidi"/>
-          <w:b/>
-          <w:bCs/>
-          <w:u w:val="single"/>
-        </w:rPr>
-        <w:t>15</w:t>
-      </w:r>
-      <w:r>
-        <w:rPr>
-          <w:rFonts w:asciiTheme="majorBidi" w:hAnsiTheme="majorBidi" w:cstheme="majorBidi"/>
-          <w:b/>
-          <w:bCs/>
-          <w:u w:val="single"/>
-          <w:vertAlign w:val="superscript"/>
-        </w:rPr>
-        <w:t>th</w:t>
-      </w:r>
-      <w:proofErr w:type="gramStart"/>
-      <w:r>
-        <w:rPr>
-          <w:rFonts w:asciiTheme="majorBidi" w:hAnsiTheme="majorBidi" w:cstheme="majorBidi"/>
-          <w:b/>
-          <w:bCs/>
-          <w:u w:val="single"/>
-        </w:rPr>
-        <w:t xml:space="preserve"> 201</w:t>
-      </w:r>
-      <w:r>
-        <w:rPr>
-          <w:rFonts w:asciiTheme="majorBidi" w:hAnsiTheme="majorBidi" w:cstheme="majorBidi"/>
-          <w:b/>
-          <w:bCs/>
-          <w:u w:val="single"/>
-        </w:rPr>
-        <w:t>9</w:t>
-      </w:r>
-      <w:proofErr w:type="gramEnd"/>
-    </w:p>
-    <w:p>
-      <w:pPr>
-        <w:autoSpaceDE w:val="0"/>
-        <w:autoSpaceDN w:val="0"/>
-        <w:rPr>
-          <w:rFonts w:asciiTheme="majorBidi" w:hAnsiTheme="majorBidi" w:cstheme="majorBidi"/>
-          <w:b/>
-          <w:bCs/>
-          <w:u w:val="single"/>
-        </w:rPr>
-      </w:pPr>
-    </w:p>
-    <w:p>
-      <w:pPr>
-        <w:autoSpaceDE w:val="0"/>
-        <w:autoSpaceDN w:val="0"/>
-        <w:rPr>
-          <w:rFonts w:asciiTheme="majorBidi" w:hAnsiTheme="majorBidi" w:cstheme="majorBidi"/>
-        </w:rPr>
-      </w:pPr>
-      <w:r>
-        <w:rPr>
-          <w:rFonts w:asciiTheme="majorBidi" w:eastAsiaTheme="minorEastAsia" w:hAnsiTheme="majorBidi" w:cstheme="majorBidi"/>
-          <w:u w:val="single"/>
-        </w:rPr>
-        <w:t>7:30</w:t>
-      </w:r>
-      <w:r>
-        <w:rPr>
-          <w:rFonts w:asciiTheme="majorBidi" w:hAnsiTheme="majorBidi" w:cstheme="majorBidi"/>
-          <w:u w:val="single"/>
-        </w:rPr>
-        <w:t xml:space="preserve"> AM – </w:t>
-      </w:r>
-      <w:r>
-        <w:rPr>
-          <w:rFonts w:asciiTheme="majorBidi" w:eastAsiaTheme="minorEastAsia" w:hAnsiTheme="majorBidi" w:cstheme="majorBidi"/>
-          <w:u w:val="single"/>
-        </w:rPr>
-        <w:t>9</w:t>
-      </w:r>
-      <w:r>
-        <w:rPr>
-          <w:rFonts w:asciiTheme="majorBidi" w:hAnsiTheme="majorBidi" w:cstheme="majorBidi"/>
-          <w:u w:val="single"/>
-        </w:rPr>
-        <w:t>:00 AM</w:t>
-      </w:r>
-      <w:r>
-        <w:rPr>
-          <w:rFonts w:asciiTheme="majorBidi" w:eastAsiaTheme="minorEastAsia" w:hAnsiTheme="majorBidi" w:cstheme="majorBidi"/>
-          <w:u w:val="single"/>
-        </w:rPr>
-        <w:t xml:space="preserve"> </w:t>
-      </w:r>
       <w:r>
         <w:rPr>
           <w:rFonts w:asciiTheme="majorBidi" w:hAnsiTheme="majorBidi" w:cstheme="majorBidi"/>
@@ -3275,23 +2283,7 @@
           <w:rFonts w:asciiTheme="majorBidi" w:hAnsiTheme="majorBidi" w:cstheme="majorBidi"/>
           <w:u w:val="single"/>
         </w:rPr>
-        <w:t xml:space="preserve">9:00 AM – 10:00 </w:t>
-      </w:r>
-      <w:proofErr w:type="gramStart"/>
-      <w:r>
-        <w:rPr>
-          <w:rFonts w:asciiTheme="majorBidi" w:hAnsiTheme="majorBidi" w:cstheme="majorBidi"/>
-          <w:u w:val="single"/>
-        </w:rPr>
-        <w:t>AM  KEYNOTE</w:t>
-      </w:r>
-      <w:proofErr w:type="gramEnd"/>
-      <w:r>
-        <w:rPr>
-          <w:rFonts w:asciiTheme="majorBidi" w:hAnsiTheme="majorBidi" w:cstheme="majorBidi"/>
-          <w:u w:val="single"/>
-        </w:rPr>
-        <w:t xml:space="preserve"> 2</w:t>
+        <w:t>9:00 AM – 10:00 AM  KEYNOTE 2</w:t>
       </w:r>
     </w:p>
     <w:p>
@@ -3610,91 +2602,7 @@
         <w:rPr>
           <w:rFonts w:asciiTheme="majorBidi" w:hAnsiTheme="majorBidi" w:cstheme="majorBidi"/>
         </w:rPr>
-        <w:t xml:space="preserve">Andreas </w:t>
-      </w:r>
-      <w:proofErr w:type="spellStart"/>
-      <w:r>
-        <w:rPr>
-          <w:rFonts w:asciiTheme="majorBidi" w:hAnsiTheme="majorBidi" w:cstheme="majorBidi"/>
-        </w:rPr>
-        <w:t>Kipf</w:t>
-      </w:r>
-      <w:proofErr w:type="spellEnd"/>
-      <w:r>
-        <w:rPr>
-          <w:rFonts w:asciiTheme="majorBidi" w:hAnsiTheme="majorBidi" w:cstheme="majorBidi"/>
-        </w:rPr>
-        <w:t xml:space="preserve"> (Technical University of Munich); Thomas </w:t>
-      </w:r>
-      <w:proofErr w:type="spellStart"/>
-      <w:r>
-        <w:rPr>
-          <w:rFonts w:asciiTheme="majorBidi" w:hAnsiTheme="majorBidi" w:cstheme="majorBidi"/>
-        </w:rPr>
-        <w:t>Kipf</w:t>
-      </w:r>
-      <w:proofErr w:type="spellEnd"/>
-      <w:r>
-        <w:rPr>
-          <w:rFonts w:asciiTheme="majorBidi" w:hAnsiTheme="majorBidi" w:cstheme="majorBidi"/>
-        </w:rPr>
-        <w:t xml:space="preserve"> (University of Amsterdam); Bernhard Radke (</w:t>
-      </w:r>
-      <w:proofErr w:type="spellStart"/>
-      <w:r>
-        <w:rPr>
-          <w:rFonts w:asciiTheme="majorBidi" w:hAnsiTheme="majorBidi" w:cstheme="majorBidi"/>
-        </w:rPr>
-        <w:t>Technische</w:t>
-      </w:r>
-      <w:proofErr w:type="spellEnd"/>
-      <w:r>
-        <w:rPr>
-          <w:rFonts w:asciiTheme="majorBidi" w:hAnsiTheme="majorBidi" w:cstheme="majorBidi"/>
-        </w:rPr>
-        <w:t xml:space="preserve"> Universität München); Viktor Leis (TUM); Peter </w:t>
-      </w:r>
-      <w:proofErr w:type="spellStart"/>
-      <w:r>
-        <w:rPr>
-          <w:rFonts w:asciiTheme="majorBidi" w:hAnsiTheme="majorBidi" w:cstheme="majorBidi"/>
-        </w:rPr>
-        <w:t>Boncz</w:t>
-      </w:r>
-      <w:proofErr w:type="spellEnd"/>
-      <w:r>
-        <w:rPr>
-          <w:rFonts w:asciiTheme="majorBidi" w:hAnsiTheme="majorBidi" w:cstheme="majorBidi"/>
-        </w:rPr>
-        <w:t xml:space="preserve"> (Centrum </w:t>
-      </w:r>
-      <w:proofErr w:type="spellStart"/>
-      <w:r>
-        <w:rPr>
-          <w:rFonts w:asciiTheme="majorBidi" w:hAnsiTheme="majorBidi" w:cstheme="majorBidi"/>
-        </w:rPr>
-        <w:t>Wiskunde</w:t>
-      </w:r>
-      <w:proofErr w:type="spellEnd"/>
-      <w:r>
-        <w:rPr>
-          <w:rFonts w:asciiTheme="majorBidi" w:hAnsiTheme="majorBidi" w:cstheme="majorBidi"/>
-        </w:rPr>
-        <w:t xml:space="preserve"> &amp; Informatica); </w:t>
-      </w:r>
-      <w:proofErr w:type="spellStart"/>
-      <w:r>
-        <w:rPr>
-          <w:rFonts w:asciiTheme="majorBidi" w:hAnsiTheme="majorBidi" w:cstheme="majorBidi"/>
-        </w:rPr>
-        <w:t>Alfons</w:t>
-      </w:r>
-      <w:proofErr w:type="spellEnd"/>
-      <w:r>
-        <w:rPr>
-          <w:rFonts w:asciiTheme="majorBidi" w:hAnsiTheme="majorBidi" w:cstheme="majorBidi"/>
-        </w:rPr>
-        <w:t xml:space="preserve"> Kemper (TUM)</w:t>
+        <w:t>Andreas Kipf (Technical University of Munich); Thomas Kipf (University of Amsterdam); Bernhard Radke (Technische Universität München); Viktor Leis (TUM); Peter Boncz (Centrum Wiskunde &amp; Informatica); Alfons Kemper (TUM)</w:t>
       </w:r>
       <w:r>
         <w:rPr>
@@ -3761,21 +2669,7 @@
         <w:rPr>
           <w:rFonts w:asciiTheme="majorBidi" w:hAnsiTheme="majorBidi" w:cstheme="majorBidi"/>
         </w:rPr>
-        <w:t xml:space="preserve">Ryan C Marcus (Brandeis University); Olga </w:t>
-      </w:r>
-      <w:proofErr w:type="spellStart"/>
-      <w:r>
-        <w:rPr>
-          <w:rFonts w:asciiTheme="majorBidi" w:hAnsiTheme="majorBidi" w:cstheme="majorBidi"/>
-        </w:rPr>
-        <w:t>Papaemmanouil</w:t>
-      </w:r>
-      <w:proofErr w:type="spellEnd"/>
-      <w:r>
-        <w:rPr>
-          <w:rFonts w:asciiTheme="majorBidi" w:hAnsiTheme="majorBidi" w:cstheme="majorBidi"/>
-        </w:rPr>
-        <w:t xml:space="preserve"> (Brandeis University)</w:t>
+        <w:t>Ryan C Marcus (Brandeis University); Olga Papaemmanouil (Brandeis University)</w:t>
       </w:r>
       <w:r>
         <w:rPr>
@@ -4125,21 +3019,7 @@
         <w:rPr>
           <w:rFonts w:asciiTheme="majorBidi" w:hAnsiTheme="majorBidi" w:cstheme="majorBidi"/>
         </w:rPr>
-        <w:t xml:space="preserve">Sanjay Krishnan (U Chicago); Adam </w:t>
-      </w:r>
-      <w:proofErr w:type="spellStart"/>
-      <w:r>
-        <w:rPr>
-          <w:rFonts w:asciiTheme="majorBidi" w:hAnsiTheme="majorBidi" w:cstheme="majorBidi"/>
-        </w:rPr>
-        <w:t>Dziedzic</w:t>
-      </w:r>
-      <w:proofErr w:type="spellEnd"/>
-      <w:r>
-        <w:rPr>
-          <w:rFonts w:asciiTheme="majorBidi" w:hAnsiTheme="majorBidi" w:cstheme="majorBidi"/>
-        </w:rPr>
-        <w:t xml:space="preserve"> (The University of Chicago); Aaron J Elmore (University of Chicago)</w:t>
+        <w:t>Sanjay Krishnan (U Chicago); Adam Dziedzic (The University of Chicago); Aaron J Elmore (University of Chicago)</w:t>
       </w:r>
       <w:r>
         <w:rPr>
@@ -4157,27 +3037,15 @@
         </w:rPr>
         <w:t>“</w:t>
       </w:r>
-      <w:proofErr w:type="spellStart"/>
-      <w:r>
-        <w:rPr>
-          <w:rFonts w:asciiTheme="majorBidi" w:hAnsiTheme="majorBidi" w:cstheme="majorBidi"/>
-          <w:b/>
-          <w:bCs/>
-          <w:i/>
-          <w:iCs/>
-        </w:rPr>
-        <w:t>DeepLens</w:t>
-      </w:r>
-      <w:proofErr w:type="spellEnd"/>
-      <w:r>
-        <w:rPr>
-          <w:rFonts w:asciiTheme="majorBidi" w:hAnsiTheme="majorBidi" w:cstheme="majorBidi"/>
-          <w:b/>
-          <w:bCs/>
-          <w:i/>
-          <w:iCs/>
-        </w:rPr>
-        <w:t>: Towards a Visual Data Management System</w:t>
+      <w:r>
+        <w:rPr>
+          <w:rFonts w:asciiTheme="majorBidi" w:hAnsiTheme="majorBidi" w:cstheme="majorBidi"/>
+          <w:b/>
+          <w:bCs/>
+          <w:i/>
+          <w:iCs/>
+        </w:rPr>
+        <w:t>DeepLens: Towards a Visual Data Management System</w:t>
       </w:r>
       <w:r>
         <w:rPr>
@@ -4218,49 +3086,7 @@
         <w:rPr>
           <w:rFonts w:asciiTheme="majorBidi" w:hAnsiTheme="majorBidi" w:cstheme="majorBidi"/>
         </w:rPr>
-        <w:t xml:space="preserve">Daniel Kang (Stanford University); Peter D </w:t>
-      </w:r>
-      <w:proofErr w:type="spellStart"/>
-      <w:r>
-        <w:rPr>
-          <w:rFonts w:asciiTheme="majorBidi" w:hAnsiTheme="majorBidi" w:cstheme="majorBidi"/>
-        </w:rPr>
-        <w:t>Bailis</w:t>
-      </w:r>
-      <w:proofErr w:type="spellEnd"/>
-      <w:r>
-        <w:rPr>
-          <w:rFonts w:asciiTheme="majorBidi" w:hAnsiTheme="majorBidi" w:cstheme="majorBidi"/>
-        </w:rPr>
-        <w:t xml:space="preserve"> (Stanford University); </w:t>
-      </w:r>
-      <w:proofErr w:type="spellStart"/>
-      <w:r>
-        <w:rPr>
-          <w:rFonts w:asciiTheme="majorBidi" w:hAnsiTheme="majorBidi" w:cstheme="majorBidi"/>
-        </w:rPr>
-        <w:t>Matei</w:t>
-      </w:r>
-      <w:proofErr w:type="spellEnd"/>
-      <w:r>
-        <w:rPr>
-          <w:rFonts w:asciiTheme="majorBidi" w:hAnsiTheme="majorBidi" w:cstheme="majorBidi"/>
-        </w:rPr>
-        <w:t xml:space="preserve"> </w:t>
-      </w:r>
-      <w:proofErr w:type="spellStart"/>
-      <w:r>
-        <w:rPr>
-          <w:rFonts w:asciiTheme="majorBidi" w:hAnsiTheme="majorBidi" w:cstheme="majorBidi"/>
-        </w:rPr>
-        <w:t>Zaharia</w:t>
-      </w:r>
-      <w:proofErr w:type="spellEnd"/>
-      <w:r>
-        <w:rPr>
-          <w:rFonts w:asciiTheme="majorBidi" w:hAnsiTheme="majorBidi" w:cstheme="majorBidi"/>
-        </w:rPr>
-        <w:t xml:space="preserve"> (Stanford and Databricks)</w:t>
+        <w:t>Daniel Kang (Stanford University); Peter D Bailis (Stanford University); Matei Zaharia (Stanford and Databricks)</w:t>
       </w:r>
       <w:r>
         <w:rPr>
@@ -4286,29 +3112,7 @@
           <w:i/>
           <w:iCs/>
         </w:rPr>
-        <w:t xml:space="preserve">Challenges and Opportunities in DNN-Based Video Analytics: A Demonstration of the </w:t>
-      </w:r>
-      <w:proofErr w:type="spellStart"/>
-      <w:r>
-        <w:rPr>
-          <w:rFonts w:asciiTheme="majorBidi" w:hAnsiTheme="majorBidi" w:cstheme="majorBidi"/>
-          <w:b/>
-          <w:bCs/>
-          <w:i/>
-          <w:iCs/>
-        </w:rPr>
-        <w:t>BlazeIt</w:t>
-      </w:r>
-      <w:proofErr w:type="spellEnd"/>
-      <w:r>
-        <w:rPr>
-          <w:rFonts w:asciiTheme="majorBidi" w:hAnsiTheme="majorBidi" w:cstheme="majorBidi"/>
-          <w:b/>
-          <w:bCs/>
-          <w:i/>
-          <w:iCs/>
-        </w:rPr>
-        <w:t xml:space="preserve"> Video Query Engine</w:t>
+        <w:t>Challenges and Opportunities in DNN-Based Video Analytics: A Demonstration of the BlazeIt Video Query Engine</w:t>
       </w:r>
       <w:r>
         <w:rPr>
@@ -4345,75 +3149,11 @@
           <w:rFonts w:asciiTheme="majorBidi" w:hAnsiTheme="majorBidi" w:cstheme="majorBidi"/>
         </w:rPr>
       </w:pPr>
-      <w:proofErr w:type="spellStart"/>
-      <w:r>
-        <w:rPr>
-          <w:rFonts w:asciiTheme="majorBidi" w:hAnsiTheme="majorBidi" w:cstheme="majorBidi"/>
-        </w:rPr>
-        <w:t>Wenbo</w:t>
-      </w:r>
-      <w:proofErr w:type="spellEnd"/>
-      <w:r>
-        <w:rPr>
-          <w:rFonts w:asciiTheme="majorBidi" w:hAnsiTheme="majorBidi" w:cstheme="majorBidi"/>
-        </w:rPr>
-        <w:t xml:space="preserve"> Tao (MIT); </w:t>
-      </w:r>
-      <w:proofErr w:type="spellStart"/>
-      <w:r>
-        <w:rPr>
-          <w:rFonts w:asciiTheme="majorBidi" w:hAnsiTheme="majorBidi" w:cstheme="majorBidi"/>
-        </w:rPr>
-        <w:t>Xiaoyu</w:t>
-      </w:r>
-      <w:proofErr w:type="spellEnd"/>
-      <w:r>
-        <w:rPr>
-          <w:rFonts w:asciiTheme="majorBidi" w:hAnsiTheme="majorBidi" w:cstheme="majorBidi"/>
-        </w:rPr>
-        <w:t xml:space="preserve"> Liu (Purdue University); </w:t>
-      </w:r>
-      <w:proofErr w:type="spellStart"/>
-      <w:r>
-        <w:rPr>
-          <w:rFonts w:asciiTheme="majorBidi" w:hAnsiTheme="majorBidi" w:cstheme="majorBidi"/>
-        </w:rPr>
-        <w:t>Cagatay</w:t>
-      </w:r>
-      <w:proofErr w:type="spellEnd"/>
-      <w:r>
-        <w:rPr>
-          <w:rFonts w:asciiTheme="majorBidi" w:hAnsiTheme="majorBidi" w:cstheme="majorBidi"/>
-        </w:rPr>
-        <w:t xml:space="preserve"> </w:t>
-      </w:r>
-      <w:proofErr w:type="spellStart"/>
-      <w:r>
-        <w:rPr>
-          <w:rFonts w:asciiTheme="majorBidi" w:hAnsiTheme="majorBidi" w:cstheme="majorBidi"/>
-        </w:rPr>
-        <w:t>Demiralp</w:t>
-      </w:r>
-      <w:proofErr w:type="spellEnd"/>
-      <w:r>
-        <w:rPr>
-          <w:rFonts w:asciiTheme="majorBidi" w:hAnsiTheme="majorBidi" w:cstheme="majorBidi"/>
-        </w:rPr>
-        <w:t xml:space="preserve"> (MIT); Remco Chang (Tufts University); Michael </w:t>
-      </w:r>
-      <w:proofErr w:type="spellStart"/>
-      <w:r>
-        <w:rPr>
-          <w:rFonts w:asciiTheme="majorBidi" w:hAnsiTheme="majorBidi" w:cstheme="majorBidi"/>
-        </w:rPr>
-        <w:t>Stonebraker</w:t>
-      </w:r>
-      <w:proofErr w:type="spellEnd"/>
-      <w:r>
-        <w:rPr>
-          <w:rFonts w:asciiTheme="majorBidi" w:hAnsiTheme="majorBidi" w:cstheme="majorBidi"/>
-        </w:rPr>
-        <w:t xml:space="preserve"> (MIT)</w:t>
+      <w:r>
+        <w:rPr>
+          <w:rFonts w:asciiTheme="majorBidi" w:hAnsiTheme="majorBidi" w:cstheme="majorBidi"/>
+        </w:rPr>
+        <w:t>Wenbo Tao (MIT); Xiaoyu Liu (Purdue University); Cagatay Demiralp (MIT); Remco Chang (Tufts University); Michael Stonebraker (MIT)</w:t>
       </w:r>
       <w:r>
         <w:rPr>
@@ -4431,27 +3171,15 @@
         </w:rPr>
         <w:t>“</w:t>
       </w:r>
-      <w:proofErr w:type="spellStart"/>
-      <w:r>
-        <w:rPr>
-          <w:rFonts w:asciiTheme="majorBidi" w:hAnsiTheme="majorBidi" w:cstheme="majorBidi"/>
-          <w:b/>
-          <w:bCs/>
-          <w:i/>
-          <w:iCs/>
-        </w:rPr>
-        <w:t>Kyrix</w:t>
-      </w:r>
-      <w:proofErr w:type="spellEnd"/>
-      <w:r>
-        <w:rPr>
-          <w:rFonts w:asciiTheme="majorBidi" w:hAnsiTheme="majorBidi" w:cstheme="majorBidi"/>
-          <w:b/>
-          <w:bCs/>
-          <w:i/>
-          <w:iCs/>
-        </w:rPr>
-        <w:t>: Interactive Visual Data Exploration at Scale</w:t>
+      <w:r>
+        <w:rPr>
+          <w:rFonts w:asciiTheme="majorBidi" w:hAnsiTheme="majorBidi" w:cstheme="majorBidi"/>
+          <w:b/>
+          <w:bCs/>
+          <w:i/>
+          <w:iCs/>
+        </w:rPr>
+        <w:t>Kyrix: Interactive Visual Data Exploration at Scale</w:t>
       </w:r>
       <w:r>
         <w:rPr>
@@ -4510,27 +3238,15 @@
         </w:rPr>
         <w:t>“</w:t>
       </w:r>
-      <w:proofErr w:type="spellStart"/>
-      <w:r>
-        <w:rPr>
-          <w:rFonts w:asciiTheme="majorBidi" w:hAnsiTheme="majorBidi" w:cstheme="majorBidi"/>
-          <w:b/>
-          <w:bCs/>
-          <w:i/>
-          <w:iCs/>
-        </w:rPr>
-        <w:t>ARQuery</w:t>
-      </w:r>
-      <w:proofErr w:type="spellEnd"/>
-      <w:r>
-        <w:rPr>
-          <w:rFonts w:asciiTheme="majorBidi" w:hAnsiTheme="majorBidi" w:cstheme="majorBidi"/>
-          <w:b/>
-          <w:bCs/>
-          <w:i/>
-          <w:iCs/>
-        </w:rPr>
-        <w:t>: Hallucinating Analytics over Real-World Data using Augmented Reality</w:t>
+      <w:r>
+        <w:rPr>
+          <w:rFonts w:asciiTheme="majorBidi" w:hAnsiTheme="majorBidi" w:cstheme="majorBidi"/>
+          <w:b/>
+          <w:bCs/>
+          <w:i/>
+          <w:iCs/>
+        </w:rPr>
+        <w:t>ARQuery: Hallucinating Analytics over Real-World Data using Augmented Reality</w:t>
       </w:r>
       <w:r>
         <w:rPr>
@@ -4569,53 +3285,17 @@
         <w:rPr>
           <w:rFonts w:asciiTheme="majorBidi" w:hAnsiTheme="majorBidi" w:cstheme="majorBidi"/>
         </w:rPr>
-        <w:t xml:space="preserve">Immanuel </w:t>
-      </w:r>
-      <w:proofErr w:type="spellStart"/>
-      <w:r>
-        <w:rPr>
-          <w:rFonts w:asciiTheme="majorBidi" w:hAnsiTheme="majorBidi" w:cstheme="majorBidi"/>
-        </w:rPr>
-        <w:t>Trummer</w:t>
-      </w:r>
-      <w:proofErr w:type="spellEnd"/>
-      <w:r>
-        <w:rPr>
-          <w:rFonts w:asciiTheme="majorBidi" w:hAnsiTheme="majorBidi" w:cstheme="majorBidi"/>
-        </w:rPr>
-        <w:t xml:space="preserve"> (Cornell University): </w:t>
-      </w:r>
-      <w:r>
-        <w:rPr>
-          <w:rFonts w:asciiTheme="majorBidi" w:hAnsiTheme="majorBidi" w:cstheme="majorBidi"/>
-          <w:b/>
-          <w:bCs/>
-          <w:i/>
-          <w:iCs/>
-        </w:rPr>
-        <w:t xml:space="preserve">“Data Vocalization with </w:t>
-      </w:r>
-      <w:proofErr w:type="spellStart"/>
-      <w:r>
-        <w:rPr>
-          <w:rFonts w:asciiTheme="majorBidi" w:hAnsiTheme="majorBidi" w:cstheme="majorBidi"/>
-          <w:b/>
-          <w:bCs/>
-          <w:i/>
-          <w:iCs/>
-        </w:rPr>
-        <w:t>CiceroDB</w:t>
-      </w:r>
-      <w:proofErr w:type="spellEnd"/>
-      <w:r>
-        <w:rPr>
-          <w:rFonts w:asciiTheme="majorBidi" w:hAnsiTheme="majorBidi" w:cstheme="majorBidi"/>
-          <w:b/>
-          <w:bCs/>
-          <w:i/>
-          <w:iCs/>
-        </w:rPr>
-        <w:t>”</w:t>
+        <w:t xml:space="preserve">Immanuel Trummer (Cornell University): </w:t>
+      </w:r>
+      <w:r>
+        <w:rPr>
+          <w:rFonts w:asciiTheme="majorBidi" w:hAnsiTheme="majorBidi" w:cstheme="majorBidi"/>
+          <w:b/>
+          <w:bCs/>
+          <w:i/>
+          <w:iCs/>
+        </w:rPr>
+        <w:t>“Data Vocalization with CiceroDB”</w:t>
       </w:r>
     </w:p>
     <w:p>
@@ -4839,30 +3519,8 @@
         <w:rPr>
           <w:rFonts w:asciiTheme="majorBidi" w:hAnsiTheme="majorBidi" w:cstheme="majorBidi"/>
         </w:rPr>
-        <w:t xml:space="preserve">Session chair: Andy </w:t>
-      </w:r>
-      <w:proofErr w:type="spellStart"/>
-      <w:r>
-        <w:rPr>
-          <w:rFonts w:asciiTheme="majorBidi" w:hAnsiTheme="majorBidi" w:cstheme="majorBidi"/>
-        </w:rPr>
-        <w:t>Pavlo</w:t>
-      </w:r>
-      <w:proofErr w:type="spellEnd"/>
-      <w:r>
-        <w:rPr>
-          <w:rFonts w:asciiTheme="majorBidi" w:hAnsiTheme="majorBidi" w:cstheme="majorBidi"/>
-        </w:rPr>
-        <w:t xml:space="preserve"> </w:t>
-      </w:r>
-      <w:proofErr w:type="gramStart"/>
-      <w:r>
-        <w:rPr>
-          <w:rFonts w:asciiTheme="majorBidi" w:hAnsiTheme="majorBidi" w:cstheme="majorBidi"/>
-        </w:rPr>
-        <w:t>–  CMU</w:t>
-      </w:r>
-      <w:proofErr w:type="gramEnd"/>
+        <w:t>Session chair: Andy Pavlo –  CMU</w:t>
+      </w:r>
       <w:r>
         <w:rPr>
           <w:rFonts w:asciiTheme="majorBidi" w:hAnsiTheme="majorBidi" w:cstheme="majorBidi"/>
@@ -4939,7 +3597,6 @@
         </w:rPr>
         <w:t>th</w:t>
       </w:r>
-      <w:proofErr w:type="gramStart"/>
       <w:r>
         <w:rPr>
           <w:rFonts w:asciiTheme="majorBidi" w:hAnsiTheme="majorBidi" w:cstheme="majorBidi"/>
@@ -4958,7 +3615,6 @@
         </w:rPr>
         <w:t>9</w:t>
       </w:r>
-      <w:proofErr w:type="gramEnd"/>
     </w:p>
     <w:p>
       <w:pPr>
@@ -5218,91 +3874,7 @@
         <w:rPr>
           <w:rFonts w:asciiTheme="majorBidi" w:hAnsiTheme="majorBidi" w:cstheme="majorBidi"/>
         </w:rPr>
-        <w:t xml:space="preserve">Tobias </w:t>
-      </w:r>
-      <w:proofErr w:type="spellStart"/>
-      <w:r>
-        <w:rPr>
-          <w:rFonts w:asciiTheme="majorBidi" w:hAnsiTheme="majorBidi" w:cstheme="majorBidi"/>
-        </w:rPr>
-        <w:t>Bleifuß</w:t>
-      </w:r>
-      <w:proofErr w:type="spellEnd"/>
-      <w:r>
-        <w:rPr>
-          <w:rFonts w:asciiTheme="majorBidi" w:hAnsiTheme="majorBidi" w:cstheme="majorBidi"/>
-        </w:rPr>
-        <w:t xml:space="preserve"> (</w:t>
-      </w:r>
-      <w:proofErr w:type="spellStart"/>
-      <w:r>
-        <w:rPr>
-          <w:rFonts w:asciiTheme="majorBidi" w:hAnsiTheme="majorBidi" w:cstheme="majorBidi"/>
-        </w:rPr>
-        <w:t>Hasso</w:t>
-      </w:r>
-      <w:proofErr w:type="spellEnd"/>
-      <w:r>
-        <w:rPr>
-          <w:rFonts w:asciiTheme="majorBidi" w:hAnsiTheme="majorBidi" w:cstheme="majorBidi"/>
-        </w:rPr>
-        <w:t xml:space="preserve"> Plattner Institute); Leon </w:t>
-      </w:r>
-      <w:proofErr w:type="spellStart"/>
-      <w:r>
-        <w:rPr>
-          <w:rFonts w:asciiTheme="majorBidi" w:hAnsiTheme="majorBidi" w:cstheme="majorBidi"/>
-        </w:rPr>
-        <w:t>Bornemann</w:t>
-      </w:r>
-      <w:proofErr w:type="spellEnd"/>
-      <w:r>
-        <w:rPr>
-          <w:rFonts w:asciiTheme="majorBidi" w:hAnsiTheme="majorBidi" w:cstheme="majorBidi"/>
-        </w:rPr>
-        <w:t xml:space="preserve"> (</w:t>
-      </w:r>
-      <w:proofErr w:type="spellStart"/>
-      <w:r>
-        <w:rPr>
-          <w:rFonts w:asciiTheme="majorBidi" w:hAnsiTheme="majorBidi" w:cstheme="majorBidi"/>
-        </w:rPr>
-        <w:t>Hasso</w:t>
-      </w:r>
-      <w:proofErr w:type="spellEnd"/>
-      <w:r>
-        <w:rPr>
-          <w:rFonts w:asciiTheme="majorBidi" w:hAnsiTheme="majorBidi" w:cstheme="majorBidi"/>
-        </w:rPr>
-        <w:t xml:space="preserve"> Plattner Institute); Dmitri V. Kalashnikov (AT&amp;T Labs Research); Felix Naumann (</w:t>
-      </w:r>
-      <w:proofErr w:type="spellStart"/>
-      <w:r>
-        <w:rPr>
-          <w:rFonts w:asciiTheme="majorBidi" w:hAnsiTheme="majorBidi" w:cstheme="majorBidi"/>
-        </w:rPr>
-        <w:t>Hasso</w:t>
-      </w:r>
-      <w:proofErr w:type="spellEnd"/>
-      <w:r>
-        <w:rPr>
-          <w:rFonts w:asciiTheme="majorBidi" w:hAnsiTheme="majorBidi" w:cstheme="majorBidi"/>
-        </w:rPr>
-        <w:t xml:space="preserve"> Plattner Institute); </w:t>
-      </w:r>
-      <w:proofErr w:type="spellStart"/>
-      <w:r>
-        <w:rPr>
-          <w:rFonts w:asciiTheme="majorBidi" w:hAnsiTheme="majorBidi" w:cstheme="majorBidi"/>
-        </w:rPr>
-        <w:t>Divesh</w:t>
-      </w:r>
-      <w:proofErr w:type="spellEnd"/>
-      <w:r>
-        <w:rPr>
-          <w:rFonts w:asciiTheme="majorBidi" w:hAnsiTheme="majorBidi" w:cstheme="majorBidi"/>
-        </w:rPr>
-        <w:t xml:space="preserve"> Srivastava (AT&amp;T Labs Research)</w:t>
+        <w:t>Tobias Bleifuß (Hasso Plattner Institute); Leon Bornemann (Hasso Plattner Institute); Dmitri V. Kalashnikov (AT&amp;T Labs Research); Felix Naumann (Hasso Plattner Institute); Divesh Srivastava (AT&amp;T Labs Research)</w:t>
       </w:r>
       <w:r>
         <w:rPr>
@@ -5320,27 +3892,15 @@
         </w:rPr>
         <w:t>“</w:t>
       </w:r>
-      <w:proofErr w:type="spellStart"/>
-      <w:r>
-        <w:rPr>
-          <w:rFonts w:asciiTheme="majorBidi" w:hAnsiTheme="majorBidi" w:cstheme="majorBidi"/>
-          <w:b/>
-          <w:bCs/>
-          <w:i/>
-          <w:iCs/>
-        </w:rPr>
-        <w:t>DBChEx</w:t>
-      </w:r>
-      <w:proofErr w:type="spellEnd"/>
-      <w:r>
-        <w:rPr>
-          <w:rFonts w:asciiTheme="majorBidi" w:hAnsiTheme="majorBidi" w:cstheme="majorBidi"/>
-          <w:b/>
-          <w:bCs/>
-          <w:i/>
-          <w:iCs/>
-        </w:rPr>
-        <w:t>: Interactive Exploration of Data and Schema Change</w:t>
+      <w:r>
+        <w:rPr>
+          <w:rFonts w:asciiTheme="majorBidi" w:hAnsiTheme="majorBidi" w:cstheme="majorBidi"/>
+          <w:b/>
+          <w:bCs/>
+          <w:i/>
+          <w:iCs/>
+        </w:rPr>
+        <w:t>DBChEx: Interactive Exploration of Data and Schema Change</w:t>
       </w:r>
       <w:r>
         <w:rPr>
@@ -5370,35 +3930,7 @@
         <w:rPr>
           <w:rFonts w:asciiTheme="majorBidi" w:hAnsiTheme="majorBidi" w:cstheme="majorBidi"/>
         </w:rPr>
-        <w:t xml:space="preserve">Zack Ives (University of Pennsylvania); Yi Zhang (University of Pennsylvania); </w:t>
-      </w:r>
-      <w:proofErr w:type="spellStart"/>
-      <w:r>
-        <w:rPr>
-          <w:rFonts w:asciiTheme="majorBidi" w:hAnsiTheme="majorBidi" w:cstheme="majorBidi"/>
-        </w:rPr>
-        <w:t>Soonbo</w:t>
-      </w:r>
-      <w:proofErr w:type="spellEnd"/>
-      <w:r>
-        <w:rPr>
-          <w:rFonts w:asciiTheme="majorBidi" w:hAnsiTheme="majorBidi" w:cstheme="majorBidi"/>
-        </w:rPr>
-        <w:t xml:space="preserve"> Han (University of Pennsylvania); </w:t>
-      </w:r>
-      <w:proofErr w:type="gramStart"/>
-      <w:r>
-        <w:rPr>
-          <w:rFonts w:asciiTheme="majorBidi" w:hAnsiTheme="majorBidi" w:cstheme="majorBidi"/>
-        </w:rPr>
-        <w:t>Nan  Zheng</w:t>
-      </w:r>
-      <w:proofErr w:type="gramEnd"/>
-      <w:r>
-        <w:rPr>
-          <w:rFonts w:asciiTheme="majorBidi" w:hAnsiTheme="majorBidi" w:cstheme="majorBidi"/>
-        </w:rPr>
-        <w:t xml:space="preserve"> (University of Pennsylvania): </w:t>
+        <w:t xml:space="preserve">Zack Ives (University of Pennsylvania); Yi Zhang (University of Pennsylvania); Soonbo Han (University of Pennsylvania); Nan  Zheng (University of Pennsylvania): </w:t>
       </w:r>
       <w:r>
         <w:rPr>
@@ -5424,75 +3956,11 @@
           <w:rFonts w:asciiTheme="majorBidi" w:hAnsiTheme="majorBidi" w:cstheme="majorBidi"/>
         </w:rPr>
       </w:pPr>
-      <w:proofErr w:type="spellStart"/>
-      <w:r>
-        <w:rPr>
-          <w:rFonts w:asciiTheme="majorBidi" w:hAnsiTheme="majorBidi" w:cstheme="majorBidi"/>
-        </w:rPr>
-        <w:t>Zhongjun</w:t>
-      </w:r>
-      <w:proofErr w:type="spellEnd"/>
-      <w:r>
-        <w:rPr>
-          <w:rFonts w:asciiTheme="majorBidi" w:hAnsiTheme="majorBidi" w:cstheme="majorBidi"/>
-        </w:rPr>
-        <w:t xml:space="preserve"> </w:t>
-      </w:r>
-      <w:proofErr w:type="spellStart"/>
-      <w:r>
-        <w:rPr>
-          <w:rFonts w:asciiTheme="majorBidi" w:hAnsiTheme="majorBidi" w:cstheme="majorBidi"/>
-        </w:rPr>
-        <w:t>Jin</w:t>
-      </w:r>
-      <w:proofErr w:type="spellEnd"/>
-      <w:r>
-        <w:rPr>
-          <w:rFonts w:asciiTheme="majorBidi" w:hAnsiTheme="majorBidi" w:cstheme="majorBidi"/>
-        </w:rPr>
-        <w:t xml:space="preserve"> (University of Michigan); Christopher </w:t>
-      </w:r>
-      <w:proofErr w:type="spellStart"/>
-      <w:r>
-        <w:rPr>
-          <w:rFonts w:asciiTheme="majorBidi" w:hAnsiTheme="majorBidi" w:cstheme="majorBidi"/>
-        </w:rPr>
-        <w:t>Baik</w:t>
-      </w:r>
-      <w:proofErr w:type="spellEnd"/>
-      <w:r>
-        <w:rPr>
-          <w:rFonts w:asciiTheme="majorBidi" w:hAnsiTheme="majorBidi" w:cstheme="majorBidi"/>
-        </w:rPr>
-        <w:t xml:space="preserve"> (University of Michigan); Michael </w:t>
-      </w:r>
-      <w:proofErr w:type="spellStart"/>
-      <w:r>
-        <w:rPr>
-          <w:rFonts w:asciiTheme="majorBidi" w:hAnsiTheme="majorBidi" w:cstheme="majorBidi"/>
-        </w:rPr>
-        <w:t>Cafarella</w:t>
-      </w:r>
-      <w:proofErr w:type="spellEnd"/>
-      <w:r>
-        <w:rPr>
-          <w:rFonts w:asciiTheme="majorBidi" w:hAnsiTheme="majorBidi" w:cstheme="majorBidi"/>
-        </w:rPr>
-        <w:t xml:space="preserve"> (University of Michigan); H. V. Jagadish (University of Michigan); </w:t>
-      </w:r>
-      <w:proofErr w:type="spellStart"/>
-      <w:r>
-        <w:rPr>
-          <w:rFonts w:asciiTheme="majorBidi" w:hAnsiTheme="majorBidi" w:cstheme="majorBidi"/>
-        </w:rPr>
-        <w:t>Yuze</w:t>
-      </w:r>
-      <w:proofErr w:type="spellEnd"/>
-      <w:r>
-        <w:rPr>
-          <w:rFonts w:asciiTheme="majorBidi" w:hAnsiTheme="majorBidi" w:cstheme="majorBidi"/>
-        </w:rPr>
-        <w:t xml:space="preserve"> Lou (University of Michigan): </w:t>
+      <w:r>
+        <w:rPr>
+          <w:rFonts w:asciiTheme="majorBidi" w:hAnsiTheme="majorBidi" w:cstheme="majorBidi"/>
+        </w:rPr>
+        <w:t xml:space="preserve">Zhongjun Jin (University of Michigan); Christopher Baik (University of Michigan); Michael Cafarella (University of Michigan); H. V. Jagadish (University of Michigan); Yuze Lou (University of Michigan): </w:t>
       </w:r>
       <w:r>
         <w:rPr>
@@ -5608,27 +4076,7 @@
           <w:bCs/>
           <w:u w:val="single"/>
         </w:rPr>
-        <w:t xml:space="preserve">System </w:t>
-      </w:r>
-      <w:proofErr w:type="spellStart"/>
-      <w:r>
-        <w:rPr>
-          <w:rFonts w:asciiTheme="majorBidi" w:hAnsiTheme="majorBidi" w:cstheme="majorBidi"/>
-          <w:b/>
-          <w:bCs/>
-          <w:u w:val="single"/>
-        </w:rPr>
-        <w:t>Corectness</w:t>
-      </w:r>
-      <w:proofErr w:type="spellEnd"/>
-      <w:r>
-        <w:rPr>
-          <w:rFonts w:asciiTheme="majorBidi" w:hAnsiTheme="majorBidi" w:cstheme="majorBidi"/>
-          <w:b/>
-          <w:bCs/>
-          <w:u w:val="single"/>
-        </w:rPr>
-        <w:t xml:space="preserve"> and Performance</w:t>
+        <w:t>System Corectness and Performance</w:t>
       </w:r>
     </w:p>
     <w:p>
@@ -5674,61 +4122,11 @@
           <w:rFonts w:asciiTheme="majorBidi" w:hAnsiTheme="majorBidi" w:cstheme="majorBidi"/>
         </w:rPr>
       </w:pPr>
-      <w:proofErr w:type="spellStart"/>
-      <w:r>
-        <w:rPr>
-          <w:rFonts w:asciiTheme="majorBidi" w:hAnsiTheme="majorBidi" w:cstheme="majorBidi"/>
-        </w:rPr>
-        <w:t>Shrainik</w:t>
-      </w:r>
-      <w:proofErr w:type="spellEnd"/>
-      <w:r>
-        <w:rPr>
-          <w:rFonts w:asciiTheme="majorBidi" w:hAnsiTheme="majorBidi" w:cstheme="majorBidi"/>
-        </w:rPr>
-        <w:t xml:space="preserve"> Jain (University of Washington); </w:t>
-      </w:r>
-      <w:proofErr w:type="spellStart"/>
-      <w:r>
-        <w:rPr>
-          <w:rFonts w:asciiTheme="majorBidi" w:hAnsiTheme="majorBidi" w:cstheme="majorBidi"/>
-        </w:rPr>
-        <w:t>Jiaqi</w:t>
-      </w:r>
-      <w:proofErr w:type="spellEnd"/>
-      <w:r>
-        <w:rPr>
-          <w:rFonts w:asciiTheme="majorBidi" w:hAnsiTheme="majorBidi" w:cstheme="majorBidi"/>
-        </w:rPr>
-        <w:t xml:space="preserve"> Yan (Snowflake Computing); </w:t>
-      </w:r>
-      <w:proofErr w:type="spellStart"/>
-      <w:r>
-        <w:rPr>
-          <w:rFonts w:asciiTheme="majorBidi" w:hAnsiTheme="majorBidi" w:cstheme="majorBidi"/>
-        </w:rPr>
-        <w:t>Thiery</w:t>
-      </w:r>
-      <w:proofErr w:type="spellEnd"/>
-      <w:r>
-        <w:rPr>
-          <w:rFonts w:asciiTheme="majorBidi" w:hAnsiTheme="majorBidi" w:cstheme="majorBidi"/>
-        </w:rPr>
-        <w:t xml:space="preserve"> </w:t>
-      </w:r>
-      <w:proofErr w:type="spellStart"/>
-      <w:r>
-        <w:rPr>
-          <w:rFonts w:asciiTheme="majorBidi" w:hAnsiTheme="majorBidi" w:cstheme="majorBidi"/>
-        </w:rPr>
-        <w:t>Cruanes</w:t>
-      </w:r>
-      <w:proofErr w:type="spellEnd"/>
-      <w:r>
-        <w:rPr>
-          <w:rFonts w:asciiTheme="majorBidi" w:hAnsiTheme="majorBidi" w:cstheme="majorBidi"/>
-        </w:rPr>
-        <w:t xml:space="preserve"> (Snowflake Computing); Bill Howe (University of Washington)</w:t>
+      <w:r>
+        <w:rPr>
+          <w:rFonts w:asciiTheme="majorBidi" w:hAnsiTheme="majorBidi" w:cstheme="majorBidi"/>
+        </w:rPr>
+        <w:t>Shrainik Jain (University of Washington); Jiaqi Yan (Snowflake Computing); Thiery Cruanes (Snowflake Computing); Bill Howe (University of Washington)</w:t>
       </w:r>
       <w:r>
         <w:rPr>
@@ -5780,19 +4178,11 @@
           <w:rFonts w:asciiTheme="majorBidi" w:hAnsiTheme="majorBidi" w:cstheme="majorBidi"/>
         </w:rPr>
       </w:pPr>
-      <w:proofErr w:type="spellStart"/>
-      <w:r>
-        <w:rPr>
-          <w:rFonts w:asciiTheme="majorBidi" w:hAnsiTheme="majorBidi" w:cstheme="majorBidi"/>
-        </w:rPr>
-        <w:t>Zuyu</w:t>
-      </w:r>
-      <w:proofErr w:type="spellEnd"/>
-      <w:r>
-        <w:rPr>
-          <w:rFonts w:asciiTheme="majorBidi" w:hAnsiTheme="majorBidi" w:cstheme="majorBidi"/>
-        </w:rPr>
-        <w:t xml:space="preserve"> Zhang (University of Wisconsin-Madison); Harshad Deshmukh (University of Wisconsin-Madison); Jignesh Patel (UW - Madison)</w:t>
+      <w:r>
+        <w:rPr>
+          <w:rFonts w:asciiTheme="majorBidi" w:hAnsiTheme="majorBidi" w:cstheme="majorBidi"/>
+        </w:rPr>
+        <w:t>Zuyu Zhang (University of Wisconsin-Madison); Harshad Deshmukh (University of Wisconsin-Madison); Jignesh Patel (UW - Madison)</w:t>
       </w:r>
       <w:r>
         <w:rPr>
@@ -5848,77 +4238,7 @@
         <w:rPr>
           <w:rFonts w:asciiTheme="majorBidi" w:hAnsiTheme="majorBidi" w:cstheme="majorBidi"/>
         </w:rPr>
-        <w:t xml:space="preserve">Anastasios </w:t>
-      </w:r>
-      <w:proofErr w:type="spellStart"/>
-      <w:r>
-        <w:rPr>
-          <w:rFonts w:asciiTheme="majorBidi" w:hAnsiTheme="majorBidi" w:cstheme="majorBidi"/>
-        </w:rPr>
-        <w:t>Arvanitis</w:t>
-      </w:r>
-      <w:proofErr w:type="spellEnd"/>
-      <w:r>
-        <w:rPr>
-          <w:rFonts w:asciiTheme="majorBidi" w:hAnsiTheme="majorBidi" w:cstheme="majorBidi"/>
-        </w:rPr>
-        <w:t xml:space="preserve"> (Unravel Data Systems); </w:t>
-      </w:r>
-      <w:proofErr w:type="spellStart"/>
-      <w:r>
-        <w:rPr>
-          <w:rFonts w:asciiTheme="majorBidi" w:hAnsiTheme="majorBidi" w:cstheme="majorBidi"/>
-        </w:rPr>
-        <w:t>Shivnath</w:t>
-      </w:r>
-      <w:proofErr w:type="spellEnd"/>
-      <w:r>
-        <w:rPr>
-          <w:rFonts w:asciiTheme="majorBidi" w:hAnsiTheme="majorBidi" w:cstheme="majorBidi"/>
-        </w:rPr>
-        <w:t xml:space="preserve"> </w:t>
-      </w:r>
-      <w:proofErr w:type="spellStart"/>
-      <w:r>
-        <w:rPr>
-          <w:rFonts w:asciiTheme="majorBidi" w:hAnsiTheme="majorBidi" w:cstheme="majorBidi"/>
-        </w:rPr>
-        <w:t>Babu</w:t>
-      </w:r>
-      <w:proofErr w:type="spellEnd"/>
-      <w:r>
-        <w:rPr>
-          <w:rFonts w:asciiTheme="majorBidi" w:hAnsiTheme="majorBidi" w:cstheme="majorBidi"/>
-        </w:rPr>
-        <w:t xml:space="preserve"> (Duke University); Eric Chu (Unravel Data Systems); Adrian Popescu (Unravel Data Systems); </w:t>
-      </w:r>
-      <w:proofErr w:type="spellStart"/>
-      <w:r>
-        <w:rPr>
-          <w:rFonts w:asciiTheme="majorBidi" w:hAnsiTheme="majorBidi" w:cstheme="majorBidi"/>
-        </w:rPr>
-        <w:t>Alkis</w:t>
-      </w:r>
-      <w:proofErr w:type="spellEnd"/>
-      <w:r>
-        <w:rPr>
-          <w:rFonts w:asciiTheme="majorBidi" w:hAnsiTheme="majorBidi" w:cstheme="majorBidi"/>
-        </w:rPr>
-        <w:t xml:space="preserve"> </w:t>
-      </w:r>
-      <w:proofErr w:type="spellStart"/>
-      <w:r>
-        <w:rPr>
-          <w:rFonts w:asciiTheme="majorBidi" w:hAnsiTheme="majorBidi" w:cstheme="majorBidi"/>
-        </w:rPr>
-        <w:t>Simitsis</w:t>
-      </w:r>
-      <w:proofErr w:type="spellEnd"/>
-      <w:r>
-        <w:rPr>
-          <w:rFonts w:asciiTheme="majorBidi" w:hAnsiTheme="majorBidi" w:cstheme="majorBidi"/>
-        </w:rPr>
-        <w:t xml:space="preserve"> (Unravel Data Systems); Kevin Wilkinson (Unravel Data Systems)</w:t>
+        <w:t>Anastasios Arvanitis (Unravel Data Systems); Shivnath Babu (Duke University); Eric Chu (Unravel Data Systems); Adrian Popescu (Unravel Data Systems); Alkis Simitsis (Unravel Data Systems); Kevin Wilkinson (Unravel Data Systems)</w:t>
       </w:r>
       <w:r>
         <w:rPr>
@@ -5974,35 +4294,7 @@
         <w:rPr>
           <w:rFonts w:asciiTheme="majorBidi" w:hAnsiTheme="majorBidi" w:cstheme="majorBidi"/>
         </w:rPr>
-        <w:t xml:space="preserve">Lennart Oldenburg (University of California, Santa Cruz); </w:t>
-      </w:r>
-      <w:proofErr w:type="spellStart"/>
-      <w:r>
-        <w:rPr>
-          <w:rFonts w:asciiTheme="majorBidi" w:hAnsiTheme="majorBidi" w:cstheme="majorBidi"/>
-        </w:rPr>
-        <w:t>Xiangfeng</w:t>
-      </w:r>
-      <w:proofErr w:type="spellEnd"/>
-      <w:r>
-        <w:rPr>
-          <w:rFonts w:asciiTheme="majorBidi" w:hAnsiTheme="majorBidi" w:cstheme="majorBidi"/>
-        </w:rPr>
-        <w:t xml:space="preserve"> Zhu (University of California, Santa Cruz); Kamala </w:t>
-      </w:r>
-      <w:proofErr w:type="spellStart"/>
-      <w:r>
-        <w:rPr>
-          <w:rFonts w:asciiTheme="majorBidi" w:hAnsiTheme="majorBidi" w:cstheme="majorBidi"/>
-        </w:rPr>
-        <w:t>Ramasubramanian</w:t>
-      </w:r>
-      <w:proofErr w:type="spellEnd"/>
-      <w:r>
-        <w:rPr>
-          <w:rFonts w:asciiTheme="majorBidi" w:hAnsiTheme="majorBidi" w:cstheme="majorBidi"/>
-        </w:rPr>
-        <w:t xml:space="preserve"> (University of California, Santa Cruz); Peter Alvaro (UC Santa Cruz)</w:t>
+        <w:t>Lennart Oldenburg (University of California, Santa Cruz); Xiangfeng Zhu (University of California, Santa Cruz); Kamala Ramasubramanian (University of California, Santa Cruz); Peter Alvaro (UC Santa Cruz)</w:t>
       </w:r>
       <w:r>
         <w:rPr>
@@ -6028,29 +4320,7 @@
           <w:i/>
           <w:iCs/>
         </w:rPr>
-        <w:t xml:space="preserve">Fixed It </w:t>
-      </w:r>
-      <w:proofErr w:type="gramStart"/>
-      <w:r>
-        <w:rPr>
-          <w:rFonts w:asciiTheme="majorBidi" w:hAnsiTheme="majorBidi" w:cstheme="majorBidi"/>
-          <w:b/>
-          <w:bCs/>
-          <w:i/>
-          <w:iCs/>
-        </w:rPr>
-        <w:t>For</w:t>
-      </w:r>
-      <w:proofErr w:type="gramEnd"/>
-      <w:r>
-        <w:rPr>
-          <w:rFonts w:asciiTheme="majorBidi" w:hAnsiTheme="majorBidi" w:cstheme="majorBidi"/>
-          <w:b/>
-          <w:bCs/>
-          <w:i/>
-          <w:iCs/>
-        </w:rPr>
-        <w:t xml:space="preserve"> You: Protocol Repair Using Lineage Graphs</w:t>
+        <w:t>Fixed It For You: Protocol Repair Using Lineage Graphs</w:t>
       </w:r>
       <w:r>
         <w:rPr>
@@ -6074,83 +4344,17 @@
         <w:autoSpaceDN w:val="0"/>
         <w:rPr>
           <w:rFonts w:asciiTheme="majorBidi" w:hAnsiTheme="majorBidi" w:cstheme="majorBidi"/>
-        </w:rPr>
-      </w:pPr>
-      <w:r>
-        <w:rPr>
-          <w:rFonts w:asciiTheme="majorBidi" w:hAnsiTheme="majorBidi" w:cstheme="majorBidi"/>
-        </w:rPr>
-        <w:t xml:space="preserve">Martin Kersten (CWI); Stefan </w:t>
-      </w:r>
-      <w:proofErr w:type="spellStart"/>
-      <w:r>
-        <w:rPr>
-          <w:rFonts w:asciiTheme="majorBidi" w:hAnsiTheme="majorBidi" w:cstheme="majorBidi"/>
-        </w:rPr>
-        <w:t>Manegold</w:t>
-      </w:r>
-      <w:proofErr w:type="spellEnd"/>
-      <w:r>
-        <w:rPr>
-          <w:rFonts w:asciiTheme="majorBidi" w:hAnsiTheme="majorBidi" w:cstheme="majorBidi"/>
-        </w:rPr>
-        <w:t xml:space="preserve"> (CWI Amsterdam); Ying Zhang (</w:t>
-      </w:r>
-      <w:proofErr w:type="spellStart"/>
-      <w:r>
-        <w:rPr>
-          <w:rFonts w:asciiTheme="majorBidi" w:hAnsiTheme="majorBidi" w:cstheme="majorBidi"/>
-        </w:rPr>
-        <w:t>MonetDB</w:t>
-      </w:r>
-      <w:proofErr w:type="spellEnd"/>
-      <w:r>
-        <w:rPr>
-          <w:rFonts w:asciiTheme="majorBidi" w:hAnsiTheme="majorBidi" w:cstheme="majorBidi"/>
-        </w:rPr>
-        <w:t xml:space="preserve"> Solutions); </w:t>
-      </w:r>
-      <w:proofErr w:type="spellStart"/>
-      <w:r>
-        <w:rPr>
-          <w:rFonts w:asciiTheme="majorBidi" w:hAnsiTheme="majorBidi" w:cstheme="majorBidi"/>
-        </w:rPr>
-        <w:t>Panos</w:t>
-      </w:r>
-      <w:proofErr w:type="spellEnd"/>
-      <w:r>
-        <w:rPr>
-          <w:rFonts w:asciiTheme="majorBidi" w:hAnsiTheme="majorBidi" w:cstheme="majorBidi"/>
-        </w:rPr>
-        <w:t xml:space="preserve"> </w:t>
-      </w:r>
-      <w:proofErr w:type="spellStart"/>
-      <w:r>
-        <w:rPr>
-          <w:rFonts w:asciiTheme="majorBidi" w:hAnsiTheme="majorBidi" w:cstheme="majorBidi"/>
-        </w:rPr>
-        <w:t>Kuoutsourakis</w:t>
-      </w:r>
-      <w:proofErr w:type="spellEnd"/>
-      <w:r>
-        <w:rPr>
-          <w:rFonts w:asciiTheme="majorBidi" w:hAnsiTheme="majorBidi" w:cstheme="majorBidi"/>
-        </w:rPr>
-        <w:t xml:space="preserve"> (</w:t>
-      </w:r>
-      <w:proofErr w:type="spellStart"/>
-      <w:r>
-        <w:rPr>
-          <w:rFonts w:asciiTheme="majorBidi" w:hAnsiTheme="majorBidi" w:cstheme="majorBidi"/>
-        </w:rPr>
-        <w:t>MonetDB</w:t>
-      </w:r>
-      <w:proofErr w:type="spellEnd"/>
-      <w:r>
-        <w:rPr>
-          <w:rFonts w:asciiTheme="majorBidi" w:hAnsiTheme="majorBidi" w:cstheme="majorBidi"/>
-        </w:rPr>
-        <w:t xml:space="preserve"> Solutions)</w:t>
+          <w:b/>
+          <w:bCs/>
+          <w:i/>
+          <w:iCs/>
+        </w:rPr>
+      </w:pPr>
+      <w:r>
+        <w:rPr>
+          <w:rFonts w:asciiTheme="majorBidi" w:hAnsiTheme="majorBidi" w:cstheme="majorBidi"/>
+        </w:rPr>
+        <w:t>Martin Kersten (CWI); Stefan Manegold (CWI Amsterdam); Ying Zhang (MonetDB Solutions); Panos Kuoutsourakis (MonetDB Solutions)</w:t>
       </w:r>
       <w:r>
         <w:rPr>
@@ -6168,45 +4372,35 @@
         </w:rPr>
         <w:t>“</w:t>
       </w:r>
-      <w:proofErr w:type="spellStart"/>
-      <w:r>
-        <w:rPr>
-          <w:rFonts w:asciiTheme="majorBidi" w:hAnsiTheme="majorBidi" w:cstheme="majorBidi"/>
-          <w:b/>
-          <w:bCs/>
-          <w:i/>
-          <w:iCs/>
-        </w:rPr>
-        <w:t>SQLscalpel</w:t>
-      </w:r>
-      <w:proofErr w:type="spellEnd"/>
-      <w:r>
-        <w:rPr>
-          <w:rFonts w:asciiTheme="majorBidi" w:hAnsiTheme="majorBidi" w:cstheme="majorBidi"/>
-          <w:b/>
-          <w:bCs/>
-          <w:i/>
-          <w:iCs/>
-        </w:rPr>
-        <w:t>: A database performance platform</w:t>
-      </w:r>
-      <w:r>
-        <w:rPr>
-          <w:rFonts w:asciiTheme="majorBidi" w:hAnsiTheme="majorBidi" w:cstheme="majorBidi"/>
-          <w:b/>
-          <w:bCs/>
-          <w:i/>
-          <w:iCs/>
-        </w:rPr>
-        <w:t>”</w:t>
-      </w:r>
-    </w:p>
-    <w:p>
-      <w:pPr>
-        <w:rPr>
-          <w:rFonts w:asciiTheme="majorBidi" w:hAnsiTheme="majorBidi" w:cstheme="majorBidi"/>
-        </w:rPr>
-      </w:pPr>
+      <w:r>
+        <w:rPr>
+          <w:rFonts w:asciiTheme="majorBidi" w:hAnsiTheme="majorBidi" w:cstheme="majorBidi"/>
+          <w:b/>
+          <w:bCs/>
+          <w:i/>
+          <w:iCs/>
+        </w:rPr>
+        <w:t>SQALPEL</w:t>
+      </w:r>
+      <w:r>
+        <w:rPr>
+          <w:rFonts w:asciiTheme="majorBidi" w:hAnsiTheme="majorBidi" w:cstheme="majorBidi"/>
+          <w:b/>
+          <w:bCs/>
+          <w:i/>
+          <w:iCs/>
+        </w:rPr>
+        <w:t>: A database performance platform”</w:t>
+      </w:r>
+    </w:p>
+    <w:p>
+      <w:pPr>
+        <w:rPr>
+          <w:rFonts w:asciiTheme="majorBidi" w:hAnsiTheme="majorBidi" w:cstheme="majorBidi"/>
+        </w:rPr>
+      </w:pPr>
+      <w:bookmarkStart w:id="0" w:name="_GoBack"/>
+      <w:bookmarkEnd w:id="0"/>
     </w:p>
     <w:sectPr>
       <w:pgSz w:w="12240" w:h="15840"/>
@@ -8406,7 +6600,6 @@
   <w:style w:type="character" w:default="1" w:styleId="DefaultParagraphFont">
     <w:name w:val="Default Paragraph Font"/>
     <w:uiPriority w:val="1"/>
-    <w:semiHidden/>
     <w:unhideWhenUsed/>
   </w:style>
   <w:style w:type="table" w:default="1" w:styleId="TableNormal">

</xml_diff>